<commit_message>
chore: Update data dictionary and templates
</commit_message>
<xml_diff>
--- a/doc/toStudent(Phase1)/DataDictionary.docx
+++ b/doc/toStudent(Phase1)/DataDictionary.docx
@@ -1,10 +1,10 @@
 
 <file path=word/document.xml><?xml version="1.0" encoding="utf-8"?>
-<w:document xmlns:wpc="http://schemas.microsoft.com/office/word/2010/wordprocessingCanvas" xmlns:cx="http://schemas.microsoft.com/office/drawing/2014/chartex" xmlns:cx1="http://schemas.microsoft.com/office/drawing/2015/9/8/chartex" xmlns:cx2="http://schemas.microsoft.com/office/drawing/2015/10/21/chartex" xmlns:cx3="http://schemas.microsoft.com/office/drawing/2016/5/9/chartex" xmlns:cx4="http://schemas.microsoft.com/office/drawing/2016/5/10/chartex" xmlns:cx5="http://schemas.microsoft.com/office/drawing/2016/5/11/chartex" xmlns:cx6="http://schemas.microsoft.com/office/drawing/2016/5/12/chartex" xmlns:cx7="http://schemas.microsoft.com/office/drawing/2016/5/13/chartex" xmlns:cx8="http://schemas.microsoft.com/office/drawing/2016/5/14/chartex" xmlns:mc="http://schemas.openxmlformats.org/markup-compatibility/2006" xmlns:aink="http://schemas.microsoft.com/office/drawing/2016/ink" xmlns:am3d="http://schemas.microsoft.com/office/drawing/2017/model3d" xmlns:o="urn:schemas-microsoft-com:office:office" xmlns:oel="http://schemas.microsoft.com/office/2019/extlst" xmlns:r="http://schemas.openxmlformats.org/officeDocument/2006/relationships" xmlns:m="http://schemas.openxmlformats.org/officeDocument/2006/math" xmlns:v="urn:schemas-microsoft-com:vml" xmlns:wp14="http://schemas.microsoft.com/office/word/2010/wordprocessingDrawing" xmlns:wp="http://schemas.openxmlformats.org/drawingml/2006/wordprocessingDrawing" xmlns:w10="urn:schemas-microsoft-com:office:word" xmlns:w="http://schemas.openxmlformats.org/wordprocessingml/2006/main" xmlns:w14="http://schemas.microsoft.com/office/word/2010/wordml" xmlns:w15="http://schemas.microsoft.com/office/word/2012/wordml" xmlns:w16cex="http://schemas.microsoft.com/office/word/2018/wordml/cex" xmlns:w16cid="http://schemas.microsoft.com/office/word/2016/wordml/cid" xmlns:w16="http://schemas.microsoft.com/office/word/2018/wordml" xmlns:w16sdtdh="http://schemas.microsoft.com/office/word/2020/wordml/sdtdatahash" xmlns:w16se="http://schemas.microsoft.com/office/word/2015/wordml/symex" xmlns:wpg="http://schemas.microsoft.com/office/word/2010/wordprocessingGroup" xmlns:wpi="http://schemas.microsoft.com/office/word/2010/wordprocessingInk" xmlns:wne="http://schemas.microsoft.com/office/word/2006/wordml" xmlns:wps="http://schemas.microsoft.com/office/word/2010/wordprocessingShape" mc:Ignorable="w14 w15 w16se w16cid w16 w16cex w16sdtdh wp14">
+<w:document xmlns:wpc="http://schemas.microsoft.com/office/word/2010/wordprocessingCanvas" xmlns:cx="http://schemas.microsoft.com/office/drawing/2014/chartex" xmlns:cx1="http://schemas.microsoft.com/office/drawing/2015/9/8/chartex" xmlns:cx2="http://schemas.microsoft.com/office/drawing/2015/10/21/chartex" xmlns:cx3="http://schemas.microsoft.com/office/drawing/2016/5/9/chartex" xmlns:cx4="http://schemas.microsoft.com/office/drawing/2016/5/10/chartex" xmlns:cx5="http://schemas.microsoft.com/office/drawing/2016/5/11/chartex" xmlns:cx6="http://schemas.microsoft.com/office/drawing/2016/5/12/chartex" xmlns:cx7="http://schemas.microsoft.com/office/drawing/2016/5/13/chartex" xmlns:cx8="http://schemas.microsoft.com/office/drawing/2016/5/14/chartex" xmlns:mc="http://schemas.openxmlformats.org/markup-compatibility/2006" xmlns:aink="http://schemas.microsoft.com/office/drawing/2016/ink" xmlns:am3d="http://schemas.microsoft.com/office/drawing/2017/model3d" xmlns:o="urn:schemas-microsoft-com:office:office" xmlns:oel="http://schemas.microsoft.com/office/2019/extlst" xmlns:r="http://schemas.openxmlformats.org/officeDocument/2006/relationships" xmlns:m="http://schemas.openxmlformats.org/officeDocument/2006/math" xmlns:v="urn:schemas-microsoft-com:vml" xmlns:wp14="http://schemas.microsoft.com/office/word/2010/wordprocessingDrawing" xmlns:wp="http://schemas.openxmlformats.org/drawingml/2006/wordprocessingDrawing" xmlns:w10="urn:schemas-microsoft-com:office:word" xmlns:w="http://schemas.openxmlformats.org/wordprocessingml/2006/main" xmlns:w14="http://schemas.microsoft.com/office/word/2010/wordml" xmlns:w15="http://schemas.microsoft.com/office/word/2012/wordml" xmlns:w16cex="http://schemas.microsoft.com/office/word/2018/wordml/cex" xmlns:w16cid="http://schemas.microsoft.com/office/word/2016/wordml/cid" xmlns:w16="http://schemas.microsoft.com/office/word/2018/wordml" xmlns:w16du="http://schemas.microsoft.com/office/word/2023/wordml/word16du" xmlns:w16sdtdh="http://schemas.microsoft.com/office/word/2020/wordml/sdtdatahash" xmlns:w16se="http://schemas.microsoft.com/office/word/2015/wordml/symex" xmlns:wpg="http://schemas.microsoft.com/office/word/2010/wordprocessingGroup" xmlns:wpi="http://schemas.microsoft.com/office/word/2010/wordprocessingInk" xmlns:wne="http://schemas.microsoft.com/office/word/2006/wordml" xmlns:wps="http://schemas.microsoft.com/office/word/2010/wordprocessingShape" mc:Ignorable="w14 w15 w16se w16cid w16 w16cex w16sdtdh w16du wp14">
   <w:body>
     <w:p>
       <w:pPr>
-        <w:pStyle w:val="Heading4"/>
+        <w:pStyle w:val="4"/>
       </w:pPr>
       <w:r>
         <w:t xml:space="preserve">Data </w:t>
@@ -17,7 +17,7 @@
     </w:p>
     <w:tbl>
       <w:tblPr>
-        <w:tblW w:w="0" w:type="auto"/>
+        <w:tblW w:w="9932" w:type="dxa"/>
         <w:tblInd w:w="10" w:type="dxa"/>
         <w:tblLayout w:type="fixed"/>
         <w:tblCellMar>
@@ -27,14 +27,47 @@
         <w:tblLook w:val="0000" w:firstRow="0" w:lastRow="0" w:firstColumn="0" w:lastColumn="0" w:noHBand="0" w:noVBand="0"/>
       </w:tblPr>
       <w:tblGrid>
-        <w:gridCol w:w="2707"/>
-        <w:gridCol w:w="1579"/>
-        <w:gridCol w:w="4154"/>
+        <w:gridCol w:w="1398"/>
+        <w:gridCol w:w="2126"/>
+        <w:gridCol w:w="1384"/>
+        <w:gridCol w:w="5024"/>
       </w:tblGrid>
       <w:tr>
-        <w:tc>
-          <w:tcPr>
-            <w:tcW w:w="2707" w:type="dxa"/>
+        <w:trPr>
+          <w:trHeight w:val="259"/>
+        </w:trPr>
+        <w:tc>
+          <w:tcPr>
+            <w:tcW w:w="1398" w:type="dxa"/>
+            <w:tcBorders>
+              <w:top w:val="single" w:sz="8" w:space="0" w:color="000000"/>
+              <w:left w:val="single" w:sz="8" w:space="0" w:color="000000"/>
+              <w:bottom w:val="single" w:sz="8" w:space="0" w:color="000000"/>
+              <w:right w:val="single" w:sz="8" w:space="0" w:color="000000"/>
+            </w:tcBorders>
+            <w:shd w:val="clear" w:color="auto" w:fill="A8D08D" w:themeFill="accent6" w:themeFillTint="99"/>
+          </w:tcPr>
+          <w:p>
+            <w:pPr>
+              <w:pStyle w:val="TableHeader"/>
+              <w:spacing w:before="0" w:after="0"/>
+              <w:rPr>
+                <w:rFonts w:eastAsia="PMingLiU" w:hint="eastAsia"/>
+                <w:lang w:eastAsia="zh-TW"/>
+              </w:rPr>
+            </w:pPr>
+            <w:r>
+              <w:rPr>
+                <w:rFonts w:eastAsia="PMingLiU" w:hint="eastAsia"/>
+                <w:lang w:eastAsia="zh-TW"/>
+              </w:rPr>
+              <w:t>Table</w:t>
+            </w:r>
+          </w:p>
+        </w:tc>
+        <w:tc>
+          <w:tcPr>
+            <w:tcW w:w="2126" w:type="dxa"/>
             <w:tcBorders>
               <w:top w:val="single" w:sz="8" w:space="0" w:color="000000"/>
               <w:left w:val="single" w:sz="8" w:space="0" w:color="000000"/>
@@ -56,7 +89,7 @@
         </w:tc>
         <w:tc>
           <w:tcPr>
-            <w:tcW w:w="1579" w:type="dxa"/>
+            <w:tcW w:w="1384" w:type="dxa"/>
             <w:tcBorders>
               <w:top w:val="single" w:sz="8" w:space="0" w:color="000000"/>
               <w:left w:val="single" w:sz="8" w:space="0" w:color="000000"/>
@@ -80,7 +113,7 @@
         </w:tc>
         <w:tc>
           <w:tcPr>
-            <w:tcW w:w="4154" w:type="dxa"/>
+            <w:tcW w:w="5024" w:type="dxa"/>
             <w:tcBorders>
               <w:top w:val="single" w:sz="8" w:space="0" w:color="000000"/>
               <w:left w:val="single" w:sz="8" w:space="0" w:color="000000"/>
@@ -101,15 +134,50 @@
         </w:tc>
       </w:tr>
       <w:tr>
-        <w:tc>
-          <w:tcPr>
-            <w:tcW w:w="2707" w:type="dxa"/>
-            <w:tcBorders>
-              <w:top w:val="single" w:sz="8" w:space="0" w:color="000000"/>
-              <w:left w:val="single" w:sz="8" w:space="0" w:color="000000"/>
-              <w:bottom w:val="single" w:sz="8" w:space="0" w:color="000000"/>
-              <w:right w:val="single" w:sz="8" w:space="0" w:color="000000"/>
-            </w:tcBorders>
+        <w:trPr>
+          <w:trHeight w:val="259"/>
+        </w:trPr>
+        <w:tc>
+          <w:tcPr>
+            <w:tcW w:w="1398" w:type="dxa"/>
+            <w:vMerge w:val="restart"/>
+            <w:tcBorders>
+              <w:top w:val="single" w:sz="8" w:space="0" w:color="000000"/>
+              <w:left w:val="single" w:sz="8" w:space="0" w:color="000000"/>
+              <w:right w:val="single" w:sz="8" w:space="0" w:color="000000"/>
+            </w:tcBorders>
+            <w:shd w:val="clear" w:color="auto" w:fill="FFFFFF" w:themeFill="background1"/>
+          </w:tcPr>
+          <w:p>
+            <w:pPr>
+              <w:pStyle w:val="TableContent"/>
+              <w:spacing w:before="0" w:after="0"/>
+              <w:rPr>
+                <w:rFonts w:ascii="Aptos Narrow" w:hAnsi="Aptos Narrow" w:hint="eastAsia"/>
+                <w:color w:val="000000"/>
+                <w:lang w:eastAsia="zh-TW"/>
+              </w:rPr>
+            </w:pPr>
+            <w:r>
+              <w:rPr>
+                <w:rFonts w:ascii="PMingLiU" w:eastAsia="PMingLiU" w:hAnsi="PMingLiU" w:cs="PMingLiU" w:hint="eastAsia"/>
+                <w:color w:val="000000"/>
+                <w:lang w:eastAsia="zh-TW"/>
+              </w:rPr>
+              <w:t>dealer</w:t>
+            </w:r>
+          </w:p>
+        </w:tc>
+        <w:tc>
+          <w:tcPr>
+            <w:tcW w:w="2126" w:type="dxa"/>
+            <w:tcBorders>
+              <w:top w:val="single" w:sz="8" w:space="0" w:color="000000"/>
+              <w:left w:val="single" w:sz="8" w:space="0" w:color="000000"/>
+              <w:bottom w:val="single" w:sz="8" w:space="0" w:color="000000"/>
+              <w:right w:val="single" w:sz="8" w:space="0" w:color="000000"/>
+            </w:tcBorders>
+            <w:shd w:val="clear" w:color="auto" w:fill="FFC000"/>
             <w:vAlign w:val="bottom"/>
           </w:tcPr>
           <w:p>
@@ -130,13 +198,14 @@
         </w:tc>
         <w:tc>
           <w:tcPr>
-            <w:tcW w:w="1579" w:type="dxa"/>
-            <w:tcBorders>
-              <w:top w:val="single" w:sz="8" w:space="0" w:color="000000"/>
-              <w:left w:val="single" w:sz="8" w:space="0" w:color="000000"/>
-              <w:bottom w:val="single" w:sz="8" w:space="0" w:color="000000"/>
-              <w:right w:val="single" w:sz="8" w:space="0" w:color="000000"/>
-            </w:tcBorders>
+            <w:tcW w:w="1384" w:type="dxa"/>
+            <w:tcBorders>
+              <w:top w:val="single" w:sz="8" w:space="0" w:color="000000"/>
+              <w:left w:val="single" w:sz="8" w:space="0" w:color="000000"/>
+              <w:bottom w:val="single" w:sz="8" w:space="0" w:color="000000"/>
+              <w:right w:val="single" w:sz="8" w:space="0" w:color="000000"/>
+            </w:tcBorders>
+            <w:shd w:val="clear" w:color="auto" w:fill="FFC000"/>
             <w:vAlign w:val="bottom"/>
           </w:tcPr>
           <w:p>
@@ -164,13 +233,14 @@
         </w:tc>
         <w:tc>
           <w:tcPr>
-            <w:tcW w:w="4154" w:type="dxa"/>
-            <w:tcBorders>
-              <w:top w:val="single" w:sz="8" w:space="0" w:color="000000"/>
-              <w:left w:val="single" w:sz="8" w:space="0" w:color="000000"/>
-              <w:bottom w:val="single" w:sz="8" w:space="0" w:color="000000"/>
-              <w:right w:val="single" w:sz="8" w:space="0" w:color="000000"/>
-            </w:tcBorders>
+            <w:tcW w:w="5024" w:type="dxa"/>
+            <w:tcBorders>
+              <w:top w:val="single" w:sz="8" w:space="0" w:color="000000"/>
+              <w:left w:val="single" w:sz="8" w:space="0" w:color="000000"/>
+              <w:bottom w:val="single" w:sz="8" w:space="0" w:color="000000"/>
+              <w:right w:val="single" w:sz="8" w:space="0" w:color="000000"/>
+            </w:tcBorders>
+            <w:shd w:val="clear" w:color="auto" w:fill="FFC000"/>
             <w:vAlign w:val="bottom"/>
           </w:tcPr>
           <w:p>
@@ -182,15 +252,40 @@
         </w:tc>
       </w:tr>
       <w:tr>
-        <w:tc>
-          <w:tcPr>
-            <w:tcW w:w="2707" w:type="dxa"/>
-            <w:tcBorders>
-              <w:top w:val="single" w:sz="8" w:space="0" w:color="000000"/>
-              <w:left w:val="single" w:sz="8" w:space="0" w:color="000000"/>
-              <w:bottom w:val="single" w:sz="8" w:space="0" w:color="000000"/>
-              <w:right w:val="single" w:sz="8" w:space="0" w:color="000000"/>
-            </w:tcBorders>
+        <w:trPr>
+          <w:trHeight w:val="243"/>
+        </w:trPr>
+        <w:tc>
+          <w:tcPr>
+            <w:tcW w:w="1398" w:type="dxa"/>
+            <w:vMerge/>
+            <w:tcBorders>
+              <w:left w:val="single" w:sz="8" w:space="0" w:color="000000"/>
+              <w:right w:val="single" w:sz="8" w:space="0" w:color="000000"/>
+            </w:tcBorders>
+            <w:shd w:val="clear" w:color="auto" w:fill="FFFFFF" w:themeFill="background1"/>
+          </w:tcPr>
+          <w:p>
+            <w:pPr>
+              <w:pStyle w:val="TableContent"/>
+              <w:spacing w:before="0" w:after="0"/>
+              <w:rPr>
+                <w:rFonts w:ascii="Aptos Narrow" w:hAnsi="Aptos Narrow"/>
+                <w:color w:val="000000"/>
+              </w:rPr>
+            </w:pPr>
+          </w:p>
+        </w:tc>
+        <w:tc>
+          <w:tcPr>
+            <w:tcW w:w="2126" w:type="dxa"/>
+            <w:tcBorders>
+              <w:top w:val="single" w:sz="8" w:space="0" w:color="000000"/>
+              <w:left w:val="single" w:sz="8" w:space="0" w:color="000000"/>
+              <w:bottom w:val="single" w:sz="8" w:space="0" w:color="000000"/>
+              <w:right w:val="single" w:sz="8" w:space="0" w:color="000000"/>
+            </w:tcBorders>
+            <w:shd w:val="clear" w:color="auto" w:fill="FFFFFF" w:themeFill="background1"/>
             <w:vAlign w:val="bottom"/>
           </w:tcPr>
           <w:p>
@@ -209,13 +304,14 @@
         </w:tc>
         <w:tc>
           <w:tcPr>
-            <w:tcW w:w="1579" w:type="dxa"/>
-            <w:tcBorders>
-              <w:top w:val="single" w:sz="8" w:space="0" w:color="000000"/>
-              <w:left w:val="single" w:sz="8" w:space="0" w:color="000000"/>
-              <w:bottom w:val="single" w:sz="8" w:space="0" w:color="000000"/>
-              <w:right w:val="single" w:sz="8" w:space="0" w:color="000000"/>
-            </w:tcBorders>
+            <w:tcW w:w="1384" w:type="dxa"/>
+            <w:tcBorders>
+              <w:top w:val="single" w:sz="8" w:space="0" w:color="000000"/>
+              <w:left w:val="single" w:sz="8" w:space="0" w:color="000000"/>
+              <w:bottom w:val="single" w:sz="8" w:space="0" w:color="000000"/>
+              <w:right w:val="single" w:sz="8" w:space="0" w:color="000000"/>
+            </w:tcBorders>
+            <w:shd w:val="clear" w:color="auto" w:fill="FFFFFF" w:themeFill="background1"/>
             <w:vAlign w:val="bottom"/>
           </w:tcPr>
           <w:p>
@@ -243,33 +339,69 @@
         </w:tc>
         <w:tc>
           <w:tcPr>
-            <w:tcW w:w="4154" w:type="dxa"/>
-            <w:tcBorders>
-              <w:top w:val="single" w:sz="8" w:space="0" w:color="000000"/>
-              <w:left w:val="single" w:sz="8" w:space="0" w:color="000000"/>
-              <w:bottom w:val="single" w:sz="8" w:space="0" w:color="000000"/>
-              <w:right w:val="single" w:sz="8" w:space="0" w:color="000000"/>
-            </w:tcBorders>
-            <w:vAlign w:val="bottom"/>
-          </w:tcPr>
-          <w:p>
-            <w:pPr>
-              <w:pStyle w:val="TableContent"/>
-              <w:spacing w:before="0" w:after="0"/>
-            </w:pPr>
+            <w:tcW w:w="5024" w:type="dxa"/>
+            <w:tcBorders>
+              <w:top w:val="single" w:sz="8" w:space="0" w:color="000000"/>
+              <w:left w:val="single" w:sz="8" w:space="0" w:color="000000"/>
+              <w:bottom w:val="single" w:sz="8" w:space="0" w:color="000000"/>
+              <w:right w:val="single" w:sz="8" w:space="0" w:color="000000"/>
+            </w:tcBorders>
+            <w:shd w:val="clear" w:color="auto" w:fill="FFFFFF" w:themeFill="background1"/>
+            <w:vAlign w:val="bottom"/>
+          </w:tcPr>
+          <w:p>
+            <w:pPr>
+              <w:pStyle w:val="TableContent"/>
+              <w:spacing w:before="0" w:after="0"/>
+              <w:rPr>
+                <w:lang w:eastAsia="zh-TW"/>
+              </w:rPr>
+            </w:pPr>
+            <w:r>
+              <w:rPr>
+                <w:rFonts w:ascii="PMingLiU" w:eastAsia="PMingLiU" w:hAnsi="PMingLiU" w:cs="PMingLiU" w:hint="eastAsia"/>
+                <w:lang w:eastAsia="zh-TW"/>
+              </w:rPr>
+              <w:t>要加密</w:t>
+            </w:r>
           </w:p>
         </w:tc>
       </w:tr>
       <w:tr>
-        <w:tc>
-          <w:tcPr>
-            <w:tcW w:w="2707" w:type="dxa"/>
-            <w:tcBorders>
-              <w:top w:val="single" w:sz="8" w:space="0" w:color="000000"/>
-              <w:left w:val="single" w:sz="8" w:space="0" w:color="000000"/>
-              <w:bottom w:val="single" w:sz="8" w:space="0" w:color="000000"/>
-              <w:right w:val="single" w:sz="8" w:space="0" w:color="000000"/>
-            </w:tcBorders>
+        <w:trPr>
+          <w:trHeight w:val="259"/>
+        </w:trPr>
+        <w:tc>
+          <w:tcPr>
+            <w:tcW w:w="1398" w:type="dxa"/>
+            <w:vMerge/>
+            <w:tcBorders>
+              <w:left w:val="single" w:sz="8" w:space="0" w:color="000000"/>
+              <w:right w:val="single" w:sz="8" w:space="0" w:color="000000"/>
+            </w:tcBorders>
+            <w:shd w:val="clear" w:color="auto" w:fill="FFFFFF" w:themeFill="background1"/>
+          </w:tcPr>
+          <w:p>
+            <w:pPr>
+              <w:pStyle w:val="TableContent"/>
+              <w:spacing w:before="0" w:after="0"/>
+              <w:rPr>
+                <w:rFonts w:ascii="Aptos Narrow" w:hAnsi="Aptos Narrow"/>
+                <w:color w:val="000000"/>
+              </w:rPr>
+            </w:pPr>
+          </w:p>
+        </w:tc>
+        <w:tc>
+          <w:tcPr>
+            <w:tcW w:w="2126" w:type="dxa"/>
+            <w:tcBorders>
+              <w:top w:val="single" w:sz="8" w:space="0" w:color="000000"/>
+              <w:left w:val="single" w:sz="8" w:space="0" w:color="000000"/>
+              <w:bottom w:val="single" w:sz="8" w:space="0" w:color="000000"/>
+              <w:right w:val="single" w:sz="8" w:space="0" w:color="000000"/>
+            </w:tcBorders>
+            <w:shd w:val="clear" w:color="auto" w:fill="FFFFFF" w:themeFill="background1"/>
             <w:vAlign w:val="bottom"/>
           </w:tcPr>
           <w:p>
@@ -290,13 +422,14 @@
         </w:tc>
         <w:tc>
           <w:tcPr>
-            <w:tcW w:w="1579" w:type="dxa"/>
-            <w:tcBorders>
-              <w:top w:val="single" w:sz="8" w:space="0" w:color="000000"/>
-              <w:left w:val="single" w:sz="8" w:space="0" w:color="000000"/>
-              <w:bottom w:val="single" w:sz="8" w:space="0" w:color="000000"/>
-              <w:right w:val="single" w:sz="8" w:space="0" w:color="000000"/>
-            </w:tcBorders>
+            <w:tcW w:w="1384" w:type="dxa"/>
+            <w:tcBorders>
+              <w:top w:val="single" w:sz="8" w:space="0" w:color="000000"/>
+              <w:left w:val="single" w:sz="8" w:space="0" w:color="000000"/>
+              <w:bottom w:val="single" w:sz="8" w:space="0" w:color="000000"/>
+              <w:right w:val="single" w:sz="8" w:space="0" w:color="000000"/>
+            </w:tcBorders>
+            <w:shd w:val="clear" w:color="auto" w:fill="FFFFFF" w:themeFill="background1"/>
             <w:vAlign w:val="bottom"/>
           </w:tcPr>
           <w:p>
@@ -324,33 +457,70 @@
         </w:tc>
         <w:tc>
           <w:tcPr>
-            <w:tcW w:w="4154" w:type="dxa"/>
-            <w:tcBorders>
-              <w:top w:val="single" w:sz="8" w:space="0" w:color="000000"/>
-              <w:left w:val="single" w:sz="8" w:space="0" w:color="000000"/>
-              <w:bottom w:val="single" w:sz="8" w:space="0" w:color="000000"/>
-              <w:right w:val="single" w:sz="8" w:space="0" w:color="000000"/>
-            </w:tcBorders>
-            <w:vAlign w:val="bottom"/>
-          </w:tcPr>
-          <w:p>
-            <w:pPr>
-              <w:pStyle w:val="TableContent"/>
-              <w:spacing w:before="0" w:after="0"/>
-            </w:pPr>
+            <w:tcW w:w="5024" w:type="dxa"/>
+            <w:tcBorders>
+              <w:top w:val="single" w:sz="8" w:space="0" w:color="000000"/>
+              <w:left w:val="single" w:sz="8" w:space="0" w:color="000000"/>
+              <w:bottom w:val="single" w:sz="8" w:space="0" w:color="000000"/>
+              <w:right w:val="single" w:sz="8" w:space="0" w:color="000000"/>
+            </w:tcBorders>
+            <w:shd w:val="clear" w:color="auto" w:fill="FFFFFF" w:themeFill="background1"/>
+            <w:vAlign w:val="bottom"/>
+          </w:tcPr>
+          <w:p>
+            <w:pPr>
+              <w:pStyle w:val="TableContent"/>
+              <w:spacing w:before="0" w:after="0"/>
+              <w:rPr>
+                <w:rFonts w:eastAsia="PMingLiU" w:hint="eastAsia"/>
+                <w:lang w:eastAsia="zh-TW"/>
+              </w:rPr>
+            </w:pPr>
+            <w:r>
+              <w:rPr>
+                <w:rFonts w:eastAsia="PMingLiU" w:hint="eastAsia"/>
+                <w:lang w:eastAsia="zh-TW"/>
+              </w:rPr>
+              <w:t>Login Name</w:t>
+            </w:r>
           </w:p>
         </w:tc>
       </w:tr>
       <w:tr>
-        <w:tc>
-          <w:tcPr>
-            <w:tcW w:w="2707" w:type="dxa"/>
-            <w:tcBorders>
-              <w:top w:val="single" w:sz="8" w:space="0" w:color="000000"/>
-              <w:left w:val="single" w:sz="8" w:space="0" w:color="000000"/>
-              <w:bottom w:val="single" w:sz="8" w:space="0" w:color="000000"/>
-              <w:right w:val="single" w:sz="8" w:space="0" w:color="000000"/>
-            </w:tcBorders>
+        <w:trPr>
+          <w:trHeight w:val="259"/>
+        </w:trPr>
+        <w:tc>
+          <w:tcPr>
+            <w:tcW w:w="1398" w:type="dxa"/>
+            <w:vMerge/>
+            <w:tcBorders>
+              <w:left w:val="single" w:sz="8" w:space="0" w:color="000000"/>
+              <w:right w:val="single" w:sz="8" w:space="0" w:color="000000"/>
+            </w:tcBorders>
+            <w:shd w:val="clear" w:color="auto" w:fill="FFFFFF" w:themeFill="background1"/>
+          </w:tcPr>
+          <w:p>
+            <w:pPr>
+              <w:pStyle w:val="TableContent"/>
+              <w:spacing w:before="0" w:after="0"/>
+              <w:rPr>
+                <w:rFonts w:ascii="Aptos Narrow" w:hAnsi="Aptos Narrow"/>
+                <w:color w:val="000000"/>
+              </w:rPr>
+            </w:pPr>
+          </w:p>
+        </w:tc>
+        <w:tc>
+          <w:tcPr>
+            <w:tcW w:w="2126" w:type="dxa"/>
+            <w:tcBorders>
+              <w:top w:val="single" w:sz="8" w:space="0" w:color="000000"/>
+              <w:left w:val="single" w:sz="8" w:space="0" w:color="000000"/>
+              <w:bottom w:val="single" w:sz="8" w:space="0" w:color="000000"/>
+              <w:right w:val="single" w:sz="8" w:space="0" w:color="000000"/>
+            </w:tcBorders>
+            <w:shd w:val="clear" w:color="auto" w:fill="FFFFFF" w:themeFill="background1"/>
             <w:vAlign w:val="bottom"/>
           </w:tcPr>
           <w:p>
@@ -371,13 +541,14 @@
         </w:tc>
         <w:tc>
           <w:tcPr>
-            <w:tcW w:w="1579" w:type="dxa"/>
-            <w:tcBorders>
-              <w:top w:val="single" w:sz="8" w:space="0" w:color="000000"/>
-              <w:left w:val="single" w:sz="8" w:space="0" w:color="000000"/>
-              <w:bottom w:val="single" w:sz="8" w:space="0" w:color="000000"/>
-              <w:right w:val="single" w:sz="8" w:space="0" w:color="000000"/>
-            </w:tcBorders>
+            <w:tcW w:w="1384" w:type="dxa"/>
+            <w:tcBorders>
+              <w:top w:val="single" w:sz="8" w:space="0" w:color="000000"/>
+              <w:left w:val="single" w:sz="8" w:space="0" w:color="000000"/>
+              <w:bottom w:val="single" w:sz="8" w:space="0" w:color="000000"/>
+              <w:right w:val="single" w:sz="8" w:space="0" w:color="000000"/>
+            </w:tcBorders>
+            <w:shd w:val="clear" w:color="auto" w:fill="FFFFFF" w:themeFill="background1"/>
             <w:vAlign w:val="bottom"/>
           </w:tcPr>
           <w:p>
@@ -405,13 +576,14 @@
         </w:tc>
         <w:tc>
           <w:tcPr>
-            <w:tcW w:w="4154" w:type="dxa"/>
-            <w:tcBorders>
-              <w:top w:val="single" w:sz="8" w:space="0" w:color="000000"/>
-              <w:left w:val="single" w:sz="8" w:space="0" w:color="000000"/>
-              <w:bottom w:val="single" w:sz="8" w:space="0" w:color="000000"/>
-              <w:right w:val="single" w:sz="8" w:space="0" w:color="000000"/>
-            </w:tcBorders>
+            <w:tcW w:w="5024" w:type="dxa"/>
+            <w:tcBorders>
+              <w:top w:val="single" w:sz="8" w:space="0" w:color="000000"/>
+              <w:left w:val="single" w:sz="8" w:space="0" w:color="000000"/>
+              <w:bottom w:val="single" w:sz="8" w:space="0" w:color="000000"/>
+              <w:right w:val="single" w:sz="8" w:space="0" w:color="000000"/>
+            </w:tcBorders>
+            <w:shd w:val="clear" w:color="auto" w:fill="FFFFFF" w:themeFill="background1"/>
             <w:vAlign w:val="bottom"/>
           </w:tcPr>
           <w:p>
@@ -423,15 +595,40 @@
         </w:tc>
       </w:tr>
       <w:tr>
-        <w:tc>
-          <w:tcPr>
-            <w:tcW w:w="2707" w:type="dxa"/>
-            <w:tcBorders>
-              <w:top w:val="single" w:sz="8" w:space="0" w:color="000000"/>
-              <w:left w:val="single" w:sz="8" w:space="0" w:color="000000"/>
-              <w:bottom w:val="single" w:sz="8" w:space="0" w:color="000000"/>
-              <w:right w:val="single" w:sz="8" w:space="0" w:color="000000"/>
-            </w:tcBorders>
+        <w:trPr>
+          <w:trHeight w:val="243"/>
+        </w:trPr>
+        <w:tc>
+          <w:tcPr>
+            <w:tcW w:w="1398" w:type="dxa"/>
+            <w:vMerge/>
+            <w:tcBorders>
+              <w:left w:val="single" w:sz="8" w:space="0" w:color="000000"/>
+              <w:right w:val="single" w:sz="8" w:space="0" w:color="000000"/>
+            </w:tcBorders>
+            <w:shd w:val="clear" w:color="auto" w:fill="FFFFFF" w:themeFill="background1"/>
+          </w:tcPr>
+          <w:p>
+            <w:pPr>
+              <w:pStyle w:val="TableContent"/>
+              <w:spacing w:before="0" w:after="0"/>
+              <w:rPr>
+                <w:rFonts w:ascii="Aptos Narrow" w:hAnsi="Aptos Narrow"/>
+                <w:color w:val="000000"/>
+              </w:rPr>
+            </w:pPr>
+          </w:p>
+        </w:tc>
+        <w:tc>
+          <w:tcPr>
+            <w:tcW w:w="2126" w:type="dxa"/>
+            <w:tcBorders>
+              <w:top w:val="single" w:sz="8" w:space="0" w:color="000000"/>
+              <w:left w:val="single" w:sz="8" w:space="0" w:color="000000"/>
+              <w:bottom w:val="single" w:sz="8" w:space="0" w:color="000000"/>
+              <w:right w:val="single" w:sz="8" w:space="0" w:color="000000"/>
+            </w:tcBorders>
+            <w:shd w:val="clear" w:color="auto" w:fill="FFFFFF" w:themeFill="background1"/>
             <w:vAlign w:val="bottom"/>
           </w:tcPr>
           <w:p>
@@ -452,13 +649,14 @@
         </w:tc>
         <w:tc>
           <w:tcPr>
-            <w:tcW w:w="1579" w:type="dxa"/>
-            <w:tcBorders>
-              <w:top w:val="single" w:sz="8" w:space="0" w:color="000000"/>
-              <w:left w:val="single" w:sz="8" w:space="0" w:color="000000"/>
-              <w:bottom w:val="single" w:sz="8" w:space="0" w:color="000000"/>
-              <w:right w:val="single" w:sz="8" w:space="0" w:color="000000"/>
-            </w:tcBorders>
+            <w:tcW w:w="1384" w:type="dxa"/>
+            <w:tcBorders>
+              <w:top w:val="single" w:sz="8" w:space="0" w:color="000000"/>
+              <w:left w:val="single" w:sz="8" w:space="0" w:color="000000"/>
+              <w:bottom w:val="single" w:sz="8" w:space="0" w:color="000000"/>
+              <w:right w:val="single" w:sz="8" w:space="0" w:color="000000"/>
+            </w:tcBorders>
+            <w:shd w:val="clear" w:color="auto" w:fill="FFFFFF" w:themeFill="background1"/>
             <w:vAlign w:val="bottom"/>
           </w:tcPr>
           <w:p>
@@ -486,13 +684,14 @@
         </w:tc>
         <w:tc>
           <w:tcPr>
-            <w:tcW w:w="4154" w:type="dxa"/>
-            <w:tcBorders>
-              <w:top w:val="single" w:sz="8" w:space="0" w:color="000000"/>
-              <w:left w:val="single" w:sz="8" w:space="0" w:color="000000"/>
-              <w:bottom w:val="single" w:sz="8" w:space="0" w:color="000000"/>
-              <w:right w:val="single" w:sz="8" w:space="0" w:color="000000"/>
-            </w:tcBorders>
+            <w:tcW w:w="5024" w:type="dxa"/>
+            <w:tcBorders>
+              <w:top w:val="single" w:sz="8" w:space="0" w:color="000000"/>
+              <w:left w:val="single" w:sz="8" w:space="0" w:color="000000"/>
+              <w:bottom w:val="single" w:sz="8" w:space="0" w:color="000000"/>
+              <w:right w:val="single" w:sz="8" w:space="0" w:color="000000"/>
+            </w:tcBorders>
+            <w:shd w:val="clear" w:color="auto" w:fill="FFFFFF" w:themeFill="background1"/>
             <w:vAlign w:val="bottom"/>
           </w:tcPr>
           <w:p>
@@ -504,15 +703,40 @@
         </w:tc>
       </w:tr>
       <w:tr>
-        <w:tc>
-          <w:tcPr>
-            <w:tcW w:w="2707" w:type="dxa"/>
-            <w:tcBorders>
-              <w:top w:val="single" w:sz="8" w:space="0" w:color="000000"/>
-              <w:left w:val="single" w:sz="8" w:space="0" w:color="000000"/>
-              <w:bottom w:val="single" w:sz="8" w:space="0" w:color="000000"/>
-              <w:right w:val="single" w:sz="8" w:space="0" w:color="000000"/>
-            </w:tcBorders>
+        <w:trPr>
+          <w:trHeight w:val="259"/>
+        </w:trPr>
+        <w:tc>
+          <w:tcPr>
+            <w:tcW w:w="1398" w:type="dxa"/>
+            <w:vMerge/>
+            <w:tcBorders>
+              <w:left w:val="single" w:sz="8" w:space="0" w:color="000000"/>
+              <w:right w:val="single" w:sz="8" w:space="0" w:color="000000"/>
+            </w:tcBorders>
+            <w:shd w:val="clear" w:color="auto" w:fill="FFFFFF" w:themeFill="background1"/>
+          </w:tcPr>
+          <w:p>
+            <w:pPr>
+              <w:pStyle w:val="TableContent"/>
+              <w:spacing w:before="0" w:after="0"/>
+              <w:rPr>
+                <w:rFonts w:ascii="Aptos Narrow" w:hAnsi="Aptos Narrow"/>
+                <w:color w:val="000000"/>
+              </w:rPr>
+            </w:pPr>
+          </w:p>
+        </w:tc>
+        <w:tc>
+          <w:tcPr>
+            <w:tcW w:w="2126" w:type="dxa"/>
+            <w:tcBorders>
+              <w:top w:val="single" w:sz="8" w:space="0" w:color="000000"/>
+              <w:left w:val="single" w:sz="8" w:space="0" w:color="000000"/>
+              <w:bottom w:val="single" w:sz="8" w:space="0" w:color="000000"/>
+              <w:right w:val="single" w:sz="8" w:space="0" w:color="000000"/>
+            </w:tcBorders>
+            <w:shd w:val="clear" w:color="auto" w:fill="FFFFFF" w:themeFill="background1"/>
             <w:vAlign w:val="bottom"/>
           </w:tcPr>
           <w:p>
@@ -533,13 +757,14 @@
         </w:tc>
         <w:tc>
           <w:tcPr>
-            <w:tcW w:w="1579" w:type="dxa"/>
-            <w:tcBorders>
-              <w:top w:val="single" w:sz="8" w:space="0" w:color="000000"/>
-              <w:left w:val="single" w:sz="8" w:space="0" w:color="000000"/>
-              <w:bottom w:val="single" w:sz="8" w:space="0" w:color="000000"/>
-              <w:right w:val="single" w:sz="8" w:space="0" w:color="000000"/>
-            </w:tcBorders>
+            <w:tcW w:w="1384" w:type="dxa"/>
+            <w:tcBorders>
+              <w:top w:val="single" w:sz="8" w:space="0" w:color="000000"/>
+              <w:left w:val="single" w:sz="8" w:space="0" w:color="000000"/>
+              <w:bottom w:val="single" w:sz="8" w:space="0" w:color="000000"/>
+              <w:right w:val="single" w:sz="8" w:space="0" w:color="000000"/>
+            </w:tcBorders>
+            <w:shd w:val="clear" w:color="auto" w:fill="FFFFFF" w:themeFill="background1"/>
             <w:vAlign w:val="bottom"/>
           </w:tcPr>
           <w:p>
@@ -567,13 +792,14 @@
         </w:tc>
         <w:tc>
           <w:tcPr>
-            <w:tcW w:w="4154" w:type="dxa"/>
-            <w:tcBorders>
-              <w:top w:val="single" w:sz="8" w:space="0" w:color="000000"/>
-              <w:left w:val="single" w:sz="8" w:space="0" w:color="000000"/>
-              <w:bottom w:val="single" w:sz="8" w:space="0" w:color="000000"/>
-              <w:right w:val="single" w:sz="8" w:space="0" w:color="000000"/>
-            </w:tcBorders>
+            <w:tcW w:w="5024" w:type="dxa"/>
+            <w:tcBorders>
+              <w:top w:val="single" w:sz="8" w:space="0" w:color="000000"/>
+              <w:left w:val="single" w:sz="8" w:space="0" w:color="000000"/>
+              <w:bottom w:val="single" w:sz="8" w:space="0" w:color="000000"/>
+              <w:right w:val="single" w:sz="8" w:space="0" w:color="000000"/>
+            </w:tcBorders>
+            <w:shd w:val="clear" w:color="auto" w:fill="FFFFFF" w:themeFill="background1"/>
             <w:vAlign w:val="bottom"/>
           </w:tcPr>
           <w:p>
@@ -585,15 +811,41 @@
         </w:tc>
       </w:tr>
       <w:tr>
-        <w:tc>
-          <w:tcPr>
-            <w:tcW w:w="2707" w:type="dxa"/>
-            <w:tcBorders>
-              <w:top w:val="single" w:sz="8" w:space="0" w:color="000000"/>
-              <w:left w:val="single" w:sz="8" w:space="0" w:color="000000"/>
-              <w:bottom w:val="single" w:sz="8" w:space="0" w:color="000000"/>
-              <w:right w:val="single" w:sz="8" w:space="0" w:color="000000"/>
-            </w:tcBorders>
+        <w:trPr>
+          <w:trHeight w:val="243"/>
+        </w:trPr>
+        <w:tc>
+          <w:tcPr>
+            <w:tcW w:w="1398" w:type="dxa"/>
+            <w:vMerge/>
+            <w:tcBorders>
+              <w:left w:val="single" w:sz="8" w:space="0" w:color="000000"/>
+              <w:bottom w:val="single" w:sz="8" w:space="0" w:color="000000"/>
+              <w:right w:val="single" w:sz="8" w:space="0" w:color="000000"/>
+            </w:tcBorders>
+            <w:shd w:val="clear" w:color="auto" w:fill="FFFFFF" w:themeFill="background1"/>
+          </w:tcPr>
+          <w:p>
+            <w:pPr>
+              <w:pStyle w:val="TableContent"/>
+              <w:spacing w:before="0" w:after="0"/>
+              <w:rPr>
+                <w:rFonts w:ascii="Aptos Narrow" w:hAnsi="Aptos Narrow"/>
+                <w:color w:val="000000"/>
+              </w:rPr>
+            </w:pPr>
+          </w:p>
+        </w:tc>
+        <w:tc>
+          <w:tcPr>
+            <w:tcW w:w="2126" w:type="dxa"/>
+            <w:tcBorders>
+              <w:top w:val="single" w:sz="8" w:space="0" w:color="000000"/>
+              <w:left w:val="single" w:sz="8" w:space="0" w:color="000000"/>
+              <w:bottom w:val="single" w:sz="8" w:space="0" w:color="000000"/>
+              <w:right w:val="single" w:sz="8" w:space="0" w:color="000000"/>
+            </w:tcBorders>
+            <w:shd w:val="clear" w:color="auto" w:fill="FFFFFF" w:themeFill="background1"/>
             <w:vAlign w:val="bottom"/>
           </w:tcPr>
           <w:p>
@@ -614,13 +866,14 @@
         </w:tc>
         <w:tc>
           <w:tcPr>
-            <w:tcW w:w="1579" w:type="dxa"/>
-            <w:tcBorders>
-              <w:top w:val="single" w:sz="8" w:space="0" w:color="000000"/>
-              <w:left w:val="single" w:sz="8" w:space="0" w:color="000000"/>
-              <w:bottom w:val="single" w:sz="8" w:space="0" w:color="000000"/>
-              <w:right w:val="single" w:sz="8" w:space="0" w:color="000000"/>
-            </w:tcBorders>
+            <w:tcW w:w="1384" w:type="dxa"/>
+            <w:tcBorders>
+              <w:top w:val="single" w:sz="8" w:space="0" w:color="000000"/>
+              <w:left w:val="single" w:sz="8" w:space="0" w:color="000000"/>
+              <w:bottom w:val="single" w:sz="8" w:space="0" w:color="000000"/>
+              <w:right w:val="single" w:sz="8" w:space="0" w:color="000000"/>
+            </w:tcBorders>
+            <w:shd w:val="clear" w:color="auto" w:fill="FFFFFF" w:themeFill="background1"/>
             <w:vAlign w:val="bottom"/>
           </w:tcPr>
           <w:p>
@@ -648,13 +901,14 @@
         </w:tc>
         <w:tc>
           <w:tcPr>
-            <w:tcW w:w="4154" w:type="dxa"/>
-            <w:tcBorders>
-              <w:top w:val="single" w:sz="8" w:space="0" w:color="000000"/>
-              <w:left w:val="single" w:sz="8" w:space="0" w:color="000000"/>
-              <w:bottom w:val="single" w:sz="8" w:space="0" w:color="000000"/>
-              <w:right w:val="single" w:sz="8" w:space="0" w:color="000000"/>
-            </w:tcBorders>
+            <w:tcW w:w="5024" w:type="dxa"/>
+            <w:tcBorders>
+              <w:top w:val="single" w:sz="8" w:space="0" w:color="000000"/>
+              <w:left w:val="single" w:sz="8" w:space="0" w:color="000000"/>
+              <w:bottom w:val="single" w:sz="8" w:space="0" w:color="000000"/>
+              <w:right w:val="single" w:sz="8" w:space="0" w:color="000000"/>
+            </w:tcBorders>
+            <w:shd w:val="clear" w:color="auto" w:fill="FFFFFF" w:themeFill="background1"/>
             <w:vAlign w:val="bottom"/>
           </w:tcPr>
           <w:p>
@@ -666,25 +920,61 @@
         </w:tc>
       </w:tr>
       <w:tr>
-        <w:tc>
-          <w:tcPr>
-            <w:tcW w:w="2707" w:type="dxa"/>
-            <w:tcBorders>
-              <w:top w:val="single" w:sz="8" w:space="0" w:color="000000"/>
-              <w:left w:val="single" w:sz="8" w:space="0" w:color="000000"/>
-              <w:bottom w:val="single" w:sz="8" w:space="0" w:color="000000"/>
-              <w:right w:val="single" w:sz="8" w:space="0" w:color="000000"/>
-            </w:tcBorders>
-            <w:vAlign w:val="bottom"/>
-          </w:tcPr>
-          <w:p>
-            <w:pPr>
-              <w:pStyle w:val="TableContent"/>
-              <w:spacing w:before="0" w:after="0"/>
+        <w:trPr>
+          <w:trHeight w:val="259"/>
+        </w:trPr>
+        <w:tc>
+          <w:tcPr>
+            <w:tcW w:w="1398" w:type="dxa"/>
+            <w:vMerge w:val="restart"/>
+            <w:tcBorders>
+              <w:top w:val="single" w:sz="8" w:space="0" w:color="000000"/>
+              <w:left w:val="single" w:sz="8" w:space="0" w:color="000000"/>
+              <w:right w:val="single" w:sz="8" w:space="0" w:color="000000"/>
+            </w:tcBorders>
+          </w:tcPr>
+          <w:p>
+            <w:pPr>
+              <w:pStyle w:val="TableContent"/>
+              <w:spacing w:before="0" w:after="0"/>
+              <w:rPr>
+                <w:rFonts w:ascii="Aptos Narrow" w:hAnsi="Aptos Narrow" w:hint="eastAsia"/>
+                <w:color w:val="000000"/>
+                <w:lang w:eastAsia="zh-TW"/>
+              </w:rPr>
             </w:pPr>
             <w:proofErr w:type="spellStart"/>
             <w:r>
               <w:rPr>
+                <w:rFonts w:ascii="PMingLiU" w:eastAsia="PMingLiU" w:hAnsi="PMingLiU" w:cs="PMingLiU" w:hint="eastAsia"/>
+                <w:color w:val="000000"/>
+                <w:lang w:eastAsia="zh-TW"/>
+              </w:rPr>
+              <w:t>saleManager</w:t>
+            </w:r>
+            <w:proofErr w:type="spellEnd"/>
+          </w:p>
+        </w:tc>
+        <w:tc>
+          <w:tcPr>
+            <w:tcW w:w="2126" w:type="dxa"/>
+            <w:tcBorders>
+              <w:top w:val="single" w:sz="8" w:space="0" w:color="000000"/>
+              <w:left w:val="single" w:sz="8" w:space="0" w:color="000000"/>
+              <w:bottom w:val="single" w:sz="8" w:space="0" w:color="000000"/>
+              <w:right w:val="single" w:sz="8" w:space="0" w:color="000000"/>
+            </w:tcBorders>
+            <w:shd w:val="clear" w:color="auto" w:fill="FFC000"/>
+            <w:vAlign w:val="bottom"/>
+          </w:tcPr>
+          <w:p>
+            <w:pPr>
+              <w:pStyle w:val="TableContent"/>
+              <w:spacing w:before="0" w:after="0"/>
+            </w:pPr>
+            <w:proofErr w:type="spellStart"/>
+            <w:r>
+              <w:rPr>
                 <w:rFonts w:ascii="Aptos Narrow" w:hAnsi="Aptos Narrow"/>
                 <w:color w:val="000000"/>
               </w:rPr>
@@ -695,13 +985,14 @@
         </w:tc>
         <w:tc>
           <w:tcPr>
-            <w:tcW w:w="1579" w:type="dxa"/>
-            <w:tcBorders>
-              <w:top w:val="single" w:sz="8" w:space="0" w:color="000000"/>
-              <w:left w:val="single" w:sz="8" w:space="0" w:color="000000"/>
-              <w:bottom w:val="single" w:sz="8" w:space="0" w:color="000000"/>
-              <w:right w:val="single" w:sz="8" w:space="0" w:color="000000"/>
-            </w:tcBorders>
+            <w:tcW w:w="1384" w:type="dxa"/>
+            <w:tcBorders>
+              <w:top w:val="single" w:sz="8" w:space="0" w:color="000000"/>
+              <w:left w:val="single" w:sz="8" w:space="0" w:color="000000"/>
+              <w:bottom w:val="single" w:sz="8" w:space="0" w:color="000000"/>
+              <w:right w:val="single" w:sz="8" w:space="0" w:color="000000"/>
+            </w:tcBorders>
+            <w:shd w:val="clear" w:color="auto" w:fill="FFC000"/>
             <w:vAlign w:val="bottom"/>
           </w:tcPr>
           <w:p>
@@ -729,13 +1020,14 @@
         </w:tc>
         <w:tc>
           <w:tcPr>
-            <w:tcW w:w="4154" w:type="dxa"/>
-            <w:tcBorders>
-              <w:top w:val="single" w:sz="8" w:space="0" w:color="000000"/>
-              <w:left w:val="single" w:sz="8" w:space="0" w:color="000000"/>
-              <w:bottom w:val="single" w:sz="8" w:space="0" w:color="000000"/>
-              <w:right w:val="single" w:sz="8" w:space="0" w:color="000000"/>
-            </w:tcBorders>
+            <w:tcW w:w="5024" w:type="dxa"/>
+            <w:tcBorders>
+              <w:top w:val="single" w:sz="8" w:space="0" w:color="000000"/>
+              <w:left w:val="single" w:sz="8" w:space="0" w:color="000000"/>
+              <w:bottom w:val="single" w:sz="8" w:space="0" w:color="000000"/>
+              <w:right w:val="single" w:sz="8" w:space="0" w:color="000000"/>
+            </w:tcBorders>
+            <w:shd w:val="clear" w:color="auto" w:fill="FFC000"/>
             <w:vAlign w:val="bottom"/>
           </w:tcPr>
           <w:p>
@@ -747,9 +1039,32 @@
         </w:tc>
       </w:tr>
       <w:tr>
-        <w:tc>
-          <w:tcPr>
-            <w:tcW w:w="2707" w:type="dxa"/>
+        <w:trPr>
+          <w:trHeight w:val="259"/>
+        </w:trPr>
+        <w:tc>
+          <w:tcPr>
+            <w:tcW w:w="1398" w:type="dxa"/>
+            <w:vMerge/>
+            <w:tcBorders>
+              <w:left w:val="single" w:sz="8" w:space="0" w:color="000000"/>
+              <w:right w:val="single" w:sz="8" w:space="0" w:color="000000"/>
+            </w:tcBorders>
+          </w:tcPr>
+          <w:p>
+            <w:pPr>
+              <w:pStyle w:val="TableContent"/>
+              <w:spacing w:before="0" w:after="0"/>
+              <w:rPr>
+                <w:rFonts w:ascii="Aptos Narrow" w:hAnsi="Aptos Narrow"/>
+                <w:color w:val="000000"/>
+              </w:rPr>
+            </w:pPr>
+          </w:p>
+        </w:tc>
+        <w:tc>
+          <w:tcPr>
+            <w:tcW w:w="2126" w:type="dxa"/>
             <w:tcBorders>
               <w:top w:val="single" w:sz="8" w:space="0" w:color="000000"/>
               <w:left w:val="single" w:sz="8" w:space="0" w:color="000000"/>
@@ -774,7 +1089,7 @@
         </w:tc>
         <w:tc>
           <w:tcPr>
-            <w:tcW w:w="1579" w:type="dxa"/>
+            <w:tcW w:w="1384" w:type="dxa"/>
             <w:tcBorders>
               <w:top w:val="single" w:sz="8" w:space="0" w:color="000000"/>
               <w:left w:val="single" w:sz="8" w:space="0" w:color="000000"/>
@@ -808,27 +1123,57 @@
         </w:tc>
         <w:tc>
           <w:tcPr>
-            <w:tcW w:w="4154" w:type="dxa"/>
-            <w:tcBorders>
-              <w:top w:val="single" w:sz="8" w:space="0" w:color="000000"/>
-              <w:left w:val="single" w:sz="8" w:space="0" w:color="000000"/>
-              <w:bottom w:val="single" w:sz="8" w:space="0" w:color="000000"/>
-              <w:right w:val="single" w:sz="8" w:space="0" w:color="000000"/>
-            </w:tcBorders>
-            <w:vAlign w:val="bottom"/>
-          </w:tcPr>
-          <w:p>
-            <w:pPr>
-              <w:pStyle w:val="TableContent"/>
-              <w:spacing w:before="0" w:after="0"/>
-            </w:pPr>
+            <w:tcW w:w="5024" w:type="dxa"/>
+            <w:tcBorders>
+              <w:top w:val="single" w:sz="8" w:space="0" w:color="000000"/>
+              <w:left w:val="single" w:sz="8" w:space="0" w:color="000000"/>
+              <w:bottom w:val="single" w:sz="8" w:space="0" w:color="000000"/>
+              <w:right w:val="single" w:sz="8" w:space="0" w:color="000000"/>
+            </w:tcBorders>
+            <w:vAlign w:val="bottom"/>
+          </w:tcPr>
+          <w:p>
+            <w:pPr>
+              <w:pStyle w:val="TableContent"/>
+              <w:spacing w:before="0" w:after="0"/>
+            </w:pPr>
+            <w:r>
+              <w:rPr>
+                <w:rFonts w:ascii="PMingLiU" w:eastAsia="PMingLiU" w:hAnsi="PMingLiU" w:cs="PMingLiU" w:hint="eastAsia"/>
+                <w:lang w:eastAsia="zh-TW"/>
+              </w:rPr>
+              <w:t>要加密</w:t>
+            </w:r>
           </w:p>
         </w:tc>
       </w:tr>
       <w:tr>
-        <w:tc>
-          <w:tcPr>
-            <w:tcW w:w="2707" w:type="dxa"/>
+        <w:trPr>
+          <w:trHeight w:val="243"/>
+        </w:trPr>
+        <w:tc>
+          <w:tcPr>
+            <w:tcW w:w="1398" w:type="dxa"/>
+            <w:vMerge/>
+            <w:tcBorders>
+              <w:left w:val="single" w:sz="8" w:space="0" w:color="000000"/>
+              <w:right w:val="single" w:sz="8" w:space="0" w:color="000000"/>
+            </w:tcBorders>
+          </w:tcPr>
+          <w:p>
+            <w:pPr>
+              <w:pStyle w:val="TableContent"/>
+              <w:spacing w:before="0" w:after="0"/>
+              <w:rPr>
+                <w:rFonts w:ascii="Aptos Narrow" w:hAnsi="Aptos Narrow"/>
+                <w:color w:val="000000"/>
+              </w:rPr>
+            </w:pPr>
+          </w:p>
+        </w:tc>
+        <w:tc>
+          <w:tcPr>
+            <w:tcW w:w="2126" w:type="dxa"/>
             <w:tcBorders>
               <w:top w:val="single" w:sz="8" w:space="0" w:color="000000"/>
               <w:left w:val="single" w:sz="8" w:space="0" w:color="000000"/>
@@ -855,7 +1200,7 @@
         </w:tc>
         <w:tc>
           <w:tcPr>
-            <w:tcW w:w="1579" w:type="dxa"/>
+            <w:tcW w:w="1384" w:type="dxa"/>
             <w:tcBorders>
               <w:top w:val="single" w:sz="8" w:space="0" w:color="000000"/>
               <w:left w:val="single" w:sz="8" w:space="0" w:color="000000"/>
@@ -889,27 +1234,57 @@
         </w:tc>
         <w:tc>
           <w:tcPr>
-            <w:tcW w:w="4154" w:type="dxa"/>
-            <w:tcBorders>
-              <w:top w:val="single" w:sz="8" w:space="0" w:color="000000"/>
-              <w:left w:val="single" w:sz="8" w:space="0" w:color="000000"/>
-              <w:bottom w:val="single" w:sz="8" w:space="0" w:color="000000"/>
-              <w:right w:val="single" w:sz="8" w:space="0" w:color="000000"/>
-            </w:tcBorders>
-            <w:vAlign w:val="bottom"/>
-          </w:tcPr>
-          <w:p>
-            <w:pPr>
-              <w:pStyle w:val="TableContent"/>
-              <w:spacing w:before="0" w:after="0"/>
-            </w:pPr>
+            <w:tcW w:w="5024" w:type="dxa"/>
+            <w:tcBorders>
+              <w:top w:val="single" w:sz="8" w:space="0" w:color="000000"/>
+              <w:left w:val="single" w:sz="8" w:space="0" w:color="000000"/>
+              <w:bottom w:val="single" w:sz="8" w:space="0" w:color="000000"/>
+              <w:right w:val="single" w:sz="8" w:space="0" w:color="000000"/>
+            </w:tcBorders>
+            <w:vAlign w:val="bottom"/>
+          </w:tcPr>
+          <w:p>
+            <w:pPr>
+              <w:pStyle w:val="TableContent"/>
+              <w:spacing w:before="0" w:after="0"/>
+            </w:pPr>
+            <w:r>
+              <w:rPr>
+                <w:rFonts w:eastAsia="PMingLiU" w:hint="eastAsia"/>
+                <w:lang w:eastAsia="zh-TW"/>
+              </w:rPr>
+              <w:t>Login Name</w:t>
+            </w:r>
           </w:p>
         </w:tc>
       </w:tr>
       <w:tr>
-        <w:tc>
-          <w:tcPr>
-            <w:tcW w:w="2707" w:type="dxa"/>
+        <w:trPr>
+          <w:trHeight w:val="259"/>
+        </w:trPr>
+        <w:tc>
+          <w:tcPr>
+            <w:tcW w:w="1398" w:type="dxa"/>
+            <w:vMerge/>
+            <w:tcBorders>
+              <w:left w:val="single" w:sz="8" w:space="0" w:color="000000"/>
+              <w:right w:val="single" w:sz="8" w:space="0" w:color="000000"/>
+            </w:tcBorders>
+          </w:tcPr>
+          <w:p>
+            <w:pPr>
+              <w:pStyle w:val="TableContent"/>
+              <w:spacing w:before="0" w:after="0"/>
+              <w:rPr>
+                <w:rFonts w:ascii="Aptos Narrow" w:hAnsi="Aptos Narrow"/>
+                <w:color w:val="000000"/>
+              </w:rPr>
+            </w:pPr>
+          </w:p>
+        </w:tc>
+        <w:tc>
+          <w:tcPr>
+            <w:tcW w:w="2126" w:type="dxa"/>
             <w:tcBorders>
               <w:top w:val="single" w:sz="8" w:space="0" w:color="000000"/>
               <w:left w:val="single" w:sz="8" w:space="0" w:color="000000"/>
@@ -936,7 +1311,7 @@
         </w:tc>
         <w:tc>
           <w:tcPr>
-            <w:tcW w:w="1579" w:type="dxa"/>
+            <w:tcW w:w="1384" w:type="dxa"/>
             <w:tcBorders>
               <w:top w:val="single" w:sz="8" w:space="0" w:color="000000"/>
               <w:left w:val="single" w:sz="8" w:space="0" w:color="000000"/>
@@ -970,7 +1345,7 @@
         </w:tc>
         <w:tc>
           <w:tcPr>
-            <w:tcW w:w="4154" w:type="dxa"/>
+            <w:tcW w:w="5024" w:type="dxa"/>
             <w:tcBorders>
               <w:top w:val="single" w:sz="8" w:space="0" w:color="000000"/>
               <w:left w:val="single" w:sz="8" w:space="0" w:color="000000"/>
@@ -988,9 +1363,33 @@
         </w:tc>
       </w:tr>
       <w:tr>
-        <w:tc>
-          <w:tcPr>
-            <w:tcW w:w="2707" w:type="dxa"/>
+        <w:trPr>
+          <w:trHeight w:val="259"/>
+        </w:trPr>
+        <w:tc>
+          <w:tcPr>
+            <w:tcW w:w="1398" w:type="dxa"/>
+            <w:vMerge/>
+            <w:tcBorders>
+              <w:left w:val="single" w:sz="8" w:space="0" w:color="000000"/>
+              <w:bottom w:val="single" w:sz="8" w:space="0" w:color="000000"/>
+              <w:right w:val="single" w:sz="8" w:space="0" w:color="000000"/>
+            </w:tcBorders>
+          </w:tcPr>
+          <w:p>
+            <w:pPr>
+              <w:pStyle w:val="TableContent"/>
+              <w:spacing w:before="0" w:after="0"/>
+              <w:rPr>
+                <w:rFonts w:ascii="Aptos Narrow" w:hAnsi="Aptos Narrow"/>
+                <w:color w:val="000000"/>
+              </w:rPr>
+            </w:pPr>
+          </w:p>
+        </w:tc>
+        <w:tc>
+          <w:tcPr>
+            <w:tcW w:w="2126" w:type="dxa"/>
             <w:tcBorders>
               <w:top w:val="single" w:sz="8" w:space="0" w:color="000000"/>
               <w:left w:val="single" w:sz="8" w:space="0" w:color="000000"/>
@@ -1017,7 +1416,7 @@
         </w:tc>
         <w:tc>
           <w:tcPr>
-            <w:tcW w:w="1579" w:type="dxa"/>
+            <w:tcW w:w="1384" w:type="dxa"/>
             <w:tcBorders>
               <w:top w:val="single" w:sz="8" w:space="0" w:color="000000"/>
               <w:left w:val="single" w:sz="8" w:space="0" w:color="000000"/>
@@ -1051,7 +1450,7 @@
         </w:tc>
         <w:tc>
           <w:tcPr>
-            <w:tcW w:w="4154" w:type="dxa"/>
+            <w:tcW w:w="5024" w:type="dxa"/>
             <w:tcBorders>
               <w:top w:val="single" w:sz="8" w:space="0" w:color="000000"/>
               <w:left w:val="single" w:sz="8" w:space="0" w:color="000000"/>
@@ -1069,15 +1468,49 @@
         </w:tc>
       </w:tr>
       <w:tr>
-        <w:tc>
-          <w:tcPr>
-            <w:tcW w:w="2707" w:type="dxa"/>
-            <w:tcBorders>
-              <w:top w:val="single" w:sz="8" w:space="0" w:color="000000"/>
-              <w:left w:val="single" w:sz="8" w:space="0" w:color="000000"/>
-              <w:bottom w:val="single" w:sz="8" w:space="0" w:color="000000"/>
-              <w:right w:val="single" w:sz="8" w:space="0" w:color="000000"/>
-            </w:tcBorders>
+        <w:trPr>
+          <w:trHeight w:val="472"/>
+        </w:trPr>
+        <w:tc>
+          <w:tcPr>
+            <w:tcW w:w="1398" w:type="dxa"/>
+            <w:vMerge w:val="restart"/>
+            <w:tcBorders>
+              <w:top w:val="single" w:sz="8" w:space="0" w:color="000000"/>
+              <w:left w:val="single" w:sz="8" w:space="0" w:color="000000"/>
+              <w:right w:val="single" w:sz="8" w:space="0" w:color="000000"/>
+            </w:tcBorders>
+          </w:tcPr>
+          <w:p>
+            <w:pPr>
+              <w:pStyle w:val="TableContent"/>
+              <w:spacing w:before="0" w:after="0"/>
+              <w:rPr>
+                <w:rFonts w:ascii="Aptos Narrow" w:eastAsia="PMingLiU" w:hAnsi="Aptos Narrow" w:hint="eastAsia"/>
+                <w:color w:val="000000"/>
+                <w:lang w:eastAsia="zh-TW"/>
+              </w:rPr>
+            </w:pPr>
+            <w:r>
+              <w:rPr>
+                <w:rFonts w:ascii="Aptos Narrow" w:eastAsia="PMingLiU" w:hAnsi="Aptos Narrow" w:hint="eastAsia"/>
+                <w:color w:val="000000"/>
+                <w:lang w:eastAsia="zh-TW"/>
+              </w:rPr>
+              <w:t>order</w:t>
+            </w:r>
+          </w:p>
+        </w:tc>
+        <w:tc>
+          <w:tcPr>
+            <w:tcW w:w="2126" w:type="dxa"/>
+            <w:tcBorders>
+              <w:top w:val="single" w:sz="8" w:space="0" w:color="000000"/>
+              <w:left w:val="single" w:sz="8" w:space="0" w:color="000000"/>
+              <w:bottom w:val="single" w:sz="8" w:space="0" w:color="000000"/>
+              <w:right w:val="single" w:sz="8" w:space="0" w:color="000000"/>
+            </w:tcBorders>
+            <w:shd w:val="clear" w:color="auto" w:fill="FFC000"/>
             <w:vAlign w:val="bottom"/>
           </w:tcPr>
           <w:p>
@@ -1098,13 +1531,14 @@
         </w:tc>
         <w:tc>
           <w:tcPr>
-            <w:tcW w:w="1579" w:type="dxa"/>
-            <w:tcBorders>
-              <w:top w:val="single" w:sz="8" w:space="0" w:color="000000"/>
-              <w:left w:val="single" w:sz="8" w:space="0" w:color="000000"/>
-              <w:bottom w:val="single" w:sz="8" w:space="0" w:color="000000"/>
-              <w:right w:val="single" w:sz="8" w:space="0" w:color="000000"/>
-            </w:tcBorders>
+            <w:tcW w:w="1384" w:type="dxa"/>
+            <w:tcBorders>
+              <w:top w:val="single" w:sz="8" w:space="0" w:color="000000"/>
+              <w:left w:val="single" w:sz="8" w:space="0" w:color="000000"/>
+              <w:bottom w:val="single" w:sz="8" w:space="0" w:color="000000"/>
+              <w:right w:val="single" w:sz="8" w:space="0" w:color="000000"/>
+            </w:tcBorders>
+            <w:shd w:val="clear" w:color="auto" w:fill="FFC000"/>
             <w:vAlign w:val="bottom"/>
           </w:tcPr>
           <w:p>
@@ -1132,13 +1566,14 @@
         </w:tc>
         <w:tc>
           <w:tcPr>
-            <w:tcW w:w="4154" w:type="dxa"/>
-            <w:tcBorders>
-              <w:top w:val="single" w:sz="8" w:space="0" w:color="000000"/>
-              <w:left w:val="single" w:sz="8" w:space="0" w:color="000000"/>
-              <w:bottom w:val="single" w:sz="8" w:space="0" w:color="000000"/>
-              <w:right w:val="single" w:sz="8" w:space="0" w:color="000000"/>
-            </w:tcBorders>
+            <w:tcW w:w="5024" w:type="dxa"/>
+            <w:tcBorders>
+              <w:top w:val="single" w:sz="8" w:space="0" w:color="000000"/>
+              <w:left w:val="single" w:sz="8" w:space="0" w:color="000000"/>
+              <w:bottom w:val="single" w:sz="8" w:space="0" w:color="000000"/>
+              <w:right w:val="single" w:sz="8" w:space="0" w:color="000000"/>
+            </w:tcBorders>
+            <w:shd w:val="clear" w:color="auto" w:fill="FFC000"/>
             <w:vAlign w:val="center"/>
           </w:tcPr>
           <w:p>
@@ -1158,9 +1593,32 @@
         </w:tc>
       </w:tr>
       <w:tr>
-        <w:tc>
-          <w:tcPr>
-            <w:tcW w:w="2707" w:type="dxa"/>
+        <w:trPr>
+          <w:trHeight w:val="243"/>
+        </w:trPr>
+        <w:tc>
+          <w:tcPr>
+            <w:tcW w:w="1398" w:type="dxa"/>
+            <w:vMerge/>
+            <w:tcBorders>
+              <w:left w:val="single" w:sz="8" w:space="0" w:color="000000"/>
+              <w:right w:val="single" w:sz="8" w:space="0" w:color="000000"/>
+            </w:tcBorders>
+          </w:tcPr>
+          <w:p>
+            <w:pPr>
+              <w:pStyle w:val="TableContent"/>
+              <w:spacing w:before="0" w:after="0"/>
+              <w:rPr>
+                <w:rFonts w:ascii="Aptos Narrow" w:hAnsi="Aptos Narrow"/>
+                <w:color w:val="000000"/>
+              </w:rPr>
+            </w:pPr>
+          </w:p>
+        </w:tc>
+        <w:tc>
+          <w:tcPr>
+            <w:tcW w:w="2126" w:type="dxa"/>
             <w:tcBorders>
               <w:top w:val="single" w:sz="8" w:space="0" w:color="000000"/>
               <w:left w:val="single" w:sz="8" w:space="0" w:color="000000"/>
@@ -1187,7 +1645,7 @@
         </w:tc>
         <w:tc>
           <w:tcPr>
-            <w:tcW w:w="1579" w:type="dxa"/>
+            <w:tcW w:w="1384" w:type="dxa"/>
             <w:tcBorders>
               <w:top w:val="single" w:sz="8" w:space="0" w:color="000000"/>
               <w:left w:val="single" w:sz="8" w:space="0" w:color="000000"/>
@@ -1212,7 +1670,7 @@
         </w:tc>
         <w:tc>
           <w:tcPr>
-            <w:tcW w:w="4154" w:type="dxa"/>
+            <w:tcW w:w="5024" w:type="dxa"/>
             <w:tcBorders>
               <w:top w:val="single" w:sz="8" w:space="0" w:color="000000"/>
               <w:left w:val="single" w:sz="8" w:space="0" w:color="000000"/>
@@ -1230,9 +1688,32 @@
         </w:tc>
       </w:tr>
       <w:tr>
-        <w:tc>
-          <w:tcPr>
-            <w:tcW w:w="2707" w:type="dxa"/>
+        <w:trPr>
+          <w:trHeight w:val="259"/>
+        </w:trPr>
+        <w:tc>
+          <w:tcPr>
+            <w:tcW w:w="1398" w:type="dxa"/>
+            <w:vMerge/>
+            <w:tcBorders>
+              <w:left w:val="single" w:sz="8" w:space="0" w:color="000000"/>
+              <w:right w:val="single" w:sz="8" w:space="0" w:color="000000"/>
+            </w:tcBorders>
+          </w:tcPr>
+          <w:p>
+            <w:pPr>
+              <w:pStyle w:val="TableContent"/>
+              <w:spacing w:before="0" w:after="0"/>
+              <w:rPr>
+                <w:rFonts w:ascii="Aptos Narrow" w:hAnsi="Aptos Narrow"/>
+                <w:color w:val="000000"/>
+              </w:rPr>
+            </w:pPr>
+          </w:p>
+        </w:tc>
+        <w:tc>
+          <w:tcPr>
+            <w:tcW w:w="2126" w:type="dxa"/>
             <w:tcBorders>
               <w:top w:val="single" w:sz="8" w:space="0" w:color="000000"/>
               <w:left w:val="single" w:sz="8" w:space="0" w:color="000000"/>
@@ -1259,7 +1740,7 @@
         </w:tc>
         <w:tc>
           <w:tcPr>
-            <w:tcW w:w="1579" w:type="dxa"/>
+            <w:tcW w:w="1384" w:type="dxa"/>
             <w:tcBorders>
               <w:top w:val="single" w:sz="8" w:space="0" w:color="000000"/>
               <w:left w:val="single" w:sz="8" w:space="0" w:color="000000"/>
@@ -1293,7 +1774,7 @@
         </w:tc>
         <w:tc>
           <w:tcPr>
-            <w:tcW w:w="4154" w:type="dxa"/>
+            <w:tcW w:w="5024" w:type="dxa"/>
             <w:tcBorders>
               <w:top w:val="single" w:sz="8" w:space="0" w:color="000000"/>
               <w:left w:val="single" w:sz="8" w:space="0" w:color="000000"/>
@@ -1311,13 +1792,36 @@
         </w:tc>
       </w:tr>
       <w:tr>
-        <w:tc>
-          <w:tcPr>
-            <w:tcW w:w="2707" w:type="dxa"/>
-            <w:tcBorders>
-              <w:top w:val="single" w:sz="8" w:space="0" w:color="000000"/>
-              <w:left w:val="single" w:sz="8" w:space="0" w:color="000000"/>
-              <w:bottom w:val="single" w:sz="8" w:space="0" w:color="000000"/>
+        <w:trPr>
+          <w:trHeight w:val="243"/>
+        </w:trPr>
+        <w:tc>
+          <w:tcPr>
+            <w:tcW w:w="1398" w:type="dxa"/>
+            <w:vMerge/>
+            <w:tcBorders>
+              <w:left w:val="single" w:sz="8" w:space="0" w:color="000000"/>
+              <w:right w:val="single" w:sz="8" w:space="0" w:color="000000"/>
+            </w:tcBorders>
+          </w:tcPr>
+          <w:p>
+            <w:pPr>
+              <w:pStyle w:val="TableContent"/>
+              <w:spacing w:before="0" w:after="0"/>
+              <w:rPr>
+                <w:rFonts w:ascii="Aptos Narrow" w:hAnsi="Aptos Narrow"/>
+                <w:color w:val="000000"/>
+              </w:rPr>
+            </w:pPr>
+          </w:p>
+        </w:tc>
+        <w:tc>
+          <w:tcPr>
+            <w:tcW w:w="2126" w:type="dxa"/>
+            <w:tcBorders>
+              <w:top w:val="single" w:sz="8" w:space="0" w:color="000000"/>
+              <w:left w:val="single" w:sz="8" w:space="0" w:color="000000"/>
+              <w:bottom w:val="single" w:sz="4" w:space="0" w:color="auto"/>
               <w:right w:val="single" w:sz="8" w:space="0" w:color="000000"/>
             </w:tcBorders>
             <w:vAlign w:val="bottom"/>
@@ -1340,7 +1844,7 @@
         </w:tc>
         <w:tc>
           <w:tcPr>
-            <w:tcW w:w="1579" w:type="dxa"/>
+            <w:tcW w:w="1384" w:type="dxa"/>
             <w:tcBorders>
               <w:top w:val="single" w:sz="8" w:space="0" w:color="000000"/>
               <w:left w:val="single" w:sz="8" w:space="0" w:color="000000"/>
@@ -1365,7 +1869,7 @@
         </w:tc>
         <w:tc>
           <w:tcPr>
-            <w:tcW w:w="4154" w:type="dxa"/>
+            <w:tcW w:w="5024" w:type="dxa"/>
             <w:tcBorders>
               <w:top w:val="single" w:sz="8" w:space="0" w:color="000000"/>
               <w:left w:val="single" w:sz="8" w:space="0" w:color="000000"/>
@@ -1383,21 +1887,48 @@
         </w:tc>
       </w:tr>
       <w:tr>
-        <w:tc>
-          <w:tcPr>
-            <w:tcW w:w="2707" w:type="dxa"/>
-            <w:tcBorders>
-              <w:top w:val="single" w:sz="8" w:space="0" w:color="000000"/>
-              <w:left w:val="single" w:sz="8" w:space="0" w:color="000000"/>
-              <w:bottom w:val="single" w:sz="8" w:space="0" w:color="000000"/>
-              <w:right w:val="single" w:sz="8" w:space="0" w:color="000000"/>
-            </w:tcBorders>
-            <w:vAlign w:val="bottom"/>
-          </w:tcPr>
-          <w:p>
-            <w:pPr>
-              <w:pStyle w:val="TableContent"/>
-              <w:spacing w:before="0" w:after="0"/>
+        <w:trPr>
+          <w:trHeight w:val="243"/>
+        </w:trPr>
+        <w:tc>
+          <w:tcPr>
+            <w:tcW w:w="1398" w:type="dxa"/>
+            <w:vMerge/>
+            <w:tcBorders>
+              <w:left w:val="single" w:sz="8" w:space="0" w:color="000000"/>
+              <w:right w:val="single" w:sz="8" w:space="0" w:color="000000"/>
+            </w:tcBorders>
+          </w:tcPr>
+          <w:p>
+            <w:pPr>
+              <w:pStyle w:val="TableContent"/>
+              <w:spacing w:before="0" w:after="0"/>
+              <w:rPr>
+                <w:rFonts w:ascii="Aptos Narrow" w:hAnsi="Aptos Narrow"/>
+                <w:color w:val="000000"/>
+              </w:rPr>
+            </w:pPr>
+          </w:p>
+        </w:tc>
+        <w:tc>
+          <w:tcPr>
+            <w:tcW w:w="2126" w:type="dxa"/>
+            <w:tcBorders>
+              <w:top w:val="single" w:sz="8" w:space="0" w:color="000000"/>
+              <w:left w:val="single" w:sz="8" w:space="0" w:color="000000"/>
+              <w:bottom w:val="single" w:sz="4" w:space="0" w:color="auto"/>
+              <w:right w:val="single" w:sz="8" w:space="0" w:color="000000"/>
+            </w:tcBorders>
+            <w:vAlign w:val="bottom"/>
+          </w:tcPr>
+          <w:p>
+            <w:pPr>
+              <w:pStyle w:val="TableContent"/>
+              <w:spacing w:before="0" w:after="0"/>
+              <w:rPr>
+                <w:rFonts w:ascii="Aptos Narrow" w:hAnsi="Aptos Narrow"/>
+                <w:color w:val="000000"/>
+              </w:rPr>
             </w:pPr>
             <w:proofErr w:type="spellStart"/>
             <w:r>
@@ -1405,26 +1936,30 @@
                 <w:rFonts w:ascii="Aptos Narrow" w:hAnsi="Aptos Narrow"/>
                 <w:color w:val="000000"/>
               </w:rPr>
-              <w:t>sparePartNum</w:t>
+              <w:t>salesManagerID</w:t>
             </w:r>
             <w:proofErr w:type="spellEnd"/>
           </w:p>
         </w:tc>
         <w:tc>
           <w:tcPr>
-            <w:tcW w:w="1579" w:type="dxa"/>
-            <w:tcBorders>
-              <w:top w:val="single" w:sz="8" w:space="0" w:color="000000"/>
-              <w:left w:val="single" w:sz="8" w:space="0" w:color="000000"/>
-              <w:bottom w:val="single" w:sz="8" w:space="0" w:color="000000"/>
-              <w:right w:val="single" w:sz="8" w:space="0" w:color="000000"/>
-            </w:tcBorders>
-            <w:vAlign w:val="bottom"/>
-          </w:tcPr>
-          <w:p>
-            <w:pPr>
-              <w:pStyle w:val="TableContent"/>
-              <w:spacing w:before="0" w:after="0"/>
+            <w:tcW w:w="1384" w:type="dxa"/>
+            <w:tcBorders>
+              <w:top w:val="single" w:sz="8" w:space="0" w:color="000000"/>
+              <w:left w:val="single" w:sz="8" w:space="0" w:color="000000"/>
+              <w:bottom w:val="single" w:sz="8" w:space="0" w:color="000000"/>
+              <w:right w:val="single" w:sz="8" w:space="0" w:color="000000"/>
+            </w:tcBorders>
+            <w:vAlign w:val="bottom"/>
+          </w:tcPr>
+          <w:p>
+            <w:pPr>
+              <w:pStyle w:val="TableContent"/>
+              <w:spacing w:before="0" w:after="0"/>
+              <w:rPr>
+                <w:rFonts w:ascii="Aptos Narrow" w:hAnsi="Aptos Narrow"/>
+                <w:color w:val="000000"/>
+              </w:rPr>
             </w:pPr>
             <w:proofErr w:type="gramStart"/>
             <w:r>
@@ -1446,47 +1981,67 @@
         </w:tc>
         <w:tc>
           <w:tcPr>
-            <w:tcW w:w="4154" w:type="dxa"/>
-            <w:tcBorders>
-              <w:top w:val="single" w:sz="8" w:space="0" w:color="000000"/>
-              <w:left w:val="single" w:sz="8" w:space="0" w:color="000000"/>
-              <w:bottom w:val="single" w:sz="8" w:space="0" w:color="000000"/>
-              <w:right w:val="single" w:sz="8" w:space="0" w:color="000000"/>
-            </w:tcBorders>
-            <w:vAlign w:val="center"/>
-          </w:tcPr>
-          <w:p>
-            <w:pPr>
-              <w:pStyle w:val="TableContent"/>
-              <w:spacing w:before="0" w:after="0"/>
-            </w:pPr>
-            <w:r>
-              <w:rPr>
-                <w:rFonts w:cs="Arial"/>
-                <w:color w:val="000000"/>
-                <w:szCs w:val="20"/>
-              </w:rPr>
-              <w:t>should be generated automatically by the system as Primary Key</w:t>
-            </w:r>
+            <w:tcW w:w="5024" w:type="dxa"/>
+            <w:tcBorders>
+              <w:top w:val="single" w:sz="8" w:space="0" w:color="000000"/>
+              <w:left w:val="single" w:sz="8" w:space="0" w:color="000000"/>
+              <w:bottom w:val="single" w:sz="8" w:space="0" w:color="000000"/>
+              <w:right w:val="single" w:sz="8" w:space="0" w:color="000000"/>
+            </w:tcBorders>
+            <w:vAlign w:val="bottom"/>
+          </w:tcPr>
+          <w:p>
+            <w:pPr>
+              <w:pStyle w:val="TableContent"/>
+              <w:spacing w:before="0" w:after="0"/>
+            </w:pPr>
           </w:p>
         </w:tc>
       </w:tr>
       <w:tr>
-        <w:tc>
-          <w:tcPr>
-            <w:tcW w:w="2707" w:type="dxa"/>
-            <w:tcBorders>
-              <w:top w:val="single" w:sz="8" w:space="0" w:color="000000"/>
-              <w:left w:val="single" w:sz="8" w:space="0" w:color="000000"/>
-              <w:bottom w:val="single" w:sz="8" w:space="0" w:color="000000"/>
-              <w:right w:val="single" w:sz="8" w:space="0" w:color="000000"/>
-            </w:tcBorders>
-            <w:vAlign w:val="bottom"/>
-          </w:tcPr>
-          <w:p>
-            <w:pPr>
-              <w:pStyle w:val="TableContent"/>
-              <w:spacing w:before="0" w:after="0"/>
+        <w:trPr>
+          <w:trHeight w:val="243"/>
+        </w:trPr>
+        <w:tc>
+          <w:tcPr>
+            <w:tcW w:w="1398" w:type="dxa"/>
+            <w:vMerge/>
+            <w:tcBorders>
+              <w:left w:val="single" w:sz="8" w:space="0" w:color="000000"/>
+              <w:bottom w:val="single" w:sz="4" w:space="0" w:color="auto"/>
+              <w:right w:val="single" w:sz="8" w:space="0" w:color="000000"/>
+            </w:tcBorders>
+          </w:tcPr>
+          <w:p>
+            <w:pPr>
+              <w:pStyle w:val="TableContent"/>
+              <w:spacing w:before="0" w:after="0"/>
+              <w:rPr>
+                <w:rFonts w:ascii="Aptos Narrow" w:hAnsi="Aptos Narrow"/>
+                <w:color w:val="000000"/>
+              </w:rPr>
+            </w:pPr>
+          </w:p>
+        </w:tc>
+        <w:tc>
+          <w:tcPr>
+            <w:tcW w:w="2126" w:type="dxa"/>
+            <w:tcBorders>
+              <w:top w:val="single" w:sz="8" w:space="0" w:color="000000"/>
+              <w:left w:val="single" w:sz="8" w:space="0" w:color="000000"/>
+              <w:bottom w:val="single" w:sz="4" w:space="0" w:color="auto"/>
+              <w:right w:val="single" w:sz="8" w:space="0" w:color="000000"/>
+            </w:tcBorders>
+            <w:vAlign w:val="bottom"/>
+          </w:tcPr>
+          <w:p>
+            <w:pPr>
+              <w:pStyle w:val="TableContent"/>
+              <w:spacing w:before="0" w:after="0"/>
+              <w:rPr>
+                <w:rFonts w:ascii="Aptos Narrow" w:hAnsi="Aptos Narrow"/>
+                <w:color w:val="000000"/>
+              </w:rPr>
             </w:pPr>
             <w:proofErr w:type="spellStart"/>
             <w:r>
@@ -1494,26 +2049,30 @@
                 <w:rFonts w:ascii="Aptos Narrow" w:hAnsi="Aptos Narrow"/>
                 <w:color w:val="000000"/>
               </w:rPr>
-              <w:t>sparePartName</w:t>
+              <w:t>dealerID</w:t>
             </w:r>
             <w:proofErr w:type="spellEnd"/>
           </w:p>
         </w:tc>
         <w:tc>
           <w:tcPr>
-            <w:tcW w:w="1579" w:type="dxa"/>
-            <w:tcBorders>
-              <w:top w:val="single" w:sz="8" w:space="0" w:color="000000"/>
-              <w:left w:val="single" w:sz="8" w:space="0" w:color="000000"/>
-              <w:bottom w:val="single" w:sz="8" w:space="0" w:color="000000"/>
-              <w:right w:val="single" w:sz="8" w:space="0" w:color="000000"/>
-            </w:tcBorders>
-            <w:vAlign w:val="bottom"/>
-          </w:tcPr>
-          <w:p>
-            <w:pPr>
-              <w:pStyle w:val="TableContent"/>
-              <w:spacing w:before="0" w:after="0"/>
+            <w:tcW w:w="1384" w:type="dxa"/>
+            <w:tcBorders>
+              <w:top w:val="single" w:sz="8" w:space="0" w:color="000000"/>
+              <w:left w:val="single" w:sz="8" w:space="0" w:color="000000"/>
+              <w:bottom w:val="single" w:sz="8" w:space="0" w:color="000000"/>
+              <w:right w:val="single" w:sz="8" w:space="0" w:color="000000"/>
+            </w:tcBorders>
+            <w:vAlign w:val="bottom"/>
+          </w:tcPr>
+          <w:p>
+            <w:pPr>
+              <w:pStyle w:val="TableContent"/>
+              <w:spacing w:before="0" w:after="0"/>
+              <w:rPr>
+                <w:rFonts w:ascii="Aptos Narrow" w:hAnsi="Aptos Narrow"/>
+                <w:color w:val="000000"/>
+              </w:rPr>
             </w:pPr>
             <w:proofErr w:type="gramStart"/>
             <w:r>
@@ -1521,7 +2080,7 @@
                 <w:rFonts w:ascii="Aptos Narrow" w:hAnsi="Aptos Narrow"/>
                 <w:color w:val="000000"/>
               </w:rPr>
-              <w:t>varchar(</w:t>
+              <w:t>integer(</w:t>
             </w:r>
             <w:proofErr w:type="gramEnd"/>
             <w:r>
@@ -1529,13 +2088,13 @@
                 <w:rFonts w:ascii="Aptos Narrow" w:hAnsi="Aptos Narrow"/>
                 <w:color w:val="000000"/>
               </w:rPr>
-              <w:t>255)</w:t>
-            </w:r>
-          </w:p>
-        </w:tc>
-        <w:tc>
-          <w:tcPr>
-            <w:tcW w:w="4154" w:type="dxa"/>
+              <w:t>10)</w:t>
+            </w:r>
+          </w:p>
+        </w:tc>
+        <w:tc>
+          <w:tcPr>
+            <w:tcW w:w="5024" w:type="dxa"/>
             <w:tcBorders>
               <w:top w:val="single" w:sz="8" w:space="0" w:color="000000"/>
               <w:left w:val="single" w:sz="8" w:space="0" w:color="000000"/>
@@ -1553,15 +2112,49 @@
         </w:tc>
       </w:tr>
       <w:tr>
-        <w:tc>
-          <w:tcPr>
-            <w:tcW w:w="2707" w:type="dxa"/>
-            <w:tcBorders>
-              <w:top w:val="single" w:sz="8" w:space="0" w:color="000000"/>
-              <w:left w:val="single" w:sz="8" w:space="0" w:color="000000"/>
-              <w:bottom w:val="single" w:sz="8" w:space="0" w:color="000000"/>
-              <w:right w:val="single" w:sz="8" w:space="0" w:color="000000"/>
-            </w:tcBorders>
+        <w:trPr>
+          <w:trHeight w:val="472"/>
+        </w:trPr>
+        <w:tc>
+          <w:tcPr>
+            <w:tcW w:w="1398" w:type="dxa"/>
+            <w:vMerge w:val="restart"/>
+            <w:tcBorders>
+              <w:top w:val="single" w:sz="4" w:space="0" w:color="auto"/>
+              <w:left w:val="single" w:sz="4" w:space="0" w:color="auto"/>
+              <w:right w:val="single" w:sz="4" w:space="0" w:color="auto"/>
+            </w:tcBorders>
+          </w:tcPr>
+          <w:p>
+            <w:pPr>
+              <w:pStyle w:val="TableContent"/>
+              <w:spacing w:before="0" w:after="0"/>
+              <w:rPr>
+                <w:rFonts w:ascii="Aptos Narrow" w:eastAsia="PMingLiU" w:hAnsi="Aptos Narrow" w:hint="eastAsia"/>
+                <w:color w:val="000000"/>
+                <w:lang w:eastAsia="zh-TW"/>
+              </w:rPr>
+            </w:pPr>
+            <w:r>
+              <w:rPr>
+                <w:rFonts w:ascii="Aptos Narrow" w:eastAsia="PMingLiU" w:hAnsi="Aptos Narrow" w:hint="eastAsia"/>
+                <w:color w:val="000000"/>
+                <w:lang w:eastAsia="zh-TW"/>
+              </w:rPr>
+              <w:t>spare</w:t>
+            </w:r>
+          </w:p>
+        </w:tc>
+        <w:tc>
+          <w:tcPr>
+            <w:tcW w:w="2126" w:type="dxa"/>
+            <w:tcBorders>
+              <w:top w:val="single" w:sz="4" w:space="0" w:color="auto"/>
+              <w:left w:val="single" w:sz="4" w:space="0" w:color="auto"/>
+              <w:bottom w:val="single" w:sz="4" w:space="0" w:color="auto"/>
+              <w:right w:val="single" w:sz="4" w:space="0" w:color="auto"/>
+            </w:tcBorders>
+            <w:shd w:val="clear" w:color="auto" w:fill="FFC000"/>
             <w:vAlign w:val="bottom"/>
           </w:tcPr>
           <w:p>
@@ -1575,20 +2168,21 @@
                 <w:rFonts w:ascii="Aptos Narrow" w:hAnsi="Aptos Narrow"/>
                 <w:color w:val="000000"/>
               </w:rPr>
-              <w:t>sparePartImage</w:t>
+              <w:t>sparePartNum</w:t>
             </w:r>
             <w:proofErr w:type="spellEnd"/>
           </w:p>
         </w:tc>
         <w:tc>
           <w:tcPr>
-            <w:tcW w:w="1579" w:type="dxa"/>
-            <w:tcBorders>
-              <w:top w:val="single" w:sz="8" w:space="0" w:color="000000"/>
-              <w:left w:val="single" w:sz="8" w:space="0" w:color="000000"/>
-              <w:bottom w:val="single" w:sz="8" w:space="0" w:color="000000"/>
-              <w:right w:val="single" w:sz="8" w:space="0" w:color="000000"/>
-            </w:tcBorders>
+            <w:tcW w:w="1384" w:type="dxa"/>
+            <w:tcBorders>
+              <w:top w:val="single" w:sz="8" w:space="0" w:color="000000"/>
+              <w:left w:val="single" w:sz="4" w:space="0" w:color="auto"/>
+              <w:bottom w:val="single" w:sz="8" w:space="0" w:color="000000"/>
+              <w:right w:val="single" w:sz="8" w:space="0" w:color="000000"/>
+            </w:tcBorders>
+            <w:shd w:val="clear" w:color="auto" w:fill="FFC000"/>
             <w:vAlign w:val="bottom"/>
           </w:tcPr>
           <w:p>
@@ -1602,7 +2196,7 @@
                 <w:rFonts w:ascii="Aptos Narrow" w:hAnsi="Aptos Narrow"/>
                 <w:color w:val="000000"/>
               </w:rPr>
-              <w:t>varchar(</w:t>
+              <w:t>integer(</w:t>
             </w:r>
             <w:proofErr w:type="gramEnd"/>
             <w:r>
@@ -1610,38 +2204,70 @@
                 <w:rFonts w:ascii="Aptos Narrow" w:hAnsi="Aptos Narrow"/>
                 <w:color w:val="000000"/>
               </w:rPr>
-              <w:t>100)</w:t>
-            </w:r>
-          </w:p>
-        </w:tc>
-        <w:tc>
-          <w:tcPr>
-            <w:tcW w:w="4154" w:type="dxa"/>
-            <w:tcBorders>
-              <w:top w:val="single" w:sz="8" w:space="0" w:color="000000"/>
-              <w:left w:val="single" w:sz="8" w:space="0" w:color="000000"/>
-              <w:bottom w:val="single" w:sz="8" w:space="0" w:color="000000"/>
-              <w:right w:val="single" w:sz="8" w:space="0" w:color="000000"/>
-            </w:tcBorders>
-            <w:vAlign w:val="bottom"/>
-          </w:tcPr>
-          <w:p>
-            <w:pPr>
-              <w:pStyle w:val="TableContent"/>
-              <w:spacing w:before="0" w:after="0"/>
-            </w:pPr>
+              <w:t>10)</w:t>
+            </w:r>
+          </w:p>
+        </w:tc>
+        <w:tc>
+          <w:tcPr>
+            <w:tcW w:w="5024" w:type="dxa"/>
+            <w:tcBorders>
+              <w:top w:val="single" w:sz="8" w:space="0" w:color="000000"/>
+              <w:left w:val="single" w:sz="8" w:space="0" w:color="000000"/>
+              <w:bottom w:val="single" w:sz="8" w:space="0" w:color="000000"/>
+              <w:right w:val="single" w:sz="8" w:space="0" w:color="000000"/>
+            </w:tcBorders>
+            <w:shd w:val="clear" w:color="auto" w:fill="FFC000"/>
+            <w:vAlign w:val="center"/>
+          </w:tcPr>
+          <w:p>
+            <w:pPr>
+              <w:pStyle w:val="TableContent"/>
+              <w:spacing w:before="0" w:after="0"/>
+            </w:pPr>
+            <w:r>
+              <w:rPr>
+                <w:rFonts w:cs="Arial"/>
+                <w:color w:val="000000"/>
+                <w:szCs w:val="20"/>
+              </w:rPr>
+              <w:t>should be generated automatically by the system as Primary Key</w:t>
+            </w:r>
           </w:p>
         </w:tc>
       </w:tr>
       <w:tr>
-        <w:tc>
-          <w:tcPr>
-            <w:tcW w:w="2707" w:type="dxa"/>
-            <w:tcBorders>
-              <w:top w:val="single" w:sz="8" w:space="0" w:color="000000"/>
-              <w:left w:val="single" w:sz="8" w:space="0" w:color="000000"/>
-              <w:bottom w:val="single" w:sz="8" w:space="0" w:color="000000"/>
-              <w:right w:val="single" w:sz="8" w:space="0" w:color="000000"/>
+        <w:trPr>
+          <w:trHeight w:val="259"/>
+        </w:trPr>
+        <w:tc>
+          <w:tcPr>
+            <w:tcW w:w="1398" w:type="dxa"/>
+            <w:vMerge/>
+            <w:tcBorders>
+              <w:left w:val="single" w:sz="4" w:space="0" w:color="auto"/>
+              <w:right w:val="single" w:sz="4" w:space="0" w:color="auto"/>
+            </w:tcBorders>
+          </w:tcPr>
+          <w:p>
+            <w:pPr>
+              <w:pStyle w:val="TableContent"/>
+              <w:spacing w:before="0" w:after="0"/>
+              <w:rPr>
+                <w:rFonts w:ascii="Aptos Narrow" w:hAnsi="Aptos Narrow"/>
+                <w:color w:val="000000"/>
+              </w:rPr>
+            </w:pPr>
+          </w:p>
+        </w:tc>
+        <w:tc>
+          <w:tcPr>
+            <w:tcW w:w="2126" w:type="dxa"/>
+            <w:tcBorders>
+              <w:top w:val="single" w:sz="4" w:space="0" w:color="auto"/>
+              <w:left w:val="single" w:sz="4" w:space="0" w:color="auto"/>
+              <w:bottom w:val="single" w:sz="4" w:space="0" w:color="auto"/>
+              <w:right w:val="single" w:sz="4" w:space="0" w:color="auto"/>
             </w:tcBorders>
             <w:vAlign w:val="bottom"/>
           </w:tcPr>
@@ -1656,39 +2282,48 @@
                 <w:rFonts w:ascii="Aptos Narrow" w:hAnsi="Aptos Narrow"/>
                 <w:color w:val="000000"/>
               </w:rPr>
-              <w:t>sparePartDescription</w:t>
+              <w:t>sparePartName</w:t>
             </w:r>
             <w:proofErr w:type="spellEnd"/>
           </w:p>
         </w:tc>
         <w:tc>
           <w:tcPr>
-            <w:tcW w:w="1579" w:type="dxa"/>
-            <w:tcBorders>
-              <w:top w:val="single" w:sz="8" w:space="0" w:color="000000"/>
-              <w:left w:val="single" w:sz="8" w:space="0" w:color="000000"/>
-              <w:bottom w:val="single" w:sz="8" w:space="0" w:color="000000"/>
-              <w:right w:val="single" w:sz="8" w:space="0" w:color="000000"/>
-            </w:tcBorders>
-            <w:vAlign w:val="bottom"/>
-          </w:tcPr>
-          <w:p>
-            <w:pPr>
-              <w:pStyle w:val="TableContent"/>
-              <w:spacing w:before="0" w:after="0"/>
-            </w:pPr>
-            <w:r>
-              <w:rPr>
-                <w:rFonts w:ascii="Aptos Narrow" w:hAnsi="Aptos Narrow"/>
-                <w:color w:val="000000"/>
-              </w:rPr>
-              <w:t>text</w:t>
-            </w:r>
-          </w:p>
-        </w:tc>
-        <w:tc>
-          <w:tcPr>
-            <w:tcW w:w="4154" w:type="dxa"/>
+            <w:tcW w:w="1384" w:type="dxa"/>
+            <w:tcBorders>
+              <w:top w:val="single" w:sz="8" w:space="0" w:color="000000"/>
+              <w:left w:val="single" w:sz="4" w:space="0" w:color="auto"/>
+              <w:bottom w:val="single" w:sz="8" w:space="0" w:color="000000"/>
+              <w:right w:val="single" w:sz="8" w:space="0" w:color="000000"/>
+            </w:tcBorders>
+            <w:vAlign w:val="bottom"/>
+          </w:tcPr>
+          <w:p>
+            <w:pPr>
+              <w:pStyle w:val="TableContent"/>
+              <w:spacing w:before="0" w:after="0"/>
+            </w:pPr>
+            <w:proofErr w:type="gramStart"/>
+            <w:r>
+              <w:rPr>
+                <w:rFonts w:ascii="Aptos Narrow" w:hAnsi="Aptos Narrow"/>
+                <w:color w:val="000000"/>
+              </w:rPr>
+              <w:t>varchar(</w:t>
+            </w:r>
+            <w:proofErr w:type="gramEnd"/>
+            <w:r>
+              <w:rPr>
+                <w:rFonts w:ascii="Aptos Narrow" w:hAnsi="Aptos Narrow"/>
+                <w:color w:val="000000"/>
+              </w:rPr>
+              <w:t>255)</w:t>
+            </w:r>
+          </w:p>
+        </w:tc>
+        <w:tc>
+          <w:tcPr>
+            <w:tcW w:w="5024" w:type="dxa"/>
             <w:tcBorders>
               <w:top w:val="single" w:sz="8" w:space="0" w:color="000000"/>
               <w:left w:val="single" w:sz="8" w:space="0" w:color="000000"/>
@@ -1706,84 +2341,154 @@
         </w:tc>
       </w:tr>
       <w:tr>
-        <w:tc>
-          <w:tcPr>
-            <w:tcW w:w="2707" w:type="dxa"/>
-            <w:tcBorders>
-              <w:top w:val="single" w:sz="8" w:space="0" w:color="000000"/>
-              <w:left w:val="single" w:sz="8" w:space="0" w:color="000000"/>
-              <w:bottom w:val="single" w:sz="8" w:space="0" w:color="000000"/>
-              <w:right w:val="single" w:sz="8" w:space="0" w:color="000000"/>
-            </w:tcBorders>
-            <w:vAlign w:val="bottom"/>
-          </w:tcPr>
-          <w:p>
-            <w:pPr>
-              <w:pStyle w:val="TableContent"/>
-              <w:spacing w:before="0" w:after="0"/>
-            </w:pPr>
-            <w:r>
-              <w:rPr>
-                <w:rFonts w:ascii="Aptos Narrow" w:hAnsi="Aptos Narrow"/>
-                <w:color w:val="000000"/>
-              </w:rPr>
-              <w:t>weight</w:t>
-            </w:r>
-          </w:p>
-        </w:tc>
-        <w:tc>
-          <w:tcPr>
-            <w:tcW w:w="1579" w:type="dxa"/>
-            <w:tcBorders>
-              <w:top w:val="single" w:sz="8" w:space="0" w:color="000000"/>
-              <w:left w:val="single" w:sz="8" w:space="0" w:color="000000"/>
-              <w:bottom w:val="single" w:sz="8" w:space="0" w:color="000000"/>
-              <w:right w:val="single" w:sz="8" w:space="0" w:color="000000"/>
-            </w:tcBorders>
-            <w:vAlign w:val="bottom"/>
-          </w:tcPr>
-          <w:p>
-            <w:pPr>
-              <w:pStyle w:val="TableContent"/>
-              <w:spacing w:before="0" w:after="0"/>
-            </w:pPr>
-            <w:r>
-              <w:rPr>
-                <w:rFonts w:ascii="Aptos Narrow" w:hAnsi="Aptos Narrow"/>
-                <w:color w:val="000000"/>
-              </w:rPr>
-              <w:t>double</w:t>
-            </w:r>
-          </w:p>
-        </w:tc>
-        <w:tc>
-          <w:tcPr>
-            <w:tcW w:w="4154" w:type="dxa"/>
-            <w:tcBorders>
-              <w:top w:val="single" w:sz="8" w:space="0" w:color="000000"/>
-              <w:left w:val="single" w:sz="8" w:space="0" w:color="000000"/>
-              <w:bottom w:val="single" w:sz="8" w:space="0" w:color="000000"/>
-              <w:right w:val="single" w:sz="8" w:space="0" w:color="000000"/>
-            </w:tcBorders>
-            <w:vAlign w:val="bottom"/>
-          </w:tcPr>
-          <w:p>
-            <w:pPr>
-              <w:pStyle w:val="TableContent"/>
-              <w:spacing w:before="0" w:after="0"/>
-            </w:pPr>
+        <w:trPr>
+          <w:trHeight w:val="259"/>
+        </w:trPr>
+        <w:tc>
+          <w:tcPr>
+            <w:tcW w:w="1398" w:type="dxa"/>
+            <w:vMerge/>
+            <w:tcBorders>
+              <w:left w:val="single" w:sz="4" w:space="0" w:color="auto"/>
+              <w:right w:val="single" w:sz="4" w:space="0" w:color="auto"/>
+            </w:tcBorders>
+          </w:tcPr>
+          <w:p>
+            <w:pPr>
+              <w:pStyle w:val="TableContent"/>
+              <w:spacing w:before="0" w:after="0"/>
+              <w:rPr>
+                <w:rFonts w:ascii="Aptos Narrow" w:hAnsi="Aptos Narrow"/>
+                <w:color w:val="000000"/>
+              </w:rPr>
+            </w:pPr>
+          </w:p>
+        </w:tc>
+        <w:tc>
+          <w:tcPr>
+            <w:tcW w:w="2126" w:type="dxa"/>
+            <w:tcBorders>
+              <w:top w:val="single" w:sz="4" w:space="0" w:color="auto"/>
+              <w:left w:val="single" w:sz="4" w:space="0" w:color="auto"/>
+              <w:bottom w:val="single" w:sz="4" w:space="0" w:color="auto"/>
+              <w:right w:val="single" w:sz="4" w:space="0" w:color="auto"/>
+            </w:tcBorders>
+            <w:vAlign w:val="bottom"/>
+          </w:tcPr>
+          <w:p>
+            <w:pPr>
+              <w:pStyle w:val="TableContent"/>
+              <w:spacing w:before="0" w:after="0"/>
+            </w:pPr>
+            <w:proofErr w:type="spellStart"/>
+            <w:r>
+              <w:rPr>
+                <w:rFonts w:ascii="Aptos Narrow" w:hAnsi="Aptos Narrow"/>
+                <w:color w:val="000000"/>
+              </w:rPr>
+              <w:t>sparePartImage</w:t>
+            </w:r>
+            <w:proofErr w:type="spellEnd"/>
+          </w:p>
+        </w:tc>
+        <w:tc>
+          <w:tcPr>
+            <w:tcW w:w="1384" w:type="dxa"/>
+            <w:tcBorders>
+              <w:top w:val="single" w:sz="8" w:space="0" w:color="000000"/>
+              <w:left w:val="single" w:sz="4" w:space="0" w:color="auto"/>
+              <w:bottom w:val="single" w:sz="8" w:space="0" w:color="000000"/>
+              <w:right w:val="single" w:sz="8" w:space="0" w:color="000000"/>
+            </w:tcBorders>
+            <w:vAlign w:val="bottom"/>
+          </w:tcPr>
+          <w:p>
+            <w:pPr>
+              <w:pStyle w:val="TableContent"/>
+              <w:spacing w:before="0" w:after="0"/>
+            </w:pPr>
+            <w:proofErr w:type="gramStart"/>
+            <w:r>
+              <w:rPr>
+                <w:rFonts w:ascii="Aptos Narrow" w:hAnsi="Aptos Narrow"/>
+                <w:color w:val="000000"/>
+              </w:rPr>
+              <w:t>varchar(</w:t>
+            </w:r>
+            <w:proofErr w:type="gramEnd"/>
+            <w:r>
+              <w:rPr>
+                <w:rFonts w:ascii="Aptos Narrow" w:hAnsi="Aptos Narrow"/>
+                <w:color w:val="000000"/>
+              </w:rPr>
+              <w:t>100)</w:t>
+            </w:r>
+          </w:p>
+        </w:tc>
+        <w:tc>
+          <w:tcPr>
+            <w:tcW w:w="5024" w:type="dxa"/>
+            <w:tcBorders>
+              <w:top w:val="single" w:sz="8" w:space="0" w:color="000000"/>
+              <w:left w:val="single" w:sz="8" w:space="0" w:color="000000"/>
+              <w:bottom w:val="single" w:sz="8" w:space="0" w:color="000000"/>
+              <w:right w:val="single" w:sz="8" w:space="0" w:color="000000"/>
+            </w:tcBorders>
+            <w:vAlign w:val="bottom"/>
+          </w:tcPr>
+          <w:p>
+            <w:pPr>
+              <w:pStyle w:val="TableContent"/>
+              <w:spacing w:before="0" w:after="0"/>
+              <w:rPr>
+                <w:rFonts w:eastAsia="PMingLiU" w:hint="eastAsia"/>
+                <w:lang w:eastAsia="zh-TW"/>
+              </w:rPr>
+            </w:pPr>
+            <w:proofErr w:type="spellStart"/>
+            <w:r>
+              <w:rPr>
+                <w:rFonts w:eastAsia="PMingLiU" w:hint="eastAsia"/>
+                <w:lang w:eastAsia="zh-TW"/>
+              </w:rPr>
+              <w:t>url</w:t>
+            </w:r>
+            <w:proofErr w:type="spellEnd"/>
           </w:p>
         </w:tc>
       </w:tr>
       <w:tr>
-        <w:tc>
-          <w:tcPr>
-            <w:tcW w:w="2707" w:type="dxa"/>
-            <w:tcBorders>
-              <w:top w:val="single" w:sz="8" w:space="0" w:color="000000"/>
-              <w:left w:val="single" w:sz="8" w:space="0" w:color="000000"/>
-              <w:bottom w:val="single" w:sz="8" w:space="0" w:color="000000"/>
-              <w:right w:val="single" w:sz="8" w:space="0" w:color="000000"/>
+        <w:trPr>
+          <w:trHeight w:val="243"/>
+        </w:trPr>
+        <w:tc>
+          <w:tcPr>
+            <w:tcW w:w="1398" w:type="dxa"/>
+            <w:vMerge/>
+            <w:tcBorders>
+              <w:left w:val="single" w:sz="4" w:space="0" w:color="auto"/>
+              <w:right w:val="single" w:sz="4" w:space="0" w:color="auto"/>
+            </w:tcBorders>
+          </w:tcPr>
+          <w:p>
+            <w:pPr>
+              <w:pStyle w:val="TableContent"/>
+              <w:spacing w:before="0" w:after="0"/>
+              <w:rPr>
+                <w:rFonts w:ascii="Aptos Narrow" w:hAnsi="Aptos Narrow"/>
+                <w:color w:val="000000"/>
+              </w:rPr>
+            </w:pPr>
+          </w:p>
+        </w:tc>
+        <w:tc>
+          <w:tcPr>
+            <w:tcW w:w="2126" w:type="dxa"/>
+            <w:tcBorders>
+              <w:top w:val="single" w:sz="4" w:space="0" w:color="auto"/>
+              <w:left w:val="single" w:sz="4" w:space="0" w:color="auto"/>
+              <w:bottom w:val="single" w:sz="4" w:space="0" w:color="auto"/>
+              <w:right w:val="single" w:sz="4" w:space="0" w:color="auto"/>
             </w:tcBorders>
             <w:vAlign w:val="bottom"/>
           </w:tcPr>
@@ -1798,48 +2503,39 @@
                 <w:rFonts w:ascii="Aptos Narrow" w:hAnsi="Aptos Narrow"/>
                 <w:color w:val="000000"/>
               </w:rPr>
-              <w:t>stockItemQty</w:t>
+              <w:t>sparePartDescription</w:t>
             </w:r>
             <w:proofErr w:type="spellEnd"/>
           </w:p>
         </w:tc>
         <w:tc>
           <w:tcPr>
-            <w:tcW w:w="1579" w:type="dxa"/>
-            <w:tcBorders>
-              <w:top w:val="single" w:sz="8" w:space="0" w:color="000000"/>
-              <w:left w:val="single" w:sz="8" w:space="0" w:color="000000"/>
-              <w:bottom w:val="single" w:sz="8" w:space="0" w:color="000000"/>
-              <w:right w:val="single" w:sz="8" w:space="0" w:color="000000"/>
-            </w:tcBorders>
-            <w:vAlign w:val="bottom"/>
-          </w:tcPr>
-          <w:p>
-            <w:pPr>
-              <w:pStyle w:val="TableContent"/>
-              <w:spacing w:before="0" w:after="0"/>
-            </w:pPr>
-            <w:proofErr w:type="gramStart"/>
-            <w:r>
-              <w:rPr>
-                <w:rFonts w:ascii="Aptos Narrow" w:hAnsi="Aptos Narrow"/>
-                <w:color w:val="000000"/>
-              </w:rPr>
-              <w:t>integer(</w:t>
-            </w:r>
-            <w:proofErr w:type="gramEnd"/>
-            <w:r>
-              <w:rPr>
-                <w:rFonts w:ascii="Aptos Narrow" w:hAnsi="Aptos Narrow"/>
-                <w:color w:val="000000"/>
-              </w:rPr>
-              <w:t>10)</w:t>
-            </w:r>
-          </w:p>
-        </w:tc>
-        <w:tc>
-          <w:tcPr>
-            <w:tcW w:w="4154" w:type="dxa"/>
+            <w:tcW w:w="1384" w:type="dxa"/>
+            <w:tcBorders>
+              <w:top w:val="single" w:sz="8" w:space="0" w:color="000000"/>
+              <w:left w:val="single" w:sz="4" w:space="0" w:color="auto"/>
+              <w:bottom w:val="single" w:sz="8" w:space="0" w:color="000000"/>
+              <w:right w:val="single" w:sz="8" w:space="0" w:color="000000"/>
+            </w:tcBorders>
+            <w:vAlign w:val="bottom"/>
+          </w:tcPr>
+          <w:p>
+            <w:pPr>
+              <w:pStyle w:val="TableContent"/>
+              <w:spacing w:before="0" w:after="0"/>
+            </w:pPr>
+            <w:r>
+              <w:rPr>
+                <w:rFonts w:ascii="Aptos Narrow" w:hAnsi="Aptos Narrow"/>
+                <w:color w:val="000000"/>
+              </w:rPr>
+              <w:t>text</w:t>
+            </w:r>
+          </w:p>
+        </w:tc>
+        <w:tc>
+          <w:tcPr>
+            <w:tcW w:w="5024" w:type="dxa"/>
             <w:tcBorders>
               <w:top w:val="single" w:sz="8" w:space="0" w:color="000000"/>
               <w:left w:val="single" w:sz="8" w:space="0" w:color="000000"/>
@@ -1857,37 +2553,60 @@
         </w:tc>
       </w:tr>
       <w:tr>
-        <w:tc>
-          <w:tcPr>
-            <w:tcW w:w="2707" w:type="dxa"/>
-            <w:tcBorders>
-              <w:top w:val="single" w:sz="8" w:space="0" w:color="000000"/>
-              <w:left w:val="single" w:sz="8" w:space="0" w:color="000000"/>
-              <w:bottom w:val="single" w:sz="8" w:space="0" w:color="000000"/>
-              <w:right w:val="single" w:sz="8" w:space="0" w:color="000000"/>
-            </w:tcBorders>
-            <w:vAlign w:val="bottom"/>
-          </w:tcPr>
-          <w:p>
-            <w:pPr>
-              <w:pStyle w:val="TableContent"/>
-              <w:spacing w:before="0" w:after="0"/>
-            </w:pPr>
-            <w:r>
-              <w:rPr>
-                <w:rFonts w:ascii="Aptos Narrow" w:hAnsi="Aptos Narrow"/>
-                <w:color w:val="000000"/>
-              </w:rPr>
-              <w:t>price</w:t>
-            </w:r>
-          </w:p>
-        </w:tc>
-        <w:tc>
-          <w:tcPr>
-            <w:tcW w:w="1579" w:type="dxa"/>
-            <w:tcBorders>
-              <w:top w:val="single" w:sz="8" w:space="0" w:color="000000"/>
-              <w:left w:val="single" w:sz="8" w:space="0" w:color="000000"/>
+        <w:trPr>
+          <w:trHeight w:val="259"/>
+        </w:trPr>
+        <w:tc>
+          <w:tcPr>
+            <w:tcW w:w="1398" w:type="dxa"/>
+            <w:vMerge/>
+            <w:tcBorders>
+              <w:left w:val="single" w:sz="4" w:space="0" w:color="auto"/>
+              <w:right w:val="single" w:sz="4" w:space="0" w:color="auto"/>
+            </w:tcBorders>
+          </w:tcPr>
+          <w:p>
+            <w:pPr>
+              <w:pStyle w:val="TableContent"/>
+              <w:spacing w:before="0" w:after="0"/>
+              <w:rPr>
+                <w:rFonts w:ascii="Aptos Narrow" w:hAnsi="Aptos Narrow"/>
+                <w:color w:val="000000"/>
+              </w:rPr>
+            </w:pPr>
+          </w:p>
+        </w:tc>
+        <w:tc>
+          <w:tcPr>
+            <w:tcW w:w="2126" w:type="dxa"/>
+            <w:tcBorders>
+              <w:top w:val="single" w:sz="4" w:space="0" w:color="auto"/>
+              <w:left w:val="single" w:sz="4" w:space="0" w:color="auto"/>
+              <w:bottom w:val="single" w:sz="4" w:space="0" w:color="auto"/>
+              <w:right w:val="single" w:sz="4" w:space="0" w:color="auto"/>
+            </w:tcBorders>
+            <w:vAlign w:val="bottom"/>
+          </w:tcPr>
+          <w:p>
+            <w:pPr>
+              <w:pStyle w:val="TableContent"/>
+              <w:spacing w:before="0" w:after="0"/>
+            </w:pPr>
+            <w:r>
+              <w:rPr>
+                <w:rFonts w:ascii="Aptos Narrow" w:hAnsi="Aptos Narrow"/>
+                <w:color w:val="000000"/>
+              </w:rPr>
+              <w:t>weight</w:t>
+            </w:r>
+          </w:p>
+        </w:tc>
+        <w:tc>
+          <w:tcPr>
+            <w:tcW w:w="1384" w:type="dxa"/>
+            <w:tcBorders>
+              <w:top w:val="single" w:sz="8" w:space="0" w:color="000000"/>
+              <w:left w:val="single" w:sz="4" w:space="0" w:color="auto"/>
               <w:bottom w:val="single" w:sz="8" w:space="0" w:color="000000"/>
               <w:right w:val="single" w:sz="8" w:space="0" w:color="000000"/>
             </w:tcBorders>
@@ -1909,7 +2628,7 @@
         </w:tc>
         <w:tc>
           <w:tcPr>
-            <w:tcW w:w="4154" w:type="dxa"/>
+            <w:tcW w:w="5024" w:type="dxa"/>
             <w:tcBorders>
               <w:top w:val="single" w:sz="8" w:space="0" w:color="000000"/>
               <w:left w:val="single" w:sz="8" w:space="0" w:color="000000"/>
@@ -1927,78 +2646,91 @@
         </w:tc>
       </w:tr>
       <w:tr>
-        <w:tc>
-          <w:tcPr>
-            <w:tcW w:w="2707" w:type="dxa"/>
-            <w:tcBorders>
-              <w:top w:val="single" w:sz="8" w:space="0" w:color="000000"/>
-              <w:left w:val="single" w:sz="8" w:space="0" w:color="000000"/>
-              <w:bottom w:val="single" w:sz="8" w:space="0" w:color="000000"/>
-              <w:right w:val="single" w:sz="8" w:space="0" w:color="000000"/>
-            </w:tcBorders>
-            <w:vAlign w:val="bottom"/>
-          </w:tcPr>
-          <w:p>
-            <w:pPr>
-              <w:pStyle w:val="TableContent"/>
-              <w:spacing w:before="0" w:after="0"/>
-              <w:rPr>
-                <w:rFonts w:ascii="Aptos Narrow" w:hAnsi="Aptos Narrow"/>
-                <w:color w:val="000000"/>
-              </w:rPr>
-            </w:pPr>
-            <w:proofErr w:type="spellStart"/>
-            <w:r>
-              <w:rPr>
-                <w:rFonts w:ascii="Aptos Narrow" w:hAnsi="Aptos Narrow"/>
-                <w:color w:val="000000"/>
-              </w:rPr>
-              <w:t>orderQty</w:t>
-            </w:r>
-            <w:proofErr w:type="spellEnd"/>
-          </w:p>
-        </w:tc>
-        <w:tc>
-          <w:tcPr>
-            <w:tcW w:w="1579" w:type="dxa"/>
-            <w:tcBorders>
-              <w:top w:val="single" w:sz="8" w:space="0" w:color="000000"/>
-              <w:left w:val="single" w:sz="8" w:space="0" w:color="000000"/>
-              <w:bottom w:val="single" w:sz="8" w:space="0" w:color="000000"/>
-              <w:right w:val="single" w:sz="8" w:space="0" w:color="000000"/>
-            </w:tcBorders>
-            <w:vAlign w:val="bottom"/>
-          </w:tcPr>
-          <w:p>
-            <w:pPr>
-              <w:pStyle w:val="TableContent"/>
-              <w:spacing w:before="0" w:after="0"/>
-              <w:rPr>
-                <w:rFonts w:ascii="Aptos Narrow" w:hAnsi="Aptos Narrow"/>
-                <w:color w:val="000000"/>
-              </w:rPr>
-            </w:pPr>
-            <w:proofErr w:type="gramStart"/>
-            <w:r>
-              <w:rPr>
-                <w:rFonts w:ascii="Aptos Narrow" w:hAnsi="Aptos Narrow"/>
-                <w:color w:val="000000"/>
-              </w:rPr>
-              <w:t>integer(</w:t>
-            </w:r>
-            <w:proofErr w:type="gramEnd"/>
-            <w:r>
-              <w:rPr>
-                <w:rFonts w:ascii="Aptos Narrow" w:hAnsi="Aptos Narrow"/>
-                <w:color w:val="000000"/>
-              </w:rPr>
-              <w:t>10)</w:t>
-            </w:r>
-          </w:p>
-        </w:tc>
-        <w:tc>
-          <w:tcPr>
-            <w:tcW w:w="4154" w:type="dxa"/>
+        <w:trPr>
+          <w:trHeight w:val="243"/>
+        </w:trPr>
+        <w:tc>
+          <w:tcPr>
+            <w:tcW w:w="1398" w:type="dxa"/>
+            <w:vMerge/>
+            <w:tcBorders>
+              <w:left w:val="single" w:sz="4" w:space="0" w:color="auto"/>
+              <w:bottom w:val="single" w:sz="4" w:space="0" w:color="auto"/>
+              <w:right w:val="single" w:sz="4" w:space="0" w:color="auto"/>
+            </w:tcBorders>
+          </w:tcPr>
+          <w:p>
+            <w:pPr>
+              <w:pStyle w:val="TableContent"/>
+              <w:spacing w:before="0" w:after="0"/>
+              <w:rPr>
+                <w:rFonts w:ascii="Aptos Narrow" w:hAnsi="Aptos Narrow"/>
+                <w:color w:val="000000"/>
+              </w:rPr>
+            </w:pPr>
+          </w:p>
+        </w:tc>
+        <w:tc>
+          <w:tcPr>
+            <w:tcW w:w="2126" w:type="dxa"/>
+            <w:tcBorders>
+              <w:top w:val="single" w:sz="4" w:space="0" w:color="auto"/>
+              <w:left w:val="single" w:sz="4" w:space="0" w:color="auto"/>
+              <w:bottom w:val="single" w:sz="4" w:space="0" w:color="auto"/>
+              <w:right w:val="single" w:sz="4" w:space="0" w:color="auto"/>
+            </w:tcBorders>
+            <w:vAlign w:val="bottom"/>
+          </w:tcPr>
+          <w:p>
+            <w:pPr>
+              <w:pStyle w:val="TableContent"/>
+              <w:spacing w:before="0" w:after="0"/>
+              <w:rPr>
+                <w:rFonts w:ascii="Aptos Narrow" w:hAnsi="Aptos Narrow"/>
+                <w:color w:val="000000"/>
+              </w:rPr>
+            </w:pPr>
+            <w:r>
+              <w:rPr>
+                <w:rFonts w:ascii="Aptos Narrow" w:hAnsi="Aptos Narrow"/>
+                <w:color w:val="000000"/>
+              </w:rPr>
+              <w:t>price</w:t>
+            </w:r>
+          </w:p>
+        </w:tc>
+        <w:tc>
+          <w:tcPr>
+            <w:tcW w:w="1384" w:type="dxa"/>
+            <w:tcBorders>
+              <w:top w:val="single" w:sz="8" w:space="0" w:color="000000"/>
+              <w:left w:val="single" w:sz="4" w:space="0" w:color="auto"/>
+              <w:bottom w:val="single" w:sz="8" w:space="0" w:color="000000"/>
+              <w:right w:val="single" w:sz="8" w:space="0" w:color="000000"/>
+            </w:tcBorders>
+            <w:vAlign w:val="bottom"/>
+          </w:tcPr>
+          <w:p>
+            <w:pPr>
+              <w:pStyle w:val="TableContent"/>
+              <w:spacing w:before="0" w:after="0"/>
+              <w:rPr>
+                <w:rFonts w:ascii="Aptos Narrow" w:hAnsi="Aptos Narrow"/>
+                <w:color w:val="000000"/>
+              </w:rPr>
+            </w:pPr>
+            <w:r>
+              <w:rPr>
+                <w:rFonts w:ascii="Aptos Narrow" w:hAnsi="Aptos Narrow"/>
+                <w:color w:val="000000"/>
+              </w:rPr>
+              <w:t>double</w:t>
+            </w:r>
+          </w:p>
+        </w:tc>
+        <w:tc>
+          <w:tcPr>
+            <w:tcW w:w="5024" w:type="dxa"/>
             <w:tcBorders>
               <w:top w:val="single" w:sz="8" w:space="0" w:color="000000"/>
               <w:left w:val="single" w:sz="8" w:space="0" w:color="000000"/>
@@ -2016,29 +2748,635 @@
         </w:tc>
       </w:tr>
       <w:tr>
-        <w:tc>
-          <w:tcPr>
-            <w:tcW w:w="2707" w:type="dxa"/>
-            <w:tcBorders>
-              <w:top w:val="single" w:sz="8" w:space="0" w:color="000000"/>
-              <w:left w:val="single" w:sz="8" w:space="0" w:color="000000"/>
-              <w:bottom w:val="single" w:sz="8" w:space="0" w:color="000000"/>
-              <w:right w:val="single" w:sz="8" w:space="0" w:color="000000"/>
-            </w:tcBorders>
-            <w:vAlign w:val="bottom"/>
-          </w:tcPr>
-          <w:p>
-            <w:pPr>
-              <w:pStyle w:val="TableContent"/>
-              <w:spacing w:before="0" w:after="0"/>
-              <w:rPr>
-                <w:rFonts w:ascii="Aptos Narrow" w:hAnsi="Aptos Narrow"/>
-                <w:color w:val="000000"/>
+        <w:trPr>
+          <w:trHeight w:val="243"/>
+        </w:trPr>
+        <w:tc>
+          <w:tcPr>
+            <w:tcW w:w="1398" w:type="dxa"/>
+            <w:vMerge w:val="restart"/>
+            <w:tcBorders>
+              <w:top w:val="single" w:sz="4" w:space="0" w:color="auto"/>
+              <w:left w:val="single" w:sz="4" w:space="0" w:color="auto"/>
+              <w:right w:val="single" w:sz="4" w:space="0" w:color="auto"/>
+            </w:tcBorders>
+          </w:tcPr>
+          <w:p>
+            <w:pPr>
+              <w:pStyle w:val="TableContent"/>
+              <w:spacing w:before="0" w:after="0"/>
+              <w:rPr>
+                <w:rFonts w:ascii="Aptos Narrow" w:eastAsia="PMingLiU" w:hAnsi="Aptos Narrow" w:hint="eastAsia"/>
+                <w:color w:val="000000"/>
+                <w:lang w:eastAsia="zh-TW"/>
               </w:rPr>
             </w:pPr>
             <w:proofErr w:type="spellStart"/>
             <w:r>
               <w:rPr>
+                <w:rFonts w:ascii="Aptos Narrow" w:eastAsia="PMingLiU" w:hAnsi="Aptos Narrow" w:hint="eastAsia"/>
+                <w:color w:val="000000"/>
+                <w:lang w:eastAsia="zh-TW"/>
+              </w:rPr>
+              <w:t>spareQty</w:t>
+            </w:r>
+            <w:proofErr w:type="spellEnd"/>
+          </w:p>
+        </w:tc>
+        <w:tc>
+          <w:tcPr>
+            <w:tcW w:w="2126" w:type="dxa"/>
+            <w:tcBorders>
+              <w:top w:val="single" w:sz="4" w:space="0" w:color="auto"/>
+              <w:left w:val="single" w:sz="4" w:space="0" w:color="auto"/>
+              <w:bottom w:val="single" w:sz="4" w:space="0" w:color="auto"/>
+              <w:right w:val="single" w:sz="4" w:space="0" w:color="auto"/>
+            </w:tcBorders>
+            <w:shd w:val="clear" w:color="auto" w:fill="FFC000"/>
+            <w:vAlign w:val="bottom"/>
+          </w:tcPr>
+          <w:p>
+            <w:pPr>
+              <w:pStyle w:val="TableContent"/>
+              <w:spacing w:before="0" w:after="0"/>
+            </w:pPr>
+            <w:proofErr w:type="spellStart"/>
+            <w:r>
+              <w:rPr>
+                <w:rFonts w:ascii="Aptos Narrow" w:hAnsi="Aptos Narrow"/>
+                <w:color w:val="000000"/>
+              </w:rPr>
+              <w:t>sparePartNum</w:t>
+            </w:r>
+            <w:proofErr w:type="spellEnd"/>
+          </w:p>
+        </w:tc>
+        <w:tc>
+          <w:tcPr>
+            <w:tcW w:w="1384" w:type="dxa"/>
+            <w:tcBorders>
+              <w:top w:val="single" w:sz="8" w:space="0" w:color="000000"/>
+              <w:left w:val="single" w:sz="4" w:space="0" w:color="auto"/>
+              <w:bottom w:val="single" w:sz="8" w:space="0" w:color="000000"/>
+              <w:right w:val="single" w:sz="8" w:space="0" w:color="000000"/>
+            </w:tcBorders>
+            <w:shd w:val="clear" w:color="auto" w:fill="FFC000"/>
+            <w:vAlign w:val="bottom"/>
+          </w:tcPr>
+          <w:p>
+            <w:pPr>
+              <w:pStyle w:val="TableContent"/>
+              <w:spacing w:before="0" w:after="0"/>
+            </w:pPr>
+            <w:proofErr w:type="gramStart"/>
+            <w:r>
+              <w:rPr>
+                <w:rFonts w:ascii="Aptos Narrow" w:hAnsi="Aptos Narrow"/>
+                <w:color w:val="000000"/>
+              </w:rPr>
+              <w:t>integer(</w:t>
+            </w:r>
+            <w:proofErr w:type="gramEnd"/>
+            <w:r>
+              <w:rPr>
+                <w:rFonts w:ascii="Aptos Narrow" w:hAnsi="Aptos Narrow"/>
+                <w:color w:val="000000"/>
+              </w:rPr>
+              <w:t>10)</w:t>
+            </w:r>
+          </w:p>
+        </w:tc>
+        <w:tc>
+          <w:tcPr>
+            <w:tcW w:w="5024" w:type="dxa"/>
+            <w:tcBorders>
+              <w:top w:val="single" w:sz="8" w:space="0" w:color="000000"/>
+              <w:left w:val="single" w:sz="8" w:space="0" w:color="000000"/>
+              <w:bottom w:val="single" w:sz="8" w:space="0" w:color="000000"/>
+              <w:right w:val="single" w:sz="8" w:space="0" w:color="000000"/>
+            </w:tcBorders>
+            <w:shd w:val="clear" w:color="auto" w:fill="FFC000"/>
+            <w:vAlign w:val="bottom"/>
+          </w:tcPr>
+          <w:p>
+            <w:pPr>
+              <w:pStyle w:val="TableContent"/>
+              <w:spacing w:before="0" w:after="0"/>
+            </w:pPr>
+          </w:p>
+        </w:tc>
+      </w:tr>
+      <w:tr>
+        <w:trPr>
+          <w:trHeight w:val="259"/>
+        </w:trPr>
+        <w:tc>
+          <w:tcPr>
+            <w:tcW w:w="1398" w:type="dxa"/>
+            <w:vMerge/>
+            <w:tcBorders>
+              <w:left w:val="single" w:sz="4" w:space="0" w:color="auto"/>
+              <w:bottom w:val="single" w:sz="4" w:space="0" w:color="auto"/>
+              <w:right w:val="single" w:sz="4" w:space="0" w:color="auto"/>
+            </w:tcBorders>
+          </w:tcPr>
+          <w:p>
+            <w:pPr>
+              <w:pStyle w:val="TableContent"/>
+              <w:spacing w:before="0" w:after="0"/>
+              <w:rPr>
+                <w:rFonts w:ascii="Aptos Narrow" w:hAnsi="Aptos Narrow"/>
+                <w:color w:val="000000"/>
+              </w:rPr>
+            </w:pPr>
+          </w:p>
+        </w:tc>
+        <w:tc>
+          <w:tcPr>
+            <w:tcW w:w="2126" w:type="dxa"/>
+            <w:tcBorders>
+              <w:top w:val="single" w:sz="4" w:space="0" w:color="auto"/>
+              <w:left w:val="single" w:sz="4" w:space="0" w:color="auto"/>
+              <w:bottom w:val="single" w:sz="4" w:space="0" w:color="auto"/>
+              <w:right w:val="single" w:sz="4" w:space="0" w:color="auto"/>
+            </w:tcBorders>
+            <w:vAlign w:val="bottom"/>
+          </w:tcPr>
+          <w:p>
+            <w:pPr>
+              <w:pStyle w:val="TableContent"/>
+              <w:spacing w:before="0" w:after="0"/>
+            </w:pPr>
+            <w:proofErr w:type="spellStart"/>
+            <w:r>
+              <w:rPr>
+                <w:rFonts w:ascii="Aptos Narrow" w:hAnsi="Aptos Narrow"/>
+                <w:color w:val="000000"/>
+              </w:rPr>
+              <w:t>stockItemQty</w:t>
+            </w:r>
+            <w:proofErr w:type="spellEnd"/>
+          </w:p>
+        </w:tc>
+        <w:tc>
+          <w:tcPr>
+            <w:tcW w:w="1384" w:type="dxa"/>
+            <w:tcBorders>
+              <w:top w:val="single" w:sz="8" w:space="0" w:color="000000"/>
+              <w:left w:val="single" w:sz="4" w:space="0" w:color="auto"/>
+              <w:bottom w:val="single" w:sz="8" w:space="0" w:color="000000"/>
+              <w:right w:val="single" w:sz="8" w:space="0" w:color="000000"/>
+            </w:tcBorders>
+            <w:vAlign w:val="bottom"/>
+          </w:tcPr>
+          <w:p>
+            <w:pPr>
+              <w:pStyle w:val="TableContent"/>
+              <w:spacing w:before="0" w:after="0"/>
+            </w:pPr>
+            <w:proofErr w:type="gramStart"/>
+            <w:r>
+              <w:rPr>
+                <w:rFonts w:ascii="Aptos Narrow" w:hAnsi="Aptos Narrow"/>
+                <w:color w:val="000000"/>
+              </w:rPr>
+              <w:t>integer(</w:t>
+            </w:r>
+            <w:proofErr w:type="gramEnd"/>
+            <w:r>
+              <w:rPr>
+                <w:rFonts w:ascii="Aptos Narrow" w:hAnsi="Aptos Narrow"/>
+                <w:color w:val="000000"/>
+              </w:rPr>
+              <w:t>10)</w:t>
+            </w:r>
+          </w:p>
+        </w:tc>
+        <w:tc>
+          <w:tcPr>
+            <w:tcW w:w="5024" w:type="dxa"/>
+            <w:tcBorders>
+              <w:top w:val="single" w:sz="8" w:space="0" w:color="000000"/>
+              <w:left w:val="single" w:sz="8" w:space="0" w:color="000000"/>
+              <w:bottom w:val="single" w:sz="8" w:space="0" w:color="000000"/>
+              <w:right w:val="single" w:sz="8" w:space="0" w:color="000000"/>
+            </w:tcBorders>
+            <w:vAlign w:val="bottom"/>
+          </w:tcPr>
+          <w:p>
+            <w:pPr>
+              <w:pStyle w:val="TableContent"/>
+              <w:spacing w:before="0" w:after="0"/>
+            </w:pPr>
+          </w:p>
+        </w:tc>
+      </w:tr>
+      <w:tr>
+        <w:trPr>
+          <w:trHeight w:val="259"/>
+        </w:trPr>
+        <w:tc>
+          <w:tcPr>
+            <w:tcW w:w="1398" w:type="dxa"/>
+            <w:vMerge w:val="restart"/>
+            <w:tcBorders>
+              <w:top w:val="single" w:sz="4" w:space="0" w:color="auto"/>
+              <w:left w:val="single" w:sz="8" w:space="0" w:color="000000"/>
+              <w:right w:val="single" w:sz="8" w:space="0" w:color="000000"/>
+            </w:tcBorders>
+          </w:tcPr>
+          <w:p>
+            <w:pPr>
+              <w:pStyle w:val="TableContent"/>
+              <w:spacing w:before="0" w:after="0"/>
+              <w:rPr>
+                <w:rFonts w:ascii="Aptos Narrow" w:eastAsia="PMingLiU" w:hAnsi="Aptos Narrow" w:hint="eastAsia"/>
+                <w:color w:val="000000"/>
+                <w:lang w:eastAsia="zh-TW"/>
+              </w:rPr>
+            </w:pPr>
+            <w:proofErr w:type="spellStart"/>
+            <w:r>
+              <w:rPr>
+                <w:rFonts w:ascii="Aptos Narrow" w:eastAsia="PMingLiU" w:hAnsi="Aptos Narrow" w:hint="eastAsia"/>
+                <w:color w:val="000000"/>
+                <w:lang w:eastAsia="zh-TW"/>
+              </w:rPr>
+              <w:t>orderSpare</w:t>
+            </w:r>
+            <w:proofErr w:type="spellEnd"/>
+          </w:p>
+        </w:tc>
+        <w:tc>
+          <w:tcPr>
+            <w:tcW w:w="2126" w:type="dxa"/>
+            <w:tcBorders>
+              <w:top w:val="single" w:sz="4" w:space="0" w:color="auto"/>
+              <w:left w:val="single" w:sz="8" w:space="0" w:color="000000"/>
+              <w:bottom w:val="single" w:sz="8" w:space="0" w:color="000000"/>
+              <w:right w:val="single" w:sz="8" w:space="0" w:color="000000"/>
+            </w:tcBorders>
+            <w:shd w:val="clear" w:color="auto" w:fill="FFC000"/>
+            <w:vAlign w:val="bottom"/>
+          </w:tcPr>
+          <w:p>
+            <w:pPr>
+              <w:pStyle w:val="TableContent"/>
+              <w:spacing w:before="0" w:after="0"/>
+              <w:rPr>
+                <w:rFonts w:ascii="Aptos Narrow" w:hAnsi="Aptos Narrow"/>
+                <w:color w:val="000000"/>
+              </w:rPr>
+            </w:pPr>
+            <w:proofErr w:type="spellStart"/>
+            <w:r>
+              <w:rPr>
+                <w:rFonts w:ascii="Aptos Narrow" w:hAnsi="Aptos Narrow"/>
+                <w:color w:val="000000"/>
+              </w:rPr>
+              <w:t>sparePartNum</w:t>
+            </w:r>
+            <w:proofErr w:type="spellEnd"/>
+          </w:p>
+        </w:tc>
+        <w:tc>
+          <w:tcPr>
+            <w:tcW w:w="1384" w:type="dxa"/>
+            <w:tcBorders>
+              <w:top w:val="single" w:sz="8" w:space="0" w:color="000000"/>
+              <w:left w:val="single" w:sz="8" w:space="0" w:color="000000"/>
+              <w:bottom w:val="single" w:sz="8" w:space="0" w:color="000000"/>
+              <w:right w:val="single" w:sz="8" w:space="0" w:color="000000"/>
+            </w:tcBorders>
+            <w:shd w:val="clear" w:color="auto" w:fill="FFC000"/>
+            <w:vAlign w:val="bottom"/>
+          </w:tcPr>
+          <w:p>
+            <w:pPr>
+              <w:pStyle w:val="TableContent"/>
+              <w:spacing w:before="0" w:after="0"/>
+              <w:rPr>
+                <w:rFonts w:ascii="Aptos Narrow" w:hAnsi="Aptos Narrow"/>
+                <w:color w:val="000000"/>
+              </w:rPr>
+            </w:pPr>
+            <w:proofErr w:type="gramStart"/>
+            <w:r>
+              <w:rPr>
+                <w:rFonts w:ascii="Aptos Narrow" w:hAnsi="Aptos Narrow"/>
+                <w:color w:val="000000"/>
+              </w:rPr>
+              <w:t>integer(</w:t>
+            </w:r>
+            <w:proofErr w:type="gramEnd"/>
+            <w:r>
+              <w:rPr>
+                <w:rFonts w:ascii="Aptos Narrow" w:hAnsi="Aptos Narrow"/>
+                <w:color w:val="000000"/>
+              </w:rPr>
+              <w:t>10)</w:t>
+            </w:r>
+          </w:p>
+        </w:tc>
+        <w:tc>
+          <w:tcPr>
+            <w:tcW w:w="5024" w:type="dxa"/>
+            <w:tcBorders>
+              <w:top w:val="single" w:sz="8" w:space="0" w:color="000000"/>
+              <w:left w:val="single" w:sz="8" w:space="0" w:color="000000"/>
+              <w:bottom w:val="single" w:sz="8" w:space="0" w:color="000000"/>
+              <w:right w:val="single" w:sz="8" w:space="0" w:color="000000"/>
+            </w:tcBorders>
+            <w:shd w:val="clear" w:color="auto" w:fill="FFC000"/>
+            <w:vAlign w:val="bottom"/>
+          </w:tcPr>
+          <w:p>
+            <w:pPr>
+              <w:pStyle w:val="TableContent"/>
+              <w:spacing w:before="0" w:after="0"/>
+            </w:pPr>
+          </w:p>
+        </w:tc>
+      </w:tr>
+      <w:tr>
+        <w:trPr>
+          <w:trHeight w:val="259"/>
+        </w:trPr>
+        <w:tc>
+          <w:tcPr>
+            <w:tcW w:w="1398" w:type="dxa"/>
+            <w:vMerge/>
+            <w:tcBorders>
+              <w:top w:val="single" w:sz="4" w:space="0" w:color="auto"/>
+              <w:left w:val="single" w:sz="8" w:space="0" w:color="000000"/>
+              <w:right w:val="single" w:sz="8" w:space="0" w:color="000000"/>
+            </w:tcBorders>
+          </w:tcPr>
+          <w:p>
+            <w:pPr>
+              <w:pStyle w:val="TableContent"/>
+              <w:spacing w:before="0" w:after="0"/>
+              <w:rPr>
+                <w:rFonts w:ascii="Aptos Narrow" w:eastAsia="PMingLiU" w:hAnsi="Aptos Narrow" w:hint="eastAsia"/>
+                <w:color w:val="000000"/>
+                <w:lang w:eastAsia="zh-TW"/>
+              </w:rPr>
+            </w:pPr>
+          </w:p>
+        </w:tc>
+        <w:tc>
+          <w:tcPr>
+            <w:tcW w:w="2126" w:type="dxa"/>
+            <w:tcBorders>
+              <w:top w:val="single" w:sz="4" w:space="0" w:color="auto"/>
+              <w:left w:val="single" w:sz="8" w:space="0" w:color="000000"/>
+              <w:bottom w:val="single" w:sz="8" w:space="0" w:color="000000"/>
+              <w:right w:val="single" w:sz="8" w:space="0" w:color="000000"/>
+            </w:tcBorders>
+            <w:shd w:val="clear" w:color="auto" w:fill="FFC000"/>
+            <w:vAlign w:val="bottom"/>
+          </w:tcPr>
+          <w:p>
+            <w:pPr>
+              <w:pStyle w:val="TableContent"/>
+              <w:spacing w:before="0" w:after="0"/>
+              <w:rPr>
+                <w:rFonts w:ascii="Aptos Narrow" w:hAnsi="Aptos Narrow"/>
+                <w:color w:val="000000"/>
+              </w:rPr>
+            </w:pPr>
+            <w:proofErr w:type="spellStart"/>
+            <w:r>
+              <w:rPr>
+                <w:rFonts w:ascii="Aptos Narrow" w:hAnsi="Aptos Narrow"/>
+                <w:color w:val="000000"/>
+              </w:rPr>
+              <w:t>orderID</w:t>
+            </w:r>
+            <w:proofErr w:type="spellEnd"/>
+          </w:p>
+        </w:tc>
+        <w:tc>
+          <w:tcPr>
+            <w:tcW w:w="1384" w:type="dxa"/>
+            <w:tcBorders>
+              <w:top w:val="single" w:sz="8" w:space="0" w:color="000000"/>
+              <w:left w:val="single" w:sz="8" w:space="0" w:color="000000"/>
+              <w:bottom w:val="single" w:sz="8" w:space="0" w:color="000000"/>
+              <w:right w:val="single" w:sz="8" w:space="0" w:color="000000"/>
+            </w:tcBorders>
+            <w:shd w:val="clear" w:color="auto" w:fill="FFC000"/>
+            <w:vAlign w:val="bottom"/>
+          </w:tcPr>
+          <w:p>
+            <w:pPr>
+              <w:pStyle w:val="TableContent"/>
+              <w:spacing w:before="0" w:after="0"/>
+              <w:rPr>
+                <w:rFonts w:ascii="Aptos Narrow" w:hAnsi="Aptos Narrow"/>
+                <w:color w:val="000000"/>
+              </w:rPr>
+            </w:pPr>
+            <w:proofErr w:type="gramStart"/>
+            <w:r>
+              <w:rPr>
+                <w:rFonts w:ascii="Aptos Narrow" w:hAnsi="Aptos Narrow"/>
+                <w:color w:val="000000"/>
+              </w:rPr>
+              <w:t>integer(</w:t>
+            </w:r>
+            <w:proofErr w:type="gramEnd"/>
+            <w:r>
+              <w:rPr>
+                <w:rFonts w:ascii="Aptos Narrow" w:hAnsi="Aptos Narrow"/>
+                <w:color w:val="000000"/>
+              </w:rPr>
+              <w:t>10)</w:t>
+            </w:r>
+          </w:p>
+        </w:tc>
+        <w:tc>
+          <w:tcPr>
+            <w:tcW w:w="5024" w:type="dxa"/>
+            <w:tcBorders>
+              <w:top w:val="single" w:sz="8" w:space="0" w:color="000000"/>
+              <w:left w:val="single" w:sz="8" w:space="0" w:color="000000"/>
+              <w:bottom w:val="single" w:sz="8" w:space="0" w:color="000000"/>
+              <w:right w:val="single" w:sz="8" w:space="0" w:color="000000"/>
+            </w:tcBorders>
+            <w:shd w:val="clear" w:color="auto" w:fill="FFC000"/>
+            <w:vAlign w:val="bottom"/>
+          </w:tcPr>
+          <w:p>
+            <w:pPr>
+              <w:pStyle w:val="TableContent"/>
+              <w:spacing w:before="0" w:after="0"/>
+            </w:pPr>
+          </w:p>
+        </w:tc>
+      </w:tr>
+      <w:tr>
+        <w:trPr>
+          <w:trHeight w:val="259"/>
+        </w:trPr>
+        <w:tc>
+          <w:tcPr>
+            <w:tcW w:w="1398" w:type="dxa"/>
+            <w:vMerge/>
+            <w:tcBorders>
+              <w:left w:val="single" w:sz="8" w:space="0" w:color="000000"/>
+              <w:bottom w:val="single" w:sz="8" w:space="0" w:color="000000"/>
+              <w:right w:val="single" w:sz="8" w:space="0" w:color="000000"/>
+            </w:tcBorders>
+          </w:tcPr>
+          <w:p>
+            <w:pPr>
+              <w:pStyle w:val="TableContent"/>
+              <w:spacing w:before="0" w:after="0"/>
+              <w:rPr>
+                <w:rFonts w:ascii="Aptos Narrow" w:hAnsi="Aptos Narrow"/>
+                <w:color w:val="000000"/>
+              </w:rPr>
+            </w:pPr>
+          </w:p>
+        </w:tc>
+        <w:tc>
+          <w:tcPr>
+            <w:tcW w:w="2126" w:type="dxa"/>
+            <w:tcBorders>
+              <w:top w:val="single" w:sz="8" w:space="0" w:color="000000"/>
+              <w:left w:val="single" w:sz="8" w:space="0" w:color="000000"/>
+              <w:bottom w:val="single" w:sz="8" w:space="0" w:color="000000"/>
+              <w:right w:val="single" w:sz="8" w:space="0" w:color="000000"/>
+            </w:tcBorders>
+            <w:vAlign w:val="bottom"/>
+          </w:tcPr>
+          <w:p>
+            <w:pPr>
+              <w:pStyle w:val="TableContent"/>
+              <w:spacing w:before="0" w:after="0"/>
+              <w:rPr>
+                <w:rFonts w:ascii="Aptos Narrow" w:hAnsi="Aptos Narrow"/>
+                <w:color w:val="000000"/>
+              </w:rPr>
+            </w:pPr>
+            <w:proofErr w:type="spellStart"/>
+            <w:r>
+              <w:rPr>
+                <w:rFonts w:ascii="Aptos Narrow" w:hAnsi="Aptos Narrow"/>
+                <w:color w:val="000000"/>
+              </w:rPr>
+              <w:t>orderQty</w:t>
+            </w:r>
+            <w:proofErr w:type="spellEnd"/>
+          </w:p>
+        </w:tc>
+        <w:tc>
+          <w:tcPr>
+            <w:tcW w:w="1384" w:type="dxa"/>
+            <w:tcBorders>
+              <w:top w:val="single" w:sz="8" w:space="0" w:color="000000"/>
+              <w:left w:val="single" w:sz="8" w:space="0" w:color="000000"/>
+              <w:bottom w:val="single" w:sz="8" w:space="0" w:color="000000"/>
+              <w:right w:val="single" w:sz="8" w:space="0" w:color="000000"/>
+            </w:tcBorders>
+            <w:vAlign w:val="bottom"/>
+          </w:tcPr>
+          <w:p>
+            <w:pPr>
+              <w:pStyle w:val="TableContent"/>
+              <w:spacing w:before="0" w:after="0"/>
+              <w:rPr>
+                <w:rFonts w:ascii="Aptos Narrow" w:hAnsi="Aptos Narrow"/>
+                <w:color w:val="000000"/>
+              </w:rPr>
+            </w:pPr>
+            <w:proofErr w:type="gramStart"/>
+            <w:r>
+              <w:rPr>
+                <w:rFonts w:ascii="Aptos Narrow" w:hAnsi="Aptos Narrow"/>
+                <w:color w:val="000000"/>
+              </w:rPr>
+              <w:t>integer(</w:t>
+            </w:r>
+            <w:proofErr w:type="gramEnd"/>
+            <w:r>
+              <w:rPr>
+                <w:rFonts w:ascii="Aptos Narrow" w:hAnsi="Aptos Narrow"/>
+                <w:color w:val="000000"/>
+              </w:rPr>
+              <w:t>10)</w:t>
+            </w:r>
+          </w:p>
+        </w:tc>
+        <w:tc>
+          <w:tcPr>
+            <w:tcW w:w="5024" w:type="dxa"/>
+            <w:tcBorders>
+              <w:top w:val="single" w:sz="8" w:space="0" w:color="000000"/>
+              <w:left w:val="single" w:sz="8" w:space="0" w:color="000000"/>
+              <w:bottom w:val="single" w:sz="8" w:space="0" w:color="000000"/>
+              <w:right w:val="single" w:sz="8" w:space="0" w:color="000000"/>
+            </w:tcBorders>
+            <w:vAlign w:val="bottom"/>
+          </w:tcPr>
+          <w:p>
+            <w:pPr>
+              <w:pStyle w:val="TableContent"/>
+              <w:spacing w:before="0" w:after="0"/>
+              <w:ind w:left="0"/>
+            </w:pPr>
+          </w:p>
+        </w:tc>
+      </w:tr>
+      <w:tr>
+        <w:trPr>
+          <w:trHeight w:val="259"/>
+        </w:trPr>
+        <w:tc>
+          <w:tcPr>
+            <w:tcW w:w="1398" w:type="dxa"/>
+            <w:vMerge/>
+            <w:tcBorders>
+              <w:left w:val="single" w:sz="8" w:space="0" w:color="000000"/>
+              <w:bottom w:val="single" w:sz="8" w:space="0" w:color="000000"/>
+              <w:right w:val="single" w:sz="8" w:space="0" w:color="000000"/>
+            </w:tcBorders>
+          </w:tcPr>
+          <w:p>
+            <w:pPr>
+              <w:pStyle w:val="TableContent"/>
+              <w:spacing w:before="0" w:after="0"/>
+              <w:rPr>
+                <w:rFonts w:ascii="Aptos Narrow" w:hAnsi="Aptos Narrow"/>
+                <w:color w:val="000000"/>
+              </w:rPr>
+            </w:pPr>
+          </w:p>
+        </w:tc>
+        <w:tc>
+          <w:tcPr>
+            <w:tcW w:w="2126" w:type="dxa"/>
+            <w:tcBorders>
+              <w:top w:val="single" w:sz="8" w:space="0" w:color="000000"/>
+              <w:left w:val="single" w:sz="8" w:space="0" w:color="000000"/>
+              <w:bottom w:val="single" w:sz="8" w:space="0" w:color="000000"/>
+              <w:right w:val="single" w:sz="8" w:space="0" w:color="000000"/>
+            </w:tcBorders>
+            <w:vAlign w:val="bottom"/>
+          </w:tcPr>
+          <w:p>
+            <w:pPr>
+              <w:pStyle w:val="TableContent"/>
+              <w:spacing w:before="0" w:after="0"/>
+              <w:rPr>
+                <w:rFonts w:ascii="Aptos Narrow" w:hAnsi="Aptos Narrow"/>
+                <w:color w:val="000000"/>
+              </w:rPr>
+            </w:pPr>
+            <w:proofErr w:type="spellStart"/>
+            <w:r>
+              <w:rPr>
                 <w:rFonts w:ascii="Aptos Narrow" w:hAnsi="Aptos Narrow"/>
                 <w:color w:val="000000"/>
               </w:rPr>
@@ -2049,7 +3387,7 @@
         </w:tc>
         <w:tc>
           <w:tcPr>
-            <w:tcW w:w="1579" w:type="dxa"/>
+            <w:tcW w:w="1384" w:type="dxa"/>
             <w:tcBorders>
               <w:top w:val="single" w:sz="8" w:space="0" w:color="000000"/>
               <w:left w:val="single" w:sz="8" w:space="0" w:color="000000"/>
@@ -2078,7 +3416,7 @@
         </w:tc>
         <w:tc>
           <w:tcPr>
-            <w:tcW w:w="4154" w:type="dxa"/>
+            <w:tcW w:w="5024" w:type="dxa"/>
             <w:tcBorders>
               <w:top w:val="single" w:sz="8" w:space="0" w:color="000000"/>
               <w:left w:val="single" w:sz="8" w:space="0" w:color="000000"/>
@@ -2109,7 +3447,7 @@
 </file>
 
 <file path=word/styles.xml><?xml version="1.0" encoding="utf-8"?>
-<w:styles xmlns:mc="http://schemas.openxmlformats.org/markup-compatibility/2006" xmlns:r="http://schemas.openxmlformats.org/officeDocument/2006/relationships" xmlns:w="http://schemas.openxmlformats.org/wordprocessingml/2006/main" xmlns:w14="http://schemas.microsoft.com/office/word/2010/wordml" xmlns:w15="http://schemas.microsoft.com/office/word/2012/wordml" xmlns:w16cex="http://schemas.microsoft.com/office/word/2018/wordml/cex" xmlns:w16cid="http://schemas.microsoft.com/office/word/2016/wordml/cid" xmlns:w16="http://schemas.microsoft.com/office/word/2018/wordml" xmlns:w16sdtdh="http://schemas.microsoft.com/office/word/2020/wordml/sdtdatahash" xmlns:w16se="http://schemas.microsoft.com/office/word/2015/wordml/symex" mc:Ignorable="w14 w15 w16se w16cid w16 w16cex w16sdtdh">
+<w:styles xmlns:mc="http://schemas.openxmlformats.org/markup-compatibility/2006" xmlns:r="http://schemas.openxmlformats.org/officeDocument/2006/relationships" xmlns:w="http://schemas.openxmlformats.org/wordprocessingml/2006/main" xmlns:w14="http://schemas.microsoft.com/office/word/2010/wordml" xmlns:w15="http://schemas.microsoft.com/office/word/2012/wordml" xmlns:w16cex="http://schemas.microsoft.com/office/word/2018/wordml/cex" xmlns:w16cid="http://schemas.microsoft.com/office/word/2016/wordml/cid" xmlns:w16="http://schemas.microsoft.com/office/word/2018/wordml" xmlns:w16du="http://schemas.microsoft.com/office/word/2023/wordml/word16du" xmlns:w16sdtdh="http://schemas.microsoft.com/office/word/2020/wordml/sdtdatahash" xmlns:w16se="http://schemas.microsoft.com/office/word/2015/wordml/symex" mc:Ignorable="w14 w15 w16se w16cid w16 w16cex w16sdtdh w16du">
   <w:docDefaults>
     <w:rPrDefault>
       <w:rPr>
@@ -2499,7 +3837,7 @@
     <w:lsdException w:name="Unresolved Mention" w:semiHidden="1" w:unhideWhenUsed="1"/>
     <w:lsdException w:name="Smart Link" w:semiHidden="1" w:unhideWhenUsed="1"/>
   </w:latentStyles>
-  <w:style w:type="paragraph" w:default="1" w:styleId="Normal">
+  <w:style w:type="paragraph" w:default="1" w:styleId="a">
     <w:name w:val="Normal"/>
     <w:qFormat/>
     <w:rsid w:val="00AB3310"/>
@@ -2509,11 +3847,11 @@
       <w:lang w:val="en-GB" w:eastAsia="en-GB"/>
     </w:rPr>
   </w:style>
-  <w:style w:type="paragraph" w:styleId="Heading4">
+  <w:style w:type="paragraph" w:styleId="4">
     <w:name w:val="heading 4"/>
-    <w:basedOn w:val="Normal"/>
-    <w:next w:val="Normal"/>
-    <w:link w:val="Heading4Char"/>
+    <w:basedOn w:val="a"/>
+    <w:next w:val="a"/>
+    <w:link w:val="40"/>
     <w:qFormat/>
     <w:rsid w:val="00AB3310"/>
     <w:pPr>
@@ -2528,13 +3866,13 @@
       <w:szCs w:val="28"/>
     </w:rPr>
   </w:style>
-  <w:style w:type="character" w:default="1" w:styleId="DefaultParagraphFont">
+  <w:style w:type="character" w:default="1" w:styleId="a0">
     <w:name w:val="Default Paragraph Font"/>
     <w:uiPriority w:val="1"/>
     <w:semiHidden/>
     <w:unhideWhenUsed/>
   </w:style>
-  <w:style w:type="table" w:default="1" w:styleId="TableNormal">
+  <w:style w:type="table" w:default="1" w:styleId="a1">
     <w:name w:val="Normal Table"/>
     <w:uiPriority w:val="99"/>
     <w:semiHidden/>
@@ -2549,16 +3887,16 @@
       </w:tblCellMar>
     </w:tblPr>
   </w:style>
-  <w:style w:type="numbering" w:default="1" w:styleId="NoList">
+  <w:style w:type="numbering" w:default="1" w:styleId="a2">
     <w:name w:val="No List"/>
     <w:uiPriority w:val="99"/>
     <w:semiHidden/>
     <w:unhideWhenUsed/>
   </w:style>
-  <w:style w:type="character" w:customStyle="1" w:styleId="Heading4Char">
-    <w:name w:val="Heading 4 Char"/>
-    <w:basedOn w:val="DefaultParagraphFont"/>
-    <w:link w:val="Heading4"/>
+  <w:style w:type="character" w:customStyle="1" w:styleId="40">
+    <w:name w:val="標題 4 字元"/>
+    <w:basedOn w:val="a0"/>
+    <w:link w:val="4"/>
     <w:rsid w:val="00AB3310"/>
     <w:rPr>
       <w:rFonts w:ascii="Arial" w:eastAsia="Times New Roman" w:hAnsi="Arial" w:cs="Times New Roman"/>
@@ -2571,7 +3909,7 @@
   </w:style>
   <w:style w:type="paragraph" w:customStyle="1" w:styleId="TableHeader">
     <w:name w:val="TableHeader"/>
-    <w:basedOn w:val="Normal"/>
+    <w:basedOn w:val="a"/>
     <w:rsid w:val="00AB3310"/>
     <w:pPr>
       <w:spacing w:before="120" w:after="80"/>
@@ -2585,7 +3923,7 @@
   </w:style>
   <w:style w:type="paragraph" w:customStyle="1" w:styleId="TableContent">
     <w:name w:val="TableContent"/>
-    <w:basedOn w:val="Normal"/>
+    <w:basedOn w:val="a"/>
     <w:rsid w:val="00AB3310"/>
     <w:pPr>
       <w:spacing w:before="80" w:after="40"/>

</xml_diff>

<commit_message>
chore: Update DataDictionary with new fields and their descriptions
</commit_message>
<xml_diff>
--- a/doc/toStudent(Phase1)/DataDictionary.docx
+++ b/doc/toStudent(Phase1)/DataDictionary.docx
@@ -7,13 +7,8 @@
         <w:pStyle w:val="4"/>
       </w:pPr>
       <w:r>
-        <w:t xml:space="preserve">Data </w:t>
+        <w:t>Data Dictionary :</w:t>
       </w:r>
-      <w:proofErr w:type="gramStart"/>
-      <w:r>
-        <w:t>Dictionary :</w:t>
-      </w:r>
-      <w:proofErr w:type="gramEnd"/>
     </w:p>
     <w:tbl>
       <w:tblPr>
@@ -52,7 +47,7 @@
               <w:pStyle w:val="TableHeader"/>
               <w:spacing w:before="0" w:after="0"/>
               <w:rPr>
-                <w:rFonts w:eastAsia="PMingLiU" w:hint="eastAsia"/>
+                <w:rFonts w:eastAsia="PMingLiU"/>
                 <w:lang w:eastAsia="zh-TW"/>
               </w:rPr>
             </w:pPr>
@@ -104,11 +99,9 @@
               <w:pStyle w:val="TableHeader"/>
               <w:spacing w:before="0" w:after="0"/>
             </w:pPr>
-            <w:proofErr w:type="spellStart"/>
             <w:r>
               <w:t>DataType</w:t>
             </w:r>
-            <w:proofErr w:type="spellEnd"/>
           </w:p>
         </w:tc>
         <w:tc>
@@ -153,7 +146,7 @@
               <w:pStyle w:val="TableContent"/>
               <w:spacing w:before="0" w:after="0"/>
               <w:rPr>
-                <w:rFonts w:ascii="Aptos Narrow" w:hAnsi="Aptos Narrow" w:hint="eastAsia"/>
+                <w:rFonts w:ascii="Aptos Narrow" w:hAnsi="Aptos Narrow"/>
                 <w:color w:val="000000"/>
                 <w:lang w:eastAsia="zh-TW"/>
               </w:rPr>
@@ -185,7 +178,6 @@
               <w:pStyle w:val="TableContent"/>
               <w:spacing w:before="0" w:after="0"/>
             </w:pPr>
-            <w:proofErr w:type="spellStart"/>
             <w:r>
               <w:rPr>
                 <w:rFonts w:ascii="Aptos Narrow" w:hAnsi="Aptos Narrow"/>
@@ -193,7 +185,6 @@
               </w:rPr>
               <w:t>dealerID</w:t>
             </w:r>
-            <w:proofErr w:type="spellEnd"/>
           </w:p>
         </w:tc>
         <w:tc>
@@ -213,21 +204,12 @@
               <w:pStyle w:val="TableContent"/>
               <w:spacing w:before="0" w:after="0"/>
             </w:pPr>
-            <w:proofErr w:type="gramStart"/>
-            <w:r>
-              <w:rPr>
-                <w:rFonts w:ascii="Aptos Narrow" w:hAnsi="Aptos Narrow"/>
-                <w:color w:val="000000"/>
-              </w:rPr>
-              <w:t>integer(</w:t>
-            </w:r>
-            <w:proofErr w:type="gramEnd"/>
-            <w:r>
-              <w:rPr>
-                <w:rFonts w:ascii="Aptos Narrow" w:hAnsi="Aptos Narrow"/>
-                <w:color w:val="000000"/>
-              </w:rPr>
-              <w:t>10)</w:t>
+            <w:r>
+              <w:rPr>
+                <w:rFonts w:ascii="Aptos Narrow" w:hAnsi="Aptos Narrow"/>
+                <w:color w:val="000000"/>
+              </w:rPr>
+              <w:t>integer(10)</w:t>
             </w:r>
           </w:p>
         </w:tc>
@@ -319,21 +301,12 @@
               <w:pStyle w:val="TableContent"/>
               <w:spacing w:before="0" w:after="0"/>
             </w:pPr>
-            <w:proofErr w:type="gramStart"/>
-            <w:r>
-              <w:rPr>
-                <w:rFonts w:ascii="Aptos Narrow" w:hAnsi="Aptos Narrow"/>
-                <w:color w:val="000000"/>
-              </w:rPr>
-              <w:t>varchar(</w:t>
-            </w:r>
-            <w:proofErr w:type="gramEnd"/>
-            <w:r>
-              <w:rPr>
-                <w:rFonts w:ascii="Aptos Narrow" w:hAnsi="Aptos Narrow"/>
-                <w:color w:val="000000"/>
-              </w:rPr>
-              <w:t>50)</w:t>
+            <w:r>
+              <w:rPr>
+                <w:rFonts w:ascii="Aptos Narrow" w:hAnsi="Aptos Narrow"/>
+                <w:color w:val="000000"/>
+              </w:rPr>
+              <w:t>varchar(50)</w:t>
             </w:r>
           </w:p>
         </w:tc>
@@ -409,7 +382,6 @@
               <w:pStyle w:val="TableContent"/>
               <w:spacing w:before="0" w:after="0"/>
             </w:pPr>
-            <w:proofErr w:type="spellStart"/>
             <w:r>
               <w:rPr>
                 <w:rFonts w:ascii="Aptos Narrow" w:hAnsi="Aptos Narrow"/>
@@ -417,7 +389,6 @@
               </w:rPr>
               <w:t>dealerName</w:t>
             </w:r>
-            <w:proofErr w:type="spellEnd"/>
           </w:p>
         </w:tc>
         <w:tc>
@@ -437,21 +408,12 @@
               <w:pStyle w:val="TableContent"/>
               <w:spacing w:before="0" w:after="0"/>
             </w:pPr>
-            <w:proofErr w:type="gramStart"/>
-            <w:r>
-              <w:rPr>
-                <w:rFonts w:ascii="Aptos Narrow" w:hAnsi="Aptos Narrow"/>
-                <w:color w:val="000000"/>
-              </w:rPr>
-              <w:t>varchar(</w:t>
-            </w:r>
-            <w:proofErr w:type="gramEnd"/>
-            <w:r>
-              <w:rPr>
-                <w:rFonts w:ascii="Aptos Narrow" w:hAnsi="Aptos Narrow"/>
-                <w:color w:val="000000"/>
-              </w:rPr>
-              <w:t>100)</w:t>
+            <w:r>
+              <w:rPr>
+                <w:rFonts w:ascii="Aptos Narrow" w:hAnsi="Aptos Narrow"/>
+                <w:color w:val="000000"/>
+              </w:rPr>
+              <w:t>varchar(100)</w:t>
             </w:r>
           </w:p>
         </w:tc>
@@ -472,7 +434,7 @@
               <w:pStyle w:val="TableContent"/>
               <w:spacing w:before="0" w:after="0"/>
               <w:rPr>
-                <w:rFonts w:eastAsia="PMingLiU" w:hint="eastAsia"/>
+                <w:rFonts w:eastAsia="PMingLiU"/>
                 <w:lang w:eastAsia="zh-TW"/>
               </w:rPr>
             </w:pPr>
@@ -528,7 +490,6 @@
               <w:pStyle w:val="TableContent"/>
               <w:spacing w:before="0" w:after="0"/>
             </w:pPr>
-            <w:proofErr w:type="spellStart"/>
             <w:r>
               <w:rPr>
                 <w:rFonts w:ascii="Aptos Narrow" w:hAnsi="Aptos Narrow"/>
@@ -536,7 +497,6 @@
               </w:rPr>
               <w:t>contactName</w:t>
             </w:r>
-            <w:proofErr w:type="spellEnd"/>
           </w:p>
         </w:tc>
         <w:tc>
@@ -556,21 +516,12 @@
               <w:pStyle w:val="TableContent"/>
               <w:spacing w:before="0" w:after="0"/>
             </w:pPr>
-            <w:proofErr w:type="gramStart"/>
-            <w:r>
-              <w:rPr>
-                <w:rFonts w:ascii="Aptos Narrow" w:hAnsi="Aptos Narrow"/>
-                <w:color w:val="000000"/>
-              </w:rPr>
-              <w:t>varchar(</w:t>
-            </w:r>
-            <w:proofErr w:type="gramEnd"/>
-            <w:r>
-              <w:rPr>
-                <w:rFonts w:ascii="Aptos Narrow" w:hAnsi="Aptos Narrow"/>
-                <w:color w:val="000000"/>
-              </w:rPr>
-              <w:t>100)</w:t>
+            <w:r>
+              <w:rPr>
+                <w:rFonts w:ascii="Aptos Narrow" w:hAnsi="Aptos Narrow"/>
+                <w:color w:val="000000"/>
+              </w:rPr>
+              <w:t>varchar(100)</w:t>
             </w:r>
           </w:p>
         </w:tc>
@@ -636,7 +587,6 @@
               <w:pStyle w:val="TableContent"/>
               <w:spacing w:before="0" w:after="0"/>
             </w:pPr>
-            <w:proofErr w:type="spellStart"/>
             <w:r>
               <w:rPr>
                 <w:rFonts w:ascii="Aptos Narrow" w:hAnsi="Aptos Narrow"/>
@@ -644,7 +594,6 @@
               </w:rPr>
               <w:t>contactNumber</w:t>
             </w:r>
-            <w:proofErr w:type="spellEnd"/>
           </w:p>
         </w:tc>
         <w:tc>
@@ -664,21 +613,12 @@
               <w:pStyle w:val="TableContent"/>
               <w:spacing w:before="0" w:after="0"/>
             </w:pPr>
-            <w:proofErr w:type="gramStart"/>
-            <w:r>
-              <w:rPr>
-                <w:rFonts w:ascii="Aptos Narrow" w:hAnsi="Aptos Narrow"/>
-                <w:color w:val="000000"/>
-              </w:rPr>
-              <w:t>integer(</w:t>
-            </w:r>
-            <w:proofErr w:type="gramEnd"/>
-            <w:r>
-              <w:rPr>
-                <w:rFonts w:ascii="Aptos Narrow" w:hAnsi="Aptos Narrow"/>
-                <w:color w:val="000000"/>
-              </w:rPr>
-              <w:t>30)</w:t>
+            <w:r>
+              <w:rPr>
+                <w:rFonts w:ascii="Aptos Narrow" w:hAnsi="Aptos Narrow"/>
+                <w:color w:val="000000"/>
+              </w:rPr>
+              <w:t>integer(30)</w:t>
             </w:r>
           </w:p>
         </w:tc>
@@ -744,7 +684,6 @@
               <w:pStyle w:val="TableContent"/>
               <w:spacing w:before="0" w:after="0"/>
             </w:pPr>
-            <w:proofErr w:type="spellStart"/>
             <w:r>
               <w:rPr>
                 <w:rFonts w:ascii="Aptos Narrow" w:hAnsi="Aptos Narrow"/>
@@ -752,7 +691,6 @@
               </w:rPr>
               <w:t>faxNumber</w:t>
             </w:r>
-            <w:proofErr w:type="spellEnd"/>
           </w:p>
         </w:tc>
         <w:tc>
@@ -772,21 +710,12 @@
               <w:pStyle w:val="TableContent"/>
               <w:spacing w:before="0" w:after="0"/>
             </w:pPr>
-            <w:proofErr w:type="gramStart"/>
-            <w:r>
-              <w:rPr>
-                <w:rFonts w:ascii="Aptos Narrow" w:hAnsi="Aptos Narrow"/>
-                <w:color w:val="000000"/>
-              </w:rPr>
-              <w:t>integer(</w:t>
-            </w:r>
-            <w:proofErr w:type="gramEnd"/>
-            <w:r>
-              <w:rPr>
-                <w:rFonts w:ascii="Aptos Narrow" w:hAnsi="Aptos Narrow"/>
-                <w:color w:val="000000"/>
-              </w:rPr>
-              <w:t>30)</w:t>
+            <w:r>
+              <w:rPr>
+                <w:rFonts w:ascii="Aptos Narrow" w:hAnsi="Aptos Narrow"/>
+                <w:color w:val="000000"/>
+              </w:rPr>
+              <w:t>integer(30)</w:t>
             </w:r>
           </w:p>
         </w:tc>
@@ -853,7 +782,6 @@
               <w:pStyle w:val="TableContent"/>
               <w:spacing w:before="0" w:after="0"/>
             </w:pPr>
-            <w:proofErr w:type="spellStart"/>
             <w:r>
               <w:rPr>
                 <w:rFonts w:ascii="Aptos Narrow" w:hAnsi="Aptos Narrow"/>
@@ -861,7 +789,6 @@
               </w:rPr>
               <w:t>deliveryAddress</w:t>
             </w:r>
-            <w:proofErr w:type="spellEnd"/>
           </w:p>
         </w:tc>
         <w:tc>
@@ -881,21 +808,12 @@
               <w:pStyle w:val="TableContent"/>
               <w:spacing w:before="0" w:after="0"/>
             </w:pPr>
-            <w:proofErr w:type="gramStart"/>
-            <w:r>
-              <w:rPr>
-                <w:rFonts w:ascii="Aptos Narrow" w:hAnsi="Aptos Narrow"/>
-                <w:color w:val="000000"/>
-              </w:rPr>
-              <w:t>varchar(</w:t>
-            </w:r>
-            <w:proofErr w:type="gramEnd"/>
-            <w:r>
-              <w:rPr>
-                <w:rFonts w:ascii="Aptos Narrow" w:hAnsi="Aptos Narrow"/>
-                <w:color w:val="000000"/>
-              </w:rPr>
-              <w:t>255)</w:t>
+            <w:r>
+              <w:rPr>
+                <w:rFonts w:ascii="Aptos Narrow" w:hAnsi="Aptos Narrow"/>
+                <w:color w:val="000000"/>
+              </w:rPr>
+              <w:t>varchar(255)</w:t>
             </w:r>
           </w:p>
         </w:tc>
@@ -938,12 +856,11 @@
               <w:pStyle w:val="TableContent"/>
               <w:spacing w:before="0" w:after="0"/>
               <w:rPr>
-                <w:rFonts w:ascii="Aptos Narrow" w:hAnsi="Aptos Narrow" w:hint="eastAsia"/>
-                <w:color w:val="000000"/>
-                <w:lang w:eastAsia="zh-TW"/>
-              </w:rPr>
-            </w:pPr>
-            <w:proofErr w:type="spellStart"/>
+                <w:rFonts w:ascii="Aptos Narrow" w:hAnsi="Aptos Narrow"/>
+                <w:color w:val="000000"/>
+                <w:lang w:eastAsia="zh-TW"/>
+              </w:rPr>
+            </w:pPr>
             <w:r>
               <w:rPr>
                 <w:rFonts w:ascii="PMingLiU" w:eastAsia="PMingLiU" w:hAnsi="PMingLiU" w:cs="PMingLiU" w:hint="eastAsia"/>
@@ -952,7 +869,6 @@
               </w:rPr>
               <w:t>saleManager</w:t>
             </w:r>
-            <w:proofErr w:type="spellEnd"/>
           </w:p>
         </w:tc>
         <w:tc>
@@ -972,7 +888,6 @@
               <w:pStyle w:val="TableContent"/>
               <w:spacing w:before="0" w:after="0"/>
             </w:pPr>
-            <w:proofErr w:type="spellStart"/>
             <w:r>
               <w:rPr>
                 <w:rFonts w:ascii="Aptos Narrow" w:hAnsi="Aptos Narrow"/>
@@ -980,7 +895,6 @@
               </w:rPr>
               <w:t>salesManagerID</w:t>
             </w:r>
-            <w:proofErr w:type="spellEnd"/>
           </w:p>
         </w:tc>
         <w:tc>
@@ -1000,21 +914,12 @@
               <w:pStyle w:val="TableContent"/>
               <w:spacing w:before="0" w:after="0"/>
             </w:pPr>
-            <w:proofErr w:type="gramStart"/>
-            <w:r>
-              <w:rPr>
-                <w:rFonts w:ascii="Aptos Narrow" w:hAnsi="Aptos Narrow"/>
-                <w:color w:val="000000"/>
-              </w:rPr>
-              <w:t>integer(</w:t>
-            </w:r>
-            <w:proofErr w:type="gramEnd"/>
-            <w:r>
-              <w:rPr>
-                <w:rFonts w:ascii="Aptos Narrow" w:hAnsi="Aptos Narrow"/>
-                <w:color w:val="000000"/>
-              </w:rPr>
-              <w:t>10)</w:t>
+            <w:r>
+              <w:rPr>
+                <w:rFonts w:ascii="Aptos Narrow" w:hAnsi="Aptos Narrow"/>
+                <w:color w:val="000000"/>
+              </w:rPr>
+              <w:t>integer(10)</w:t>
             </w:r>
           </w:p>
         </w:tc>
@@ -1103,21 +1008,12 @@
               <w:pStyle w:val="TableContent"/>
               <w:spacing w:before="0" w:after="0"/>
             </w:pPr>
-            <w:proofErr w:type="gramStart"/>
-            <w:r>
-              <w:rPr>
-                <w:rFonts w:ascii="Aptos Narrow" w:hAnsi="Aptos Narrow"/>
-                <w:color w:val="000000"/>
-              </w:rPr>
-              <w:t>varchar(</w:t>
-            </w:r>
-            <w:proofErr w:type="gramEnd"/>
-            <w:r>
-              <w:rPr>
-                <w:rFonts w:ascii="Aptos Narrow" w:hAnsi="Aptos Narrow"/>
-                <w:color w:val="000000"/>
-              </w:rPr>
-              <w:t>50)</w:t>
+            <w:r>
+              <w:rPr>
+                <w:rFonts w:ascii="Aptos Narrow" w:hAnsi="Aptos Narrow"/>
+                <w:color w:val="000000"/>
+              </w:rPr>
+              <w:t>varchar(50)</w:t>
             </w:r>
           </w:p>
         </w:tc>
@@ -1187,7 +1083,6 @@
               <w:pStyle w:val="TableContent"/>
               <w:spacing w:before="0" w:after="0"/>
             </w:pPr>
-            <w:proofErr w:type="spellStart"/>
             <w:r>
               <w:rPr>
                 <w:rFonts w:ascii="Aptos Narrow" w:hAnsi="Aptos Narrow"/>
@@ -1195,7 +1090,6 @@
               </w:rPr>
               <w:t>managerName</w:t>
             </w:r>
-            <w:proofErr w:type="spellEnd"/>
           </w:p>
         </w:tc>
         <w:tc>
@@ -1214,21 +1108,12 @@
               <w:pStyle w:val="TableContent"/>
               <w:spacing w:before="0" w:after="0"/>
             </w:pPr>
-            <w:proofErr w:type="gramStart"/>
-            <w:r>
-              <w:rPr>
-                <w:rFonts w:ascii="Aptos Narrow" w:hAnsi="Aptos Narrow"/>
-                <w:color w:val="000000"/>
-              </w:rPr>
-              <w:t>varchar(</w:t>
-            </w:r>
-            <w:proofErr w:type="gramEnd"/>
-            <w:r>
-              <w:rPr>
-                <w:rFonts w:ascii="Aptos Narrow" w:hAnsi="Aptos Narrow"/>
-                <w:color w:val="000000"/>
-              </w:rPr>
-              <w:t>100)</w:t>
+            <w:r>
+              <w:rPr>
+                <w:rFonts w:ascii="Aptos Narrow" w:hAnsi="Aptos Narrow"/>
+                <w:color w:val="000000"/>
+              </w:rPr>
+              <w:t>varchar(100)</w:t>
             </w:r>
           </w:p>
         </w:tc>
@@ -1298,7 +1183,6 @@
               <w:pStyle w:val="TableContent"/>
               <w:spacing w:before="0" w:after="0"/>
             </w:pPr>
-            <w:proofErr w:type="spellStart"/>
             <w:r>
               <w:rPr>
                 <w:rFonts w:ascii="Aptos Narrow" w:hAnsi="Aptos Narrow"/>
@@ -1306,7 +1190,6 @@
               </w:rPr>
               <w:t>contactName</w:t>
             </w:r>
-            <w:proofErr w:type="spellEnd"/>
           </w:p>
         </w:tc>
         <w:tc>
@@ -1325,21 +1208,12 @@
               <w:pStyle w:val="TableContent"/>
               <w:spacing w:before="0" w:after="0"/>
             </w:pPr>
-            <w:proofErr w:type="gramStart"/>
-            <w:r>
-              <w:rPr>
-                <w:rFonts w:ascii="Aptos Narrow" w:hAnsi="Aptos Narrow"/>
-                <w:color w:val="000000"/>
-              </w:rPr>
-              <w:t>varchar(</w:t>
-            </w:r>
-            <w:proofErr w:type="gramEnd"/>
-            <w:r>
-              <w:rPr>
-                <w:rFonts w:ascii="Aptos Narrow" w:hAnsi="Aptos Narrow"/>
-                <w:color w:val="000000"/>
-              </w:rPr>
-              <w:t>100)</w:t>
+            <w:r>
+              <w:rPr>
+                <w:rFonts w:ascii="Aptos Narrow" w:hAnsi="Aptos Narrow"/>
+                <w:color w:val="000000"/>
+              </w:rPr>
+              <w:t>varchar(100)</w:t>
             </w:r>
           </w:p>
         </w:tc>
@@ -1403,7 +1277,6 @@
               <w:pStyle w:val="TableContent"/>
               <w:spacing w:before="0" w:after="0"/>
             </w:pPr>
-            <w:proofErr w:type="spellStart"/>
             <w:r>
               <w:rPr>
                 <w:rFonts w:ascii="Aptos Narrow" w:hAnsi="Aptos Narrow"/>
@@ -1411,7 +1284,6 @@
               </w:rPr>
               <w:t>contactNumber</w:t>
             </w:r>
-            <w:proofErr w:type="spellEnd"/>
           </w:p>
         </w:tc>
         <w:tc>
@@ -1430,21 +1302,12 @@
               <w:pStyle w:val="TableContent"/>
               <w:spacing w:before="0" w:after="0"/>
             </w:pPr>
-            <w:proofErr w:type="gramStart"/>
-            <w:r>
-              <w:rPr>
-                <w:rFonts w:ascii="Aptos Narrow" w:hAnsi="Aptos Narrow"/>
-                <w:color w:val="000000"/>
-              </w:rPr>
-              <w:t>integer(</w:t>
-            </w:r>
-            <w:proofErr w:type="gramEnd"/>
-            <w:r>
-              <w:rPr>
-                <w:rFonts w:ascii="Aptos Narrow" w:hAnsi="Aptos Narrow"/>
-                <w:color w:val="000000"/>
-              </w:rPr>
-              <w:t>30)</w:t>
+            <w:r>
+              <w:rPr>
+                <w:rFonts w:ascii="Aptos Narrow" w:hAnsi="Aptos Narrow"/>
+                <w:color w:val="000000"/>
+              </w:rPr>
+              <w:t>integer(30)</w:t>
             </w:r>
           </w:p>
         </w:tc>
@@ -1486,17 +1349,17 @@
               <w:pStyle w:val="TableContent"/>
               <w:spacing w:before="0" w:after="0"/>
               <w:rPr>
+                <w:rFonts w:ascii="Aptos Narrow" w:eastAsia="PMingLiU" w:hAnsi="Aptos Narrow"/>
+                <w:color w:val="000000"/>
+                <w:lang w:eastAsia="zh-TW"/>
+              </w:rPr>
+            </w:pPr>
+            <w:r>
+              <w:rPr>
                 <w:rFonts w:ascii="Aptos Narrow" w:eastAsia="PMingLiU" w:hAnsi="Aptos Narrow" w:hint="eastAsia"/>
                 <w:color w:val="000000"/>
                 <w:lang w:eastAsia="zh-TW"/>
               </w:rPr>
-            </w:pPr>
-            <w:r>
-              <w:rPr>
-                <w:rFonts w:ascii="Aptos Narrow" w:eastAsia="PMingLiU" w:hAnsi="Aptos Narrow" w:hint="eastAsia"/>
-                <w:color w:val="000000"/>
-                <w:lang w:eastAsia="zh-TW"/>
-              </w:rPr>
               <w:t>order</w:t>
             </w:r>
           </w:p>
@@ -1518,7 +1381,6 @@
               <w:pStyle w:val="TableContent"/>
               <w:spacing w:before="0" w:after="0"/>
             </w:pPr>
-            <w:proofErr w:type="spellStart"/>
             <w:r>
               <w:rPr>
                 <w:rFonts w:ascii="Aptos Narrow" w:hAnsi="Aptos Narrow"/>
@@ -1526,7 +1388,6 @@
               </w:rPr>
               <w:t>orderID</w:t>
             </w:r>
-            <w:proofErr w:type="spellEnd"/>
           </w:p>
         </w:tc>
         <w:tc>
@@ -1546,21 +1407,12 @@
               <w:pStyle w:val="TableContent"/>
               <w:spacing w:before="0" w:after="0"/>
             </w:pPr>
-            <w:proofErr w:type="gramStart"/>
-            <w:r>
-              <w:rPr>
-                <w:rFonts w:ascii="Aptos Narrow" w:hAnsi="Aptos Narrow"/>
-                <w:color w:val="000000"/>
-              </w:rPr>
-              <w:t>integer(</w:t>
-            </w:r>
-            <w:proofErr w:type="gramEnd"/>
-            <w:r>
-              <w:rPr>
-                <w:rFonts w:ascii="Aptos Narrow" w:hAnsi="Aptos Narrow"/>
-                <w:color w:val="000000"/>
-              </w:rPr>
-              <w:t>10)</w:t>
+            <w:r>
+              <w:rPr>
+                <w:rFonts w:ascii="Aptos Narrow" w:hAnsi="Aptos Narrow"/>
+                <w:color w:val="000000"/>
+              </w:rPr>
+              <w:t>integer(10)</w:t>
             </w:r>
           </w:p>
         </w:tc>
@@ -1632,7 +1484,6 @@
               <w:pStyle w:val="TableContent"/>
               <w:spacing w:before="0" w:after="0"/>
             </w:pPr>
-            <w:proofErr w:type="spellStart"/>
             <w:r>
               <w:rPr>
                 <w:rFonts w:ascii="Aptos Narrow" w:hAnsi="Aptos Narrow"/>
@@ -1640,7 +1491,6 @@
               </w:rPr>
               <w:t>orderDateTime</w:t>
             </w:r>
-            <w:proofErr w:type="spellEnd"/>
           </w:p>
         </w:tc>
         <w:tc>
@@ -1727,7 +1577,6 @@
               <w:pStyle w:val="TableContent"/>
               <w:spacing w:before="0" w:after="0"/>
             </w:pPr>
-            <w:proofErr w:type="spellStart"/>
             <w:r>
               <w:rPr>
                 <w:rFonts w:ascii="Aptos Narrow" w:hAnsi="Aptos Narrow"/>
@@ -1735,7 +1584,6 @@
               </w:rPr>
               <w:t>deliveryAddress</w:t>
             </w:r>
-            <w:proofErr w:type="spellEnd"/>
           </w:p>
         </w:tc>
         <w:tc>
@@ -1754,21 +1602,12 @@
               <w:pStyle w:val="TableContent"/>
               <w:spacing w:before="0" w:after="0"/>
             </w:pPr>
-            <w:proofErr w:type="gramStart"/>
-            <w:r>
-              <w:rPr>
-                <w:rFonts w:ascii="Aptos Narrow" w:hAnsi="Aptos Narrow"/>
-                <w:color w:val="000000"/>
-              </w:rPr>
-              <w:t>varchar(</w:t>
-            </w:r>
-            <w:proofErr w:type="gramEnd"/>
-            <w:r>
-              <w:rPr>
-                <w:rFonts w:ascii="Aptos Narrow" w:hAnsi="Aptos Narrow"/>
-                <w:color w:val="000000"/>
-              </w:rPr>
-              <w:t>255)</w:t>
+            <w:r>
+              <w:rPr>
+                <w:rFonts w:ascii="Aptos Narrow" w:hAnsi="Aptos Narrow"/>
+                <w:color w:val="000000"/>
+              </w:rPr>
+              <w:t>varchar(255)</w:t>
             </w:r>
           </w:p>
         </w:tc>
@@ -1831,7 +1670,6 @@
               <w:pStyle w:val="TableContent"/>
               <w:spacing w:before="0" w:after="0"/>
             </w:pPr>
-            <w:proofErr w:type="spellStart"/>
             <w:r>
               <w:rPr>
                 <w:rFonts w:ascii="Aptos Narrow" w:hAnsi="Aptos Narrow"/>
@@ -1839,7 +1677,6 @@
               </w:rPr>
               <w:t>deliveryDate</w:t>
             </w:r>
-            <w:proofErr w:type="spellEnd"/>
           </w:p>
         </w:tc>
         <w:tc>
@@ -1930,7 +1767,6 @@
                 <w:color w:val="000000"/>
               </w:rPr>
             </w:pPr>
-            <w:proofErr w:type="spellStart"/>
             <w:r>
               <w:rPr>
                 <w:rFonts w:ascii="Aptos Narrow" w:hAnsi="Aptos Narrow"/>
@@ -1938,7 +1774,6 @@
               </w:rPr>
               <w:t>salesManagerID</w:t>
             </w:r>
-            <w:proofErr w:type="spellEnd"/>
           </w:p>
         </w:tc>
         <w:tc>
@@ -1961,21 +1796,12 @@
                 <w:color w:val="000000"/>
               </w:rPr>
             </w:pPr>
-            <w:proofErr w:type="gramStart"/>
-            <w:r>
-              <w:rPr>
-                <w:rFonts w:ascii="Aptos Narrow" w:hAnsi="Aptos Narrow"/>
-                <w:color w:val="000000"/>
-              </w:rPr>
-              <w:t>integer(</w:t>
-            </w:r>
-            <w:proofErr w:type="gramEnd"/>
-            <w:r>
-              <w:rPr>
-                <w:rFonts w:ascii="Aptos Narrow" w:hAnsi="Aptos Narrow"/>
-                <w:color w:val="000000"/>
-              </w:rPr>
-              <w:t>10)</w:t>
+            <w:r>
+              <w:rPr>
+                <w:rFonts w:ascii="Aptos Narrow" w:hAnsi="Aptos Narrow"/>
+                <w:color w:val="000000"/>
+              </w:rPr>
+              <w:t>integer(10)</w:t>
             </w:r>
           </w:p>
         </w:tc>
@@ -1994,7 +1820,18 @@
             <w:pPr>
               <w:pStyle w:val="TableContent"/>
               <w:spacing w:before="0" w:after="0"/>
-            </w:pPr>
+              <w:rPr>
+                <w:rFonts w:eastAsia="PMingLiU" w:hint="eastAsia"/>
+                <w:lang w:eastAsia="zh-TW"/>
+              </w:rPr>
+            </w:pPr>
+            <w:r>
+              <w:rPr>
+                <w:rFonts w:eastAsia="PMingLiU" w:hint="eastAsia"/>
+                <w:lang w:eastAsia="zh-TW"/>
+              </w:rPr>
+              <w:t>null</w:t>
+            </w:r>
           </w:p>
         </w:tc>
       </w:tr>
@@ -2008,9 +1845,109 @@
             <w:vMerge/>
             <w:tcBorders>
               <w:left w:val="single" w:sz="8" w:space="0" w:color="000000"/>
+              <w:right w:val="single" w:sz="8" w:space="0" w:color="000000"/>
+            </w:tcBorders>
+          </w:tcPr>
+          <w:p>
+            <w:pPr>
+              <w:pStyle w:val="TableContent"/>
+              <w:spacing w:before="0" w:after="0"/>
+              <w:rPr>
+                <w:rFonts w:ascii="Aptos Narrow" w:hAnsi="Aptos Narrow"/>
+                <w:color w:val="000000"/>
+              </w:rPr>
+            </w:pPr>
+          </w:p>
+        </w:tc>
+        <w:tc>
+          <w:tcPr>
+            <w:tcW w:w="2126" w:type="dxa"/>
+            <w:tcBorders>
+              <w:top w:val="single" w:sz="8" w:space="0" w:color="000000"/>
+              <w:left w:val="single" w:sz="8" w:space="0" w:color="000000"/>
               <w:bottom w:val="single" w:sz="4" w:space="0" w:color="auto"/>
               <w:right w:val="single" w:sz="8" w:space="0" w:color="000000"/>
             </w:tcBorders>
+            <w:vAlign w:val="bottom"/>
+          </w:tcPr>
+          <w:p>
+            <w:pPr>
+              <w:pStyle w:val="TableContent"/>
+              <w:spacing w:before="0" w:after="0"/>
+              <w:rPr>
+                <w:rFonts w:ascii="Aptos Narrow" w:hAnsi="Aptos Narrow"/>
+                <w:color w:val="000000"/>
+              </w:rPr>
+            </w:pPr>
+            <w:r>
+              <w:rPr>
+                <w:rFonts w:ascii="Aptos Narrow" w:hAnsi="Aptos Narrow"/>
+                <w:color w:val="000000"/>
+              </w:rPr>
+              <w:t>dealerID</w:t>
+            </w:r>
+          </w:p>
+        </w:tc>
+        <w:tc>
+          <w:tcPr>
+            <w:tcW w:w="1384" w:type="dxa"/>
+            <w:tcBorders>
+              <w:top w:val="single" w:sz="8" w:space="0" w:color="000000"/>
+              <w:left w:val="single" w:sz="8" w:space="0" w:color="000000"/>
+              <w:bottom w:val="single" w:sz="8" w:space="0" w:color="000000"/>
+              <w:right w:val="single" w:sz="8" w:space="0" w:color="000000"/>
+            </w:tcBorders>
+            <w:vAlign w:val="bottom"/>
+          </w:tcPr>
+          <w:p>
+            <w:pPr>
+              <w:pStyle w:val="TableContent"/>
+              <w:spacing w:before="0" w:after="0"/>
+              <w:rPr>
+                <w:rFonts w:ascii="Aptos Narrow" w:hAnsi="Aptos Narrow"/>
+                <w:color w:val="000000"/>
+              </w:rPr>
+            </w:pPr>
+            <w:r>
+              <w:rPr>
+                <w:rFonts w:ascii="Aptos Narrow" w:hAnsi="Aptos Narrow"/>
+                <w:color w:val="000000"/>
+              </w:rPr>
+              <w:t>integer(10)</w:t>
+            </w:r>
+          </w:p>
+        </w:tc>
+        <w:tc>
+          <w:tcPr>
+            <w:tcW w:w="5024" w:type="dxa"/>
+            <w:tcBorders>
+              <w:top w:val="single" w:sz="8" w:space="0" w:color="000000"/>
+              <w:left w:val="single" w:sz="8" w:space="0" w:color="000000"/>
+              <w:bottom w:val="single" w:sz="8" w:space="0" w:color="000000"/>
+              <w:right w:val="single" w:sz="8" w:space="0" w:color="000000"/>
+            </w:tcBorders>
+            <w:vAlign w:val="bottom"/>
+          </w:tcPr>
+          <w:p>
+            <w:pPr>
+              <w:pStyle w:val="TableContent"/>
+              <w:spacing w:before="0" w:after="0"/>
+            </w:pPr>
+          </w:p>
+        </w:tc>
+      </w:tr>
+      <w:tr>
+        <w:trPr>
+          <w:trHeight w:val="243"/>
+        </w:trPr>
+        <w:tc>
+          <w:tcPr>
+            <w:tcW w:w="1398" w:type="dxa"/>
+            <w:vMerge/>
+            <w:tcBorders>
+              <w:left w:val="single" w:sz="8" w:space="0" w:color="000000"/>
+              <w:right w:val="single" w:sz="8" w:space="0" w:color="000000"/>
+            </w:tcBorders>
           </w:tcPr>
           <w:p>
             <w:pPr>
@@ -2039,19 +1976,19 @@
               <w:pStyle w:val="TableContent"/>
               <w:spacing w:before="0" w:after="0"/>
               <w:rPr>
-                <w:rFonts w:ascii="Aptos Narrow" w:hAnsi="Aptos Narrow"/>
-                <w:color w:val="000000"/>
-              </w:rPr>
-            </w:pPr>
-            <w:proofErr w:type="spellStart"/>
-            <w:r>
-              <w:rPr>
-                <w:rFonts w:ascii="Aptos Narrow" w:hAnsi="Aptos Narrow"/>
-                <w:color w:val="000000"/>
-              </w:rPr>
-              <w:t>dealerID</w:t>
-            </w:r>
-            <w:proofErr w:type="spellEnd"/>
+                <w:rFonts w:ascii="Aptos Narrow" w:eastAsia="PMingLiU" w:hAnsi="Aptos Narrow" w:hint="eastAsia"/>
+                <w:color w:val="000000"/>
+                <w:lang w:eastAsia="zh-TW"/>
+              </w:rPr>
+            </w:pPr>
+            <w:r>
+              <w:rPr>
+                <w:rFonts w:ascii="Aptos Narrow" w:eastAsia="PMingLiU" w:hAnsi="Aptos Narrow" w:hint="eastAsia"/>
+                <w:color w:val="000000"/>
+                <w:lang w:eastAsia="zh-TW"/>
+              </w:rPr>
+              <w:t>orderItemNumber</w:t>
+            </w:r>
           </w:p>
         </w:tc>
         <w:tc>
@@ -2070,25 +2007,18 @@
               <w:pStyle w:val="TableContent"/>
               <w:spacing w:before="0" w:after="0"/>
               <w:rPr>
-                <w:rFonts w:ascii="Aptos Narrow" w:hAnsi="Aptos Narrow"/>
-                <w:color w:val="000000"/>
-              </w:rPr>
-            </w:pPr>
-            <w:proofErr w:type="gramStart"/>
-            <w:r>
-              <w:rPr>
-                <w:rFonts w:ascii="Aptos Narrow" w:hAnsi="Aptos Narrow"/>
-                <w:color w:val="000000"/>
-              </w:rPr>
-              <w:t>integer(</w:t>
-            </w:r>
-            <w:proofErr w:type="gramEnd"/>
-            <w:r>
-              <w:rPr>
-                <w:rFonts w:ascii="Aptos Narrow" w:hAnsi="Aptos Narrow"/>
-                <w:color w:val="000000"/>
-              </w:rPr>
-              <w:t>10)</w:t>
+                <w:rFonts w:ascii="Aptos Narrow" w:eastAsia="PMingLiU" w:hAnsi="Aptos Narrow" w:hint="eastAsia"/>
+                <w:color w:val="000000"/>
+                <w:lang w:eastAsia="zh-TW"/>
+              </w:rPr>
+            </w:pPr>
+            <w:r>
+              <w:rPr>
+                <w:rFonts w:ascii="Aptos Narrow" w:eastAsia="PMingLiU" w:hAnsi="Aptos Narrow" w:hint="eastAsia"/>
+                <w:color w:val="000000"/>
+                <w:lang w:eastAsia="zh-TW"/>
+              </w:rPr>
+              <w:t>integer(10)</w:t>
             </w:r>
           </w:p>
         </w:tc>
@@ -2108,6 +2038,410 @@
               <w:pStyle w:val="TableContent"/>
               <w:spacing w:before="0" w:after="0"/>
             </w:pPr>
+          </w:p>
+        </w:tc>
+      </w:tr>
+      <w:tr>
+        <w:trPr>
+          <w:trHeight w:val="243"/>
+        </w:trPr>
+        <w:tc>
+          <w:tcPr>
+            <w:tcW w:w="1398" w:type="dxa"/>
+            <w:vMerge/>
+            <w:tcBorders>
+              <w:left w:val="single" w:sz="8" w:space="0" w:color="000000"/>
+              <w:right w:val="single" w:sz="8" w:space="0" w:color="000000"/>
+            </w:tcBorders>
+          </w:tcPr>
+          <w:p>
+            <w:pPr>
+              <w:pStyle w:val="TableContent"/>
+              <w:spacing w:before="0" w:after="0"/>
+              <w:rPr>
+                <w:rFonts w:ascii="Aptos Narrow" w:hAnsi="Aptos Narrow"/>
+                <w:color w:val="000000"/>
+              </w:rPr>
+            </w:pPr>
+          </w:p>
+        </w:tc>
+        <w:tc>
+          <w:tcPr>
+            <w:tcW w:w="2126" w:type="dxa"/>
+            <w:tcBorders>
+              <w:top w:val="single" w:sz="8" w:space="0" w:color="000000"/>
+              <w:left w:val="single" w:sz="8" w:space="0" w:color="000000"/>
+              <w:bottom w:val="single" w:sz="4" w:space="0" w:color="auto"/>
+              <w:right w:val="single" w:sz="8" w:space="0" w:color="000000"/>
+            </w:tcBorders>
+            <w:vAlign w:val="bottom"/>
+          </w:tcPr>
+          <w:p>
+            <w:pPr>
+              <w:pStyle w:val="TableContent"/>
+              <w:spacing w:before="0" w:after="0"/>
+              <w:rPr>
+                <w:rFonts w:ascii="Aptos Narrow" w:eastAsia="PMingLiU" w:hAnsi="Aptos Narrow" w:hint="eastAsia"/>
+                <w:color w:val="000000"/>
+                <w:lang w:eastAsia="zh-TW"/>
+              </w:rPr>
+            </w:pPr>
+            <w:r>
+              <w:rPr>
+                <w:rFonts w:ascii="Aptos Narrow" w:eastAsia="PMingLiU" w:hAnsi="Aptos Narrow" w:hint="eastAsia"/>
+                <w:color w:val="000000"/>
+                <w:lang w:eastAsia="zh-TW"/>
+              </w:rPr>
+              <w:t>TotalAmount</w:t>
+            </w:r>
+          </w:p>
+        </w:tc>
+        <w:tc>
+          <w:tcPr>
+            <w:tcW w:w="1384" w:type="dxa"/>
+            <w:tcBorders>
+              <w:top w:val="single" w:sz="8" w:space="0" w:color="000000"/>
+              <w:left w:val="single" w:sz="8" w:space="0" w:color="000000"/>
+              <w:bottom w:val="single" w:sz="8" w:space="0" w:color="000000"/>
+              <w:right w:val="single" w:sz="8" w:space="0" w:color="000000"/>
+            </w:tcBorders>
+            <w:vAlign w:val="bottom"/>
+          </w:tcPr>
+          <w:p>
+            <w:pPr>
+              <w:pStyle w:val="TableContent"/>
+              <w:spacing w:before="0" w:after="0"/>
+              <w:rPr>
+                <w:rFonts w:ascii="Aptos Narrow" w:eastAsia="PMingLiU" w:hAnsi="Aptos Narrow" w:hint="eastAsia"/>
+                <w:color w:val="000000"/>
+                <w:lang w:eastAsia="zh-TW"/>
+              </w:rPr>
+            </w:pPr>
+            <w:r>
+              <w:rPr>
+                <w:rFonts w:ascii="Aptos Narrow" w:eastAsia="PMingLiU" w:hAnsi="Aptos Narrow" w:hint="eastAsia"/>
+                <w:color w:val="000000"/>
+                <w:lang w:eastAsia="zh-TW"/>
+              </w:rPr>
+              <w:t>double</w:t>
+            </w:r>
+          </w:p>
+        </w:tc>
+        <w:tc>
+          <w:tcPr>
+            <w:tcW w:w="5024" w:type="dxa"/>
+            <w:tcBorders>
+              <w:top w:val="single" w:sz="8" w:space="0" w:color="000000"/>
+              <w:left w:val="single" w:sz="8" w:space="0" w:color="000000"/>
+              <w:bottom w:val="single" w:sz="8" w:space="0" w:color="000000"/>
+              <w:right w:val="single" w:sz="8" w:space="0" w:color="000000"/>
+            </w:tcBorders>
+            <w:vAlign w:val="bottom"/>
+          </w:tcPr>
+          <w:p>
+            <w:pPr>
+              <w:pStyle w:val="TableContent"/>
+              <w:spacing w:before="0" w:after="0"/>
+            </w:pPr>
+          </w:p>
+        </w:tc>
+      </w:tr>
+      <w:tr>
+        <w:trPr>
+          <w:trHeight w:val="243"/>
+        </w:trPr>
+        <w:tc>
+          <w:tcPr>
+            <w:tcW w:w="1398" w:type="dxa"/>
+            <w:vMerge/>
+            <w:tcBorders>
+              <w:left w:val="single" w:sz="8" w:space="0" w:color="000000"/>
+              <w:right w:val="single" w:sz="8" w:space="0" w:color="000000"/>
+            </w:tcBorders>
+          </w:tcPr>
+          <w:p>
+            <w:pPr>
+              <w:pStyle w:val="TableContent"/>
+              <w:spacing w:before="0" w:after="0"/>
+              <w:rPr>
+                <w:rFonts w:ascii="Aptos Narrow" w:hAnsi="Aptos Narrow"/>
+                <w:color w:val="000000"/>
+              </w:rPr>
+            </w:pPr>
+          </w:p>
+        </w:tc>
+        <w:tc>
+          <w:tcPr>
+            <w:tcW w:w="2126" w:type="dxa"/>
+            <w:tcBorders>
+              <w:top w:val="single" w:sz="8" w:space="0" w:color="000000"/>
+              <w:left w:val="single" w:sz="8" w:space="0" w:color="000000"/>
+              <w:bottom w:val="single" w:sz="4" w:space="0" w:color="auto"/>
+              <w:right w:val="single" w:sz="8" w:space="0" w:color="000000"/>
+            </w:tcBorders>
+            <w:vAlign w:val="bottom"/>
+          </w:tcPr>
+          <w:p>
+            <w:pPr>
+              <w:pStyle w:val="TableContent"/>
+              <w:spacing w:before="0" w:after="0"/>
+              <w:rPr>
+                <w:rFonts w:ascii="Aptos Narrow" w:eastAsia="PMingLiU" w:hAnsi="Aptos Narrow" w:hint="eastAsia"/>
+                <w:color w:val="000000"/>
+                <w:lang w:eastAsia="zh-TW"/>
+              </w:rPr>
+            </w:pPr>
+            <w:r>
+              <w:rPr>
+                <w:rFonts w:ascii="Aptos Narrow" w:eastAsia="PMingLiU" w:hAnsi="Aptos Narrow" w:hint="eastAsia"/>
+                <w:color w:val="000000"/>
+                <w:lang w:eastAsia="zh-TW"/>
+              </w:rPr>
+              <w:t>shipCost</w:t>
+            </w:r>
+          </w:p>
+        </w:tc>
+        <w:tc>
+          <w:tcPr>
+            <w:tcW w:w="1384" w:type="dxa"/>
+            <w:tcBorders>
+              <w:top w:val="single" w:sz="8" w:space="0" w:color="000000"/>
+              <w:left w:val="single" w:sz="8" w:space="0" w:color="000000"/>
+              <w:bottom w:val="single" w:sz="8" w:space="0" w:color="000000"/>
+              <w:right w:val="single" w:sz="8" w:space="0" w:color="000000"/>
+            </w:tcBorders>
+            <w:vAlign w:val="bottom"/>
+          </w:tcPr>
+          <w:p>
+            <w:pPr>
+              <w:pStyle w:val="TableContent"/>
+              <w:spacing w:before="0" w:after="0"/>
+              <w:rPr>
+                <w:rFonts w:ascii="Aptos Narrow" w:eastAsia="PMingLiU" w:hAnsi="Aptos Narrow" w:hint="eastAsia"/>
+                <w:color w:val="000000"/>
+                <w:lang w:eastAsia="zh-TW"/>
+              </w:rPr>
+            </w:pPr>
+            <w:r>
+              <w:rPr>
+                <w:rFonts w:ascii="Aptos Narrow" w:eastAsia="PMingLiU" w:hAnsi="Aptos Narrow" w:hint="eastAsia"/>
+                <w:color w:val="000000"/>
+                <w:lang w:eastAsia="zh-TW"/>
+              </w:rPr>
+              <w:t>double</w:t>
+            </w:r>
+          </w:p>
+        </w:tc>
+        <w:tc>
+          <w:tcPr>
+            <w:tcW w:w="5024" w:type="dxa"/>
+            <w:tcBorders>
+              <w:top w:val="single" w:sz="8" w:space="0" w:color="000000"/>
+              <w:left w:val="single" w:sz="8" w:space="0" w:color="000000"/>
+              <w:bottom w:val="single" w:sz="8" w:space="0" w:color="000000"/>
+              <w:right w:val="single" w:sz="8" w:space="0" w:color="000000"/>
+            </w:tcBorders>
+            <w:vAlign w:val="bottom"/>
+          </w:tcPr>
+          <w:p>
+            <w:pPr>
+              <w:pStyle w:val="TableContent"/>
+              <w:spacing w:before="0" w:after="0"/>
+            </w:pPr>
+          </w:p>
+        </w:tc>
+      </w:tr>
+      <w:tr>
+        <w:trPr>
+          <w:trHeight w:val="243"/>
+        </w:trPr>
+        <w:tc>
+          <w:tcPr>
+            <w:tcW w:w="1398" w:type="dxa"/>
+            <w:vMerge/>
+            <w:tcBorders>
+              <w:left w:val="single" w:sz="8" w:space="0" w:color="000000"/>
+              <w:bottom w:val="single" w:sz="4" w:space="0" w:color="auto"/>
+              <w:right w:val="single" w:sz="8" w:space="0" w:color="000000"/>
+            </w:tcBorders>
+          </w:tcPr>
+          <w:p>
+            <w:pPr>
+              <w:pStyle w:val="TableContent"/>
+              <w:spacing w:before="0" w:after="0"/>
+              <w:rPr>
+                <w:rFonts w:ascii="Aptos Narrow" w:hAnsi="Aptos Narrow"/>
+                <w:color w:val="000000"/>
+              </w:rPr>
+            </w:pPr>
+          </w:p>
+        </w:tc>
+        <w:tc>
+          <w:tcPr>
+            <w:tcW w:w="2126" w:type="dxa"/>
+            <w:tcBorders>
+              <w:top w:val="single" w:sz="8" w:space="0" w:color="000000"/>
+              <w:left w:val="single" w:sz="8" w:space="0" w:color="000000"/>
+              <w:bottom w:val="single" w:sz="4" w:space="0" w:color="auto"/>
+              <w:right w:val="single" w:sz="8" w:space="0" w:color="000000"/>
+            </w:tcBorders>
+            <w:vAlign w:val="bottom"/>
+          </w:tcPr>
+          <w:p>
+            <w:pPr>
+              <w:pStyle w:val="TableContent"/>
+              <w:spacing w:before="0" w:after="0"/>
+              <w:rPr>
+                <w:rFonts w:ascii="Aptos Narrow" w:eastAsia="PMingLiU" w:hAnsi="Aptos Narrow" w:hint="eastAsia"/>
+                <w:color w:val="000000"/>
+                <w:lang w:eastAsia="zh-TW"/>
+              </w:rPr>
+            </w:pPr>
+            <w:r>
+              <w:rPr>
+                <w:rFonts w:ascii="Aptos Narrow" w:eastAsia="PMingLiU" w:hAnsi="Aptos Narrow" w:hint="eastAsia"/>
+                <w:color w:val="000000"/>
+                <w:lang w:eastAsia="zh-TW"/>
+              </w:rPr>
+              <w:t>state</w:t>
+            </w:r>
+          </w:p>
+        </w:tc>
+        <w:tc>
+          <w:tcPr>
+            <w:tcW w:w="1384" w:type="dxa"/>
+            <w:tcBorders>
+              <w:top w:val="single" w:sz="8" w:space="0" w:color="000000"/>
+              <w:left w:val="single" w:sz="8" w:space="0" w:color="000000"/>
+              <w:bottom w:val="single" w:sz="8" w:space="0" w:color="000000"/>
+              <w:right w:val="single" w:sz="8" w:space="0" w:color="000000"/>
+            </w:tcBorders>
+            <w:vAlign w:val="bottom"/>
+          </w:tcPr>
+          <w:p>
+            <w:pPr>
+              <w:pStyle w:val="TableContent"/>
+              <w:spacing w:before="0" w:after="0"/>
+              <w:rPr>
+                <w:rFonts w:ascii="Aptos Narrow" w:eastAsia="PMingLiU" w:hAnsi="Aptos Narrow" w:hint="eastAsia"/>
+                <w:color w:val="000000"/>
+                <w:lang w:eastAsia="zh-TW"/>
+              </w:rPr>
+            </w:pPr>
+            <w:r>
+              <w:rPr>
+                <w:rFonts w:ascii="Aptos Narrow" w:eastAsia="PMingLiU" w:hAnsi="Aptos Narrow" w:hint="eastAsia"/>
+                <w:color w:val="000000"/>
+                <w:lang w:eastAsia="zh-TW"/>
+              </w:rPr>
+              <w:t>char</w:t>
+            </w:r>
+          </w:p>
+        </w:tc>
+        <w:tc>
+          <w:tcPr>
+            <w:tcW w:w="5024" w:type="dxa"/>
+            <w:tcBorders>
+              <w:top w:val="single" w:sz="8" w:space="0" w:color="000000"/>
+              <w:left w:val="single" w:sz="8" w:space="0" w:color="000000"/>
+              <w:bottom w:val="single" w:sz="8" w:space="0" w:color="000000"/>
+              <w:right w:val="single" w:sz="8" w:space="0" w:color="000000"/>
+            </w:tcBorders>
+            <w:vAlign w:val="bottom"/>
+          </w:tcPr>
+          <w:p>
+            <w:pPr>
+              <w:pStyle w:val="TableContent"/>
+            </w:pPr>
+            <w:r>
+              <w:rPr>
+                <w:rFonts w:eastAsia="PMingLiU" w:hint="eastAsia"/>
+                <w:lang w:eastAsia="zh-TW"/>
+              </w:rPr>
+              <w:t>C</w:t>
+            </w:r>
+            <w:r>
+              <w:t xml:space="preserve"> = C</w:t>
+            </w:r>
+            <w:r>
+              <w:rPr>
+                <w:rFonts w:eastAsia="PMingLiU" w:hint="eastAsia"/>
+                <w:lang w:eastAsia="zh-TW"/>
+              </w:rPr>
+              <w:t xml:space="preserve">reate </w:t>
+            </w:r>
+            <w:r>
+              <w:t xml:space="preserve">Order </w:t>
+            </w:r>
+          </w:p>
+          <w:p>
+            <w:pPr>
+              <w:pStyle w:val="TableContent"/>
+            </w:pPr>
+            <w:r>
+              <w:rPr>
+                <w:rFonts w:eastAsia="PMingLiU" w:hint="eastAsia"/>
+                <w:lang w:eastAsia="zh-TW"/>
+              </w:rPr>
+              <w:t>A</w:t>
+            </w:r>
+            <w:r>
+              <w:t xml:space="preserve"> = </w:t>
+            </w:r>
+            <w:r>
+              <w:rPr>
+                <w:rFonts w:eastAsia="PMingLiU" w:hint="eastAsia"/>
+                <w:lang w:eastAsia="zh-TW"/>
+              </w:rPr>
+              <w:t>A</w:t>
+            </w:r>
+            <w:r>
+              <w:t>ccepted</w:t>
+            </w:r>
+          </w:p>
+          <w:p>
+            <w:pPr>
+              <w:pStyle w:val="TableContent"/>
+              <w:rPr>
+                <w:rFonts w:eastAsia="PMingLiU" w:hint="eastAsia"/>
+                <w:lang w:eastAsia="zh-TW"/>
+              </w:rPr>
+            </w:pPr>
+            <w:r>
+              <w:rPr>
+                <w:rFonts w:eastAsia="PMingLiU" w:hint="eastAsia"/>
+                <w:lang w:eastAsia="zh-TW"/>
+              </w:rPr>
+              <w:t>R = R</w:t>
+            </w:r>
+            <w:r>
+              <w:rPr>
+                <w:rFonts w:eastAsia="PMingLiU"/>
+                <w:lang w:eastAsia="zh-TW"/>
+              </w:rPr>
+              <w:t>ejected</w:t>
+            </w:r>
+          </w:p>
+          <w:p>
+            <w:pPr>
+              <w:pStyle w:val="TableContent"/>
+              <w:rPr>
+                <w:rFonts w:eastAsia="PMingLiU" w:hint="eastAsia"/>
+                <w:lang w:eastAsia="zh-TW"/>
+              </w:rPr>
+            </w:pPr>
+            <w:r>
+              <w:t xml:space="preserve">U = Unavailable </w:t>
+            </w:r>
+          </w:p>
+          <w:p>
+            <w:pPr>
+              <w:pStyle w:val="TableContent"/>
+              <w:spacing w:before="0" w:after="0"/>
+            </w:pPr>
+            <w:r>
+              <w:t>F = this order is finished</w:t>
+            </w:r>
           </w:p>
         </w:tc>
       </w:tr>
@@ -2130,7 +2464,7 @@
               <w:pStyle w:val="TableContent"/>
               <w:spacing w:before="0" w:after="0"/>
               <w:rPr>
-                <w:rFonts w:ascii="Aptos Narrow" w:eastAsia="PMingLiU" w:hAnsi="Aptos Narrow" w:hint="eastAsia"/>
+                <w:rFonts w:ascii="Aptos Narrow" w:eastAsia="PMingLiU" w:hAnsi="Aptos Narrow"/>
                 <w:color w:val="000000"/>
                 <w:lang w:eastAsia="zh-TW"/>
               </w:rPr>
@@ -2162,7 +2496,6 @@
               <w:pStyle w:val="TableContent"/>
               <w:spacing w:before="0" w:after="0"/>
             </w:pPr>
-            <w:proofErr w:type="spellStart"/>
             <w:r>
               <w:rPr>
                 <w:rFonts w:ascii="Aptos Narrow" w:hAnsi="Aptos Narrow"/>
@@ -2170,7 +2503,6 @@
               </w:rPr>
               <w:t>sparePartNum</w:t>
             </w:r>
-            <w:proofErr w:type="spellEnd"/>
           </w:p>
         </w:tc>
         <w:tc>
@@ -2190,21 +2522,12 @@
               <w:pStyle w:val="TableContent"/>
               <w:spacing w:before="0" w:after="0"/>
             </w:pPr>
-            <w:proofErr w:type="gramStart"/>
-            <w:r>
-              <w:rPr>
-                <w:rFonts w:ascii="Aptos Narrow" w:hAnsi="Aptos Narrow"/>
-                <w:color w:val="000000"/>
-              </w:rPr>
-              <w:t>integer(</w:t>
-            </w:r>
-            <w:proofErr w:type="gramEnd"/>
-            <w:r>
-              <w:rPr>
-                <w:rFonts w:ascii="Aptos Narrow" w:hAnsi="Aptos Narrow"/>
-                <w:color w:val="000000"/>
-              </w:rPr>
-              <w:t>10)</w:t>
+            <w:r>
+              <w:rPr>
+                <w:rFonts w:ascii="Aptos Narrow" w:hAnsi="Aptos Narrow"/>
+                <w:color w:val="000000"/>
+              </w:rPr>
+              <w:t>integer(10)</w:t>
             </w:r>
           </w:p>
         </w:tc>
@@ -2275,16 +2598,18 @@
             <w:pPr>
               <w:pStyle w:val="TableContent"/>
               <w:spacing w:before="0" w:after="0"/>
-            </w:pPr>
-            <w:proofErr w:type="spellStart"/>
-            <w:r>
-              <w:rPr>
-                <w:rFonts w:ascii="Aptos Narrow" w:hAnsi="Aptos Narrow"/>
-                <w:color w:val="000000"/>
-              </w:rPr>
-              <w:t>sparePartName</w:t>
-            </w:r>
-            <w:proofErr w:type="spellEnd"/>
+              <w:rPr>
+                <w:rFonts w:ascii="Aptos Narrow" w:hAnsi="Aptos Narrow"/>
+                <w:color w:val="000000"/>
+              </w:rPr>
+            </w:pPr>
+            <w:r>
+              <w:rPr>
+                <w:rFonts w:ascii="Aptos Narrow" w:hAnsi="Aptos Narrow"/>
+                <w:color w:val="000000"/>
+              </w:rPr>
+              <w:t>category</w:t>
+            </w:r>
           </w:p>
         </w:tc>
         <w:tc>
@@ -2302,22 +2627,36 @@
             <w:pPr>
               <w:pStyle w:val="TableContent"/>
               <w:spacing w:before="0" w:after="0"/>
-            </w:pPr>
-            <w:proofErr w:type="gramStart"/>
-            <w:r>
-              <w:rPr>
-                <w:rFonts w:ascii="Aptos Narrow" w:hAnsi="Aptos Narrow"/>
-                <w:color w:val="000000"/>
-              </w:rPr>
-              <w:t>varchar(</w:t>
-            </w:r>
-            <w:proofErr w:type="gramEnd"/>
-            <w:r>
-              <w:rPr>
-                <w:rFonts w:ascii="Aptos Narrow" w:hAnsi="Aptos Narrow"/>
-                <w:color w:val="000000"/>
-              </w:rPr>
-              <w:t>255)</w:t>
+              <w:rPr>
+                <w:rFonts w:ascii="Aptos Narrow" w:hAnsi="Aptos Narrow"/>
+                <w:color w:val="000000"/>
+              </w:rPr>
+            </w:pPr>
+            <w:r>
+              <w:rPr>
+                <w:rFonts w:ascii="Palatino Linotype" w:eastAsia="PMingLiU" w:hAnsi="Palatino Linotype" w:hint="eastAsia"/>
+                <w:color w:val="000000" w:themeColor="text1"/>
+                <w:szCs w:val="20"/>
+                <w:lang w:eastAsia="zh-TW"/>
+              </w:rPr>
+              <w:t>Enum</w:t>
+            </w:r>
+            <w:r>
+              <w:rPr>
+                <w:rFonts w:ascii="Palatino Linotype" w:eastAsia="PMingLiU" w:hAnsi="Palatino Linotype" w:hint="eastAsia"/>
+                <w:color w:val="000000" w:themeColor="text1"/>
+                <w:szCs w:val="20"/>
+                <w:lang w:eastAsia="zh-TW"/>
+              </w:rPr>
+              <w:t>C</w:t>
+            </w:r>
+            <w:r>
+              <w:rPr>
+                <w:rFonts w:ascii="Palatino Linotype" w:hAnsi="Palatino Linotype"/>
+                <w:color w:val="000000" w:themeColor="text1"/>
+                <w:szCs w:val="20"/>
+              </w:rPr>
+              <w:t>ategory</w:t>
             </w:r>
           </w:p>
         </w:tc>
@@ -2336,7 +2675,18 @@
             <w:pPr>
               <w:pStyle w:val="TableContent"/>
               <w:spacing w:before="0" w:after="0"/>
-            </w:pPr>
+              <w:rPr>
+                <w:rFonts w:eastAsia="PMingLiU" w:hint="eastAsia"/>
+                <w:lang w:eastAsia="zh-TW"/>
+              </w:rPr>
+            </w:pPr>
+            <w:r>
+              <w:rPr>
+                <w:rFonts w:eastAsia="PMingLiU" w:hint="eastAsia"/>
+                <w:lang w:eastAsia="zh-TW"/>
+              </w:rPr>
+              <w:t>only can be ABCD</w:t>
+            </w:r>
           </w:p>
         </w:tc>
       </w:tr>
@@ -2380,7 +2730,99 @@
               <w:pStyle w:val="TableContent"/>
               <w:spacing w:before="0" w:after="0"/>
             </w:pPr>
-            <w:proofErr w:type="spellStart"/>
+            <w:r>
+              <w:rPr>
+                <w:rFonts w:ascii="Aptos Narrow" w:hAnsi="Aptos Narrow"/>
+                <w:color w:val="000000"/>
+              </w:rPr>
+              <w:t>sparePartName</w:t>
+            </w:r>
+          </w:p>
+        </w:tc>
+        <w:tc>
+          <w:tcPr>
+            <w:tcW w:w="1384" w:type="dxa"/>
+            <w:tcBorders>
+              <w:top w:val="single" w:sz="8" w:space="0" w:color="000000"/>
+              <w:left w:val="single" w:sz="4" w:space="0" w:color="auto"/>
+              <w:bottom w:val="single" w:sz="8" w:space="0" w:color="000000"/>
+              <w:right w:val="single" w:sz="8" w:space="0" w:color="000000"/>
+            </w:tcBorders>
+            <w:vAlign w:val="bottom"/>
+          </w:tcPr>
+          <w:p>
+            <w:pPr>
+              <w:pStyle w:val="TableContent"/>
+              <w:spacing w:before="0" w:after="0"/>
+            </w:pPr>
+            <w:r>
+              <w:rPr>
+                <w:rFonts w:ascii="Aptos Narrow" w:hAnsi="Aptos Narrow"/>
+                <w:color w:val="000000"/>
+              </w:rPr>
+              <w:t>varchar(255)</w:t>
+            </w:r>
+          </w:p>
+        </w:tc>
+        <w:tc>
+          <w:tcPr>
+            <w:tcW w:w="5024" w:type="dxa"/>
+            <w:tcBorders>
+              <w:top w:val="single" w:sz="8" w:space="0" w:color="000000"/>
+              <w:left w:val="single" w:sz="8" w:space="0" w:color="000000"/>
+              <w:bottom w:val="single" w:sz="8" w:space="0" w:color="000000"/>
+              <w:right w:val="single" w:sz="8" w:space="0" w:color="000000"/>
+            </w:tcBorders>
+            <w:vAlign w:val="bottom"/>
+          </w:tcPr>
+          <w:p>
+            <w:pPr>
+              <w:pStyle w:val="TableContent"/>
+              <w:spacing w:before="0" w:after="0"/>
+            </w:pPr>
+          </w:p>
+        </w:tc>
+      </w:tr>
+      <w:tr>
+        <w:trPr>
+          <w:trHeight w:val="259"/>
+        </w:trPr>
+        <w:tc>
+          <w:tcPr>
+            <w:tcW w:w="1398" w:type="dxa"/>
+            <w:vMerge/>
+            <w:tcBorders>
+              <w:left w:val="single" w:sz="4" w:space="0" w:color="auto"/>
+              <w:right w:val="single" w:sz="4" w:space="0" w:color="auto"/>
+            </w:tcBorders>
+          </w:tcPr>
+          <w:p>
+            <w:pPr>
+              <w:pStyle w:val="TableContent"/>
+              <w:spacing w:before="0" w:after="0"/>
+              <w:rPr>
+                <w:rFonts w:ascii="Aptos Narrow" w:hAnsi="Aptos Narrow"/>
+                <w:color w:val="000000"/>
+              </w:rPr>
+            </w:pPr>
+          </w:p>
+        </w:tc>
+        <w:tc>
+          <w:tcPr>
+            <w:tcW w:w="2126" w:type="dxa"/>
+            <w:tcBorders>
+              <w:top w:val="single" w:sz="4" w:space="0" w:color="auto"/>
+              <w:left w:val="single" w:sz="4" w:space="0" w:color="auto"/>
+              <w:bottom w:val="single" w:sz="4" w:space="0" w:color="auto"/>
+              <w:right w:val="single" w:sz="4" w:space="0" w:color="auto"/>
+            </w:tcBorders>
+            <w:vAlign w:val="bottom"/>
+          </w:tcPr>
+          <w:p>
+            <w:pPr>
+              <w:pStyle w:val="TableContent"/>
+              <w:spacing w:before="0" w:after="0"/>
+            </w:pPr>
             <w:r>
               <w:rPr>
                 <w:rFonts w:ascii="Aptos Narrow" w:hAnsi="Aptos Narrow"/>
@@ -2388,7 +2830,6 @@
               </w:rPr>
               <w:t>sparePartImage</w:t>
             </w:r>
-            <w:proofErr w:type="spellEnd"/>
           </w:p>
         </w:tc>
         <w:tc>
@@ -2407,21 +2848,12 @@
               <w:pStyle w:val="TableContent"/>
               <w:spacing w:before="0" w:after="0"/>
             </w:pPr>
-            <w:proofErr w:type="gramStart"/>
-            <w:r>
-              <w:rPr>
-                <w:rFonts w:ascii="Aptos Narrow" w:hAnsi="Aptos Narrow"/>
-                <w:color w:val="000000"/>
-              </w:rPr>
-              <w:t>varchar(</w:t>
-            </w:r>
-            <w:proofErr w:type="gramEnd"/>
-            <w:r>
-              <w:rPr>
-                <w:rFonts w:ascii="Aptos Narrow" w:hAnsi="Aptos Narrow"/>
-                <w:color w:val="000000"/>
-              </w:rPr>
-              <w:t>100)</w:t>
+            <w:r>
+              <w:rPr>
+                <w:rFonts w:ascii="Aptos Narrow" w:hAnsi="Aptos Narrow"/>
+                <w:color w:val="000000"/>
+              </w:rPr>
+              <w:t>varchar(100)</w:t>
             </w:r>
           </w:p>
         </w:tc>
@@ -2441,19 +2873,17 @@
               <w:pStyle w:val="TableContent"/>
               <w:spacing w:before="0" w:after="0"/>
               <w:rPr>
+                <w:rFonts w:eastAsia="PMingLiU"/>
+                <w:lang w:eastAsia="zh-TW"/>
+              </w:rPr>
+            </w:pPr>
+            <w:r>
+              <w:rPr>
                 <w:rFonts w:eastAsia="PMingLiU" w:hint="eastAsia"/>
                 <w:lang w:eastAsia="zh-TW"/>
               </w:rPr>
-            </w:pPr>
-            <w:proofErr w:type="spellStart"/>
-            <w:r>
-              <w:rPr>
-                <w:rFonts w:eastAsia="PMingLiU" w:hint="eastAsia"/>
-                <w:lang w:eastAsia="zh-TW"/>
-              </w:rPr>
               <w:t>url</w:t>
             </w:r>
-            <w:proofErr w:type="spellEnd"/>
           </w:p>
         </w:tc>
       </w:tr>
@@ -2497,7 +2927,6 @@
               <w:pStyle w:val="TableContent"/>
               <w:spacing w:before="0" w:after="0"/>
             </w:pPr>
-            <w:proofErr w:type="spellStart"/>
             <w:r>
               <w:rPr>
                 <w:rFonts w:ascii="Aptos Narrow" w:hAnsi="Aptos Narrow"/>
@@ -2505,7 +2934,6 @@
               </w:rPr>
               <w:t>sparePartDescription</w:t>
             </w:r>
-            <w:proofErr w:type="spellEnd"/>
           </w:p>
         </w:tc>
         <w:tc>
@@ -2766,21 +3194,19 @@
               <w:pStyle w:val="TableContent"/>
               <w:spacing w:before="0" w:after="0"/>
               <w:rPr>
+                <w:rFonts w:ascii="Aptos Narrow" w:eastAsia="PMingLiU" w:hAnsi="Aptos Narrow"/>
+                <w:color w:val="000000"/>
+                <w:lang w:eastAsia="zh-TW"/>
+              </w:rPr>
+            </w:pPr>
+            <w:r>
+              <w:rPr>
                 <w:rFonts w:ascii="Aptos Narrow" w:eastAsia="PMingLiU" w:hAnsi="Aptos Narrow" w:hint="eastAsia"/>
                 <w:color w:val="000000"/>
                 <w:lang w:eastAsia="zh-TW"/>
               </w:rPr>
-            </w:pPr>
-            <w:proofErr w:type="spellStart"/>
-            <w:r>
-              <w:rPr>
-                <w:rFonts w:ascii="Aptos Narrow" w:eastAsia="PMingLiU" w:hAnsi="Aptos Narrow" w:hint="eastAsia"/>
-                <w:color w:val="000000"/>
-                <w:lang w:eastAsia="zh-TW"/>
-              </w:rPr>
               <w:t>spareQty</w:t>
             </w:r>
-            <w:proofErr w:type="spellEnd"/>
           </w:p>
         </w:tc>
         <w:tc>
@@ -2800,7 +3226,6 @@
               <w:pStyle w:val="TableContent"/>
               <w:spacing w:before="0" w:after="0"/>
             </w:pPr>
-            <w:proofErr w:type="spellStart"/>
             <w:r>
               <w:rPr>
                 <w:rFonts w:ascii="Aptos Narrow" w:hAnsi="Aptos Narrow"/>
@@ -2808,7 +3233,6 @@
               </w:rPr>
               <w:t>sparePartNum</w:t>
             </w:r>
-            <w:proofErr w:type="spellEnd"/>
           </w:p>
         </w:tc>
         <w:tc>
@@ -2828,21 +3252,12 @@
               <w:pStyle w:val="TableContent"/>
               <w:spacing w:before="0" w:after="0"/>
             </w:pPr>
-            <w:proofErr w:type="gramStart"/>
-            <w:r>
-              <w:rPr>
-                <w:rFonts w:ascii="Aptos Narrow" w:hAnsi="Aptos Narrow"/>
-                <w:color w:val="000000"/>
-              </w:rPr>
-              <w:t>integer(</w:t>
-            </w:r>
-            <w:proofErr w:type="gramEnd"/>
-            <w:r>
-              <w:rPr>
-                <w:rFonts w:ascii="Aptos Narrow" w:hAnsi="Aptos Narrow"/>
-                <w:color w:val="000000"/>
-              </w:rPr>
-              <w:t>10)</w:t>
+            <w:r>
+              <w:rPr>
+                <w:rFonts w:ascii="Aptos Narrow" w:hAnsi="Aptos Narrow"/>
+                <w:color w:val="000000"/>
+              </w:rPr>
+              <w:t>integer(10)</w:t>
             </w:r>
           </w:p>
         </w:tc>
@@ -2907,7 +3322,6 @@
               <w:pStyle w:val="TableContent"/>
               <w:spacing w:before="0" w:after="0"/>
             </w:pPr>
-            <w:proofErr w:type="spellStart"/>
             <w:r>
               <w:rPr>
                 <w:rFonts w:ascii="Aptos Narrow" w:hAnsi="Aptos Narrow"/>
@@ -2915,7 +3329,6 @@
               </w:rPr>
               <w:t>stockItemQty</w:t>
             </w:r>
-            <w:proofErr w:type="spellEnd"/>
           </w:p>
         </w:tc>
         <w:tc>
@@ -2934,21 +3347,12 @@
               <w:pStyle w:val="TableContent"/>
               <w:spacing w:before="0" w:after="0"/>
             </w:pPr>
-            <w:proofErr w:type="gramStart"/>
-            <w:r>
-              <w:rPr>
-                <w:rFonts w:ascii="Aptos Narrow" w:hAnsi="Aptos Narrow"/>
-                <w:color w:val="000000"/>
-              </w:rPr>
-              <w:t>integer(</w:t>
-            </w:r>
-            <w:proofErr w:type="gramEnd"/>
-            <w:r>
-              <w:rPr>
-                <w:rFonts w:ascii="Aptos Narrow" w:hAnsi="Aptos Narrow"/>
-                <w:color w:val="000000"/>
-              </w:rPr>
-              <w:t>10)</w:t>
+            <w:r>
+              <w:rPr>
+                <w:rFonts w:ascii="Aptos Narrow" w:hAnsi="Aptos Narrow"/>
+                <w:color w:val="000000"/>
+              </w:rPr>
+              <w:t>integer(10)</w:t>
             </w:r>
           </w:p>
         </w:tc>
@@ -2990,21 +3394,19 @@
               <w:pStyle w:val="TableContent"/>
               <w:spacing w:before="0" w:after="0"/>
               <w:rPr>
+                <w:rFonts w:ascii="Aptos Narrow" w:eastAsia="PMingLiU" w:hAnsi="Aptos Narrow"/>
+                <w:color w:val="000000"/>
+                <w:lang w:eastAsia="zh-TW"/>
+              </w:rPr>
+            </w:pPr>
+            <w:r>
+              <w:rPr>
                 <w:rFonts w:ascii="Aptos Narrow" w:eastAsia="PMingLiU" w:hAnsi="Aptos Narrow" w:hint="eastAsia"/>
                 <w:color w:val="000000"/>
                 <w:lang w:eastAsia="zh-TW"/>
               </w:rPr>
-            </w:pPr>
-            <w:proofErr w:type="spellStart"/>
-            <w:r>
-              <w:rPr>
-                <w:rFonts w:ascii="Aptos Narrow" w:eastAsia="PMingLiU" w:hAnsi="Aptos Narrow" w:hint="eastAsia"/>
-                <w:color w:val="000000"/>
-                <w:lang w:eastAsia="zh-TW"/>
-              </w:rPr>
               <w:t>orderSpare</w:t>
             </w:r>
-            <w:proofErr w:type="spellEnd"/>
           </w:p>
         </w:tc>
         <w:tc>
@@ -3028,7 +3430,6 @@
                 <w:color w:val="000000"/>
               </w:rPr>
             </w:pPr>
-            <w:proofErr w:type="spellStart"/>
             <w:r>
               <w:rPr>
                 <w:rFonts w:ascii="Aptos Narrow" w:hAnsi="Aptos Narrow"/>
@@ -3036,7 +3437,6 @@
               </w:rPr>
               <w:t>sparePartNum</w:t>
             </w:r>
-            <w:proofErr w:type="spellEnd"/>
           </w:p>
         </w:tc>
         <w:tc>
@@ -3060,21 +3460,12 @@
                 <w:color w:val="000000"/>
               </w:rPr>
             </w:pPr>
-            <w:proofErr w:type="gramStart"/>
-            <w:r>
-              <w:rPr>
-                <w:rFonts w:ascii="Aptos Narrow" w:hAnsi="Aptos Narrow"/>
-                <w:color w:val="000000"/>
-              </w:rPr>
-              <w:t>integer(</w:t>
-            </w:r>
-            <w:proofErr w:type="gramEnd"/>
-            <w:r>
-              <w:rPr>
-                <w:rFonts w:ascii="Aptos Narrow" w:hAnsi="Aptos Narrow"/>
-                <w:color w:val="000000"/>
-              </w:rPr>
-              <w:t>10)</w:t>
+            <w:r>
+              <w:rPr>
+                <w:rFonts w:ascii="Aptos Narrow" w:hAnsi="Aptos Narrow"/>
+                <w:color w:val="000000"/>
+              </w:rPr>
+              <w:t>integer(10)</w:t>
             </w:r>
           </w:p>
         </w:tc>
@@ -3117,7 +3508,7 @@
               <w:pStyle w:val="TableContent"/>
               <w:spacing w:before="0" w:after="0"/>
               <w:rPr>
-                <w:rFonts w:ascii="Aptos Narrow" w:eastAsia="PMingLiU" w:hAnsi="Aptos Narrow" w:hint="eastAsia"/>
+                <w:rFonts w:ascii="Aptos Narrow" w:eastAsia="PMingLiU" w:hAnsi="Aptos Narrow"/>
                 <w:color w:val="000000"/>
                 <w:lang w:eastAsia="zh-TW"/>
               </w:rPr>
@@ -3145,7 +3536,6 @@
                 <w:color w:val="000000"/>
               </w:rPr>
             </w:pPr>
-            <w:proofErr w:type="spellStart"/>
             <w:r>
               <w:rPr>
                 <w:rFonts w:ascii="Aptos Narrow" w:hAnsi="Aptos Narrow"/>
@@ -3153,7 +3543,6 @@
               </w:rPr>
               <w:t>orderID</w:t>
             </w:r>
-            <w:proofErr w:type="spellEnd"/>
           </w:p>
         </w:tc>
         <w:tc>
@@ -3177,21 +3566,12 @@
                 <w:color w:val="000000"/>
               </w:rPr>
             </w:pPr>
-            <w:proofErr w:type="gramStart"/>
-            <w:r>
-              <w:rPr>
-                <w:rFonts w:ascii="Aptos Narrow" w:hAnsi="Aptos Narrow"/>
-                <w:color w:val="000000"/>
-              </w:rPr>
-              <w:t>integer(</w:t>
-            </w:r>
-            <w:proofErr w:type="gramEnd"/>
-            <w:r>
-              <w:rPr>
-                <w:rFonts w:ascii="Aptos Narrow" w:hAnsi="Aptos Narrow"/>
-                <w:color w:val="000000"/>
-              </w:rPr>
-              <w:t>10)</w:t>
+            <w:r>
+              <w:rPr>
+                <w:rFonts w:ascii="Aptos Narrow" w:hAnsi="Aptos Narrow"/>
+                <w:color w:val="000000"/>
+              </w:rPr>
+              <w:t>integer(10)</w:t>
             </w:r>
           </w:p>
         </w:tc>
@@ -3260,7 +3640,6 @@
                 <w:color w:val="000000"/>
               </w:rPr>
             </w:pPr>
-            <w:proofErr w:type="spellStart"/>
             <w:r>
               <w:rPr>
                 <w:rFonts w:ascii="Aptos Narrow" w:hAnsi="Aptos Narrow"/>
@@ -3268,7 +3647,6 @@
               </w:rPr>
               <w:t>orderQty</w:t>
             </w:r>
-            <w:proofErr w:type="spellEnd"/>
           </w:p>
         </w:tc>
         <w:tc>
@@ -3291,21 +3669,12 @@
                 <w:color w:val="000000"/>
               </w:rPr>
             </w:pPr>
-            <w:proofErr w:type="gramStart"/>
-            <w:r>
-              <w:rPr>
-                <w:rFonts w:ascii="Aptos Narrow" w:hAnsi="Aptos Narrow"/>
-                <w:color w:val="000000"/>
-              </w:rPr>
-              <w:t>integer(</w:t>
-            </w:r>
-            <w:proofErr w:type="gramEnd"/>
-            <w:r>
-              <w:rPr>
-                <w:rFonts w:ascii="Aptos Narrow" w:hAnsi="Aptos Narrow"/>
-                <w:color w:val="000000"/>
-              </w:rPr>
-              <w:t>10)</w:t>
+            <w:r>
+              <w:rPr>
+                <w:rFonts w:ascii="Aptos Narrow" w:hAnsi="Aptos Narrow"/>
+                <w:color w:val="000000"/>
+              </w:rPr>
+              <w:t>integer(10)</w:t>
             </w:r>
           </w:p>
         </w:tc>
@@ -3374,7 +3743,6 @@
                 <w:color w:val="000000"/>
               </w:rPr>
             </w:pPr>
-            <w:proofErr w:type="spellStart"/>
             <w:r>
               <w:rPr>
                 <w:rFonts w:ascii="Aptos Narrow" w:hAnsi="Aptos Narrow"/>
@@ -3382,7 +3750,6 @@
               </w:rPr>
               <w:t>sparePartOrderPrice</w:t>
             </w:r>
-            <w:proofErr w:type="spellEnd"/>
           </w:p>
         </w:tc>
         <w:tc>
@@ -3444,6 +3811,44 @@
     </w:sectPr>
   </w:body>
 </w:document>
+</file>
+
+<file path=word/endnotes.xml><?xml version="1.0" encoding="utf-8"?>
+<w:endnotes xmlns:wpc="http://schemas.microsoft.com/office/word/2010/wordprocessingCanvas" xmlns:cx="http://schemas.microsoft.com/office/drawing/2014/chartex" xmlns:cx1="http://schemas.microsoft.com/office/drawing/2015/9/8/chartex" xmlns:cx2="http://schemas.microsoft.com/office/drawing/2015/10/21/chartex" xmlns:cx3="http://schemas.microsoft.com/office/drawing/2016/5/9/chartex" xmlns:cx4="http://schemas.microsoft.com/office/drawing/2016/5/10/chartex" xmlns:cx5="http://schemas.microsoft.com/office/drawing/2016/5/11/chartex" xmlns:cx6="http://schemas.microsoft.com/office/drawing/2016/5/12/chartex" xmlns:cx7="http://schemas.microsoft.com/office/drawing/2016/5/13/chartex" xmlns:cx8="http://schemas.microsoft.com/office/drawing/2016/5/14/chartex" xmlns:mc="http://schemas.openxmlformats.org/markup-compatibility/2006" xmlns:aink="http://schemas.microsoft.com/office/drawing/2016/ink" xmlns:am3d="http://schemas.microsoft.com/office/drawing/2017/model3d" xmlns:o="urn:schemas-microsoft-com:office:office" xmlns:oel="http://schemas.microsoft.com/office/2019/extlst" xmlns:r="http://schemas.openxmlformats.org/officeDocument/2006/relationships" xmlns:m="http://schemas.openxmlformats.org/officeDocument/2006/math" xmlns:v="urn:schemas-microsoft-com:vml" xmlns:wp14="http://schemas.microsoft.com/office/word/2010/wordprocessingDrawing" xmlns:wp="http://schemas.openxmlformats.org/drawingml/2006/wordprocessingDrawing" xmlns:w10="urn:schemas-microsoft-com:office:word" xmlns:w="http://schemas.openxmlformats.org/wordprocessingml/2006/main" xmlns:w14="http://schemas.microsoft.com/office/word/2010/wordml" xmlns:w15="http://schemas.microsoft.com/office/word/2012/wordml" xmlns:w16cex="http://schemas.microsoft.com/office/word/2018/wordml/cex" xmlns:w16cid="http://schemas.microsoft.com/office/word/2016/wordml/cid" xmlns:w16="http://schemas.microsoft.com/office/word/2018/wordml" xmlns:w16du="http://schemas.microsoft.com/office/word/2023/wordml/word16du" xmlns:w16sdtdh="http://schemas.microsoft.com/office/word/2020/wordml/sdtdatahash" xmlns:w16se="http://schemas.microsoft.com/office/word/2015/wordml/symex" xmlns:wpg="http://schemas.microsoft.com/office/word/2010/wordprocessingGroup" xmlns:wpi="http://schemas.microsoft.com/office/word/2010/wordprocessingInk" xmlns:wne="http://schemas.microsoft.com/office/word/2006/wordml" xmlns:wps="http://schemas.microsoft.com/office/word/2010/wordprocessingShape" mc:Ignorable="w14 w15 w16se w16cid w16 w16cex w16sdtdh w16du wp14">
+  <w:endnote w:type="separator" w:id="-1">
+    <w:p>
+      <w:r>
+        <w:separator/>
+      </w:r>
+    </w:p>
+  </w:endnote>
+  <w:endnote w:type="continuationSeparator" w:id="0">
+    <w:p>
+      <w:r>
+        <w:continuationSeparator/>
+      </w:r>
+    </w:p>
+  </w:endnote>
+</w:endnotes>
+</file>
+
+<file path=word/footnotes.xml><?xml version="1.0" encoding="utf-8"?>
+<w:footnotes xmlns:wpc="http://schemas.microsoft.com/office/word/2010/wordprocessingCanvas" xmlns:cx="http://schemas.microsoft.com/office/drawing/2014/chartex" xmlns:cx1="http://schemas.microsoft.com/office/drawing/2015/9/8/chartex" xmlns:cx2="http://schemas.microsoft.com/office/drawing/2015/10/21/chartex" xmlns:cx3="http://schemas.microsoft.com/office/drawing/2016/5/9/chartex" xmlns:cx4="http://schemas.microsoft.com/office/drawing/2016/5/10/chartex" xmlns:cx5="http://schemas.microsoft.com/office/drawing/2016/5/11/chartex" xmlns:cx6="http://schemas.microsoft.com/office/drawing/2016/5/12/chartex" xmlns:cx7="http://schemas.microsoft.com/office/drawing/2016/5/13/chartex" xmlns:cx8="http://schemas.microsoft.com/office/drawing/2016/5/14/chartex" xmlns:mc="http://schemas.openxmlformats.org/markup-compatibility/2006" xmlns:aink="http://schemas.microsoft.com/office/drawing/2016/ink" xmlns:am3d="http://schemas.microsoft.com/office/drawing/2017/model3d" xmlns:o="urn:schemas-microsoft-com:office:office" xmlns:oel="http://schemas.microsoft.com/office/2019/extlst" xmlns:r="http://schemas.openxmlformats.org/officeDocument/2006/relationships" xmlns:m="http://schemas.openxmlformats.org/officeDocument/2006/math" xmlns:v="urn:schemas-microsoft-com:vml" xmlns:wp14="http://schemas.microsoft.com/office/word/2010/wordprocessingDrawing" xmlns:wp="http://schemas.openxmlformats.org/drawingml/2006/wordprocessingDrawing" xmlns:w10="urn:schemas-microsoft-com:office:word" xmlns:w="http://schemas.openxmlformats.org/wordprocessingml/2006/main" xmlns:w14="http://schemas.microsoft.com/office/word/2010/wordml" xmlns:w15="http://schemas.microsoft.com/office/word/2012/wordml" xmlns:w16cex="http://schemas.microsoft.com/office/word/2018/wordml/cex" xmlns:w16cid="http://schemas.microsoft.com/office/word/2016/wordml/cid" xmlns:w16="http://schemas.microsoft.com/office/word/2018/wordml" xmlns:w16du="http://schemas.microsoft.com/office/word/2023/wordml/word16du" xmlns:w16sdtdh="http://schemas.microsoft.com/office/word/2020/wordml/sdtdatahash" xmlns:w16se="http://schemas.microsoft.com/office/word/2015/wordml/symex" xmlns:wpg="http://schemas.microsoft.com/office/word/2010/wordprocessingGroup" xmlns:wpi="http://schemas.microsoft.com/office/word/2010/wordprocessingInk" xmlns:wne="http://schemas.microsoft.com/office/word/2006/wordml" xmlns:wps="http://schemas.microsoft.com/office/word/2010/wordprocessingShape" mc:Ignorable="w14 w15 w16se w16cid w16 w16cex w16sdtdh w16du wp14">
+  <w:footnote w:type="separator" w:id="-1">
+    <w:p>
+      <w:r>
+        <w:separator/>
+      </w:r>
+    </w:p>
+  </w:footnote>
+  <w:footnote w:type="continuationSeparator" w:id="0">
+    <w:p>
+      <w:r>
+        <w:continuationSeparator/>
+      </w:r>
+    </w:p>
+  </w:footnote>
+</w:footnotes>
 </file>
 
 <file path=word/styles.xml><?xml version="1.0" encoding="utf-8"?>
@@ -3930,6 +4335,68 @@
       <w:ind w:left="144" w:right="144"/>
     </w:pPr>
   </w:style>
+  <w:style w:type="paragraph" w:styleId="a3">
+    <w:name w:val="header"/>
+    <w:basedOn w:val="a"/>
+    <w:link w:val="a4"/>
+    <w:uiPriority w:val="99"/>
+    <w:unhideWhenUsed/>
+    <w:rsid w:val="004F6F7D"/>
+    <w:pPr>
+      <w:tabs>
+        <w:tab w:val="center" w:pos="4513"/>
+        <w:tab w:val="right" w:pos="9026"/>
+      </w:tabs>
+      <w:snapToGrid w:val="0"/>
+    </w:pPr>
+    <w:rPr>
+      <w:szCs w:val="20"/>
+    </w:rPr>
+  </w:style>
+  <w:style w:type="character" w:customStyle="1" w:styleId="a4">
+    <w:name w:val="頁首 字元"/>
+    <w:basedOn w:val="a0"/>
+    <w:link w:val="a3"/>
+    <w:uiPriority w:val="99"/>
+    <w:rsid w:val="004F6F7D"/>
+    <w:rPr>
+      <w:rFonts w:ascii="Arial" w:eastAsia="Times New Roman" w:hAnsi="Arial" w:cs="Times New Roman"/>
+      <w:sz w:val="20"/>
+      <w:szCs w:val="20"/>
+      <w:lang w:val="en-GB" w:eastAsia="en-GB"/>
+    </w:rPr>
+  </w:style>
+  <w:style w:type="paragraph" w:styleId="a5">
+    <w:name w:val="footer"/>
+    <w:basedOn w:val="a"/>
+    <w:link w:val="a6"/>
+    <w:uiPriority w:val="99"/>
+    <w:unhideWhenUsed/>
+    <w:rsid w:val="004F6F7D"/>
+    <w:pPr>
+      <w:tabs>
+        <w:tab w:val="center" w:pos="4513"/>
+        <w:tab w:val="right" w:pos="9026"/>
+      </w:tabs>
+      <w:snapToGrid w:val="0"/>
+    </w:pPr>
+    <w:rPr>
+      <w:szCs w:val="20"/>
+    </w:rPr>
+  </w:style>
+  <w:style w:type="character" w:customStyle="1" w:styleId="a6">
+    <w:name w:val="頁尾 字元"/>
+    <w:basedOn w:val="a0"/>
+    <w:link w:val="a5"/>
+    <w:uiPriority w:val="99"/>
+    <w:rsid w:val="004F6F7D"/>
+    <w:rPr>
+      <w:rFonts w:ascii="Arial" w:eastAsia="Times New Roman" w:hAnsi="Arial" w:cs="Times New Roman"/>
+      <w:sz w:val="20"/>
+      <w:szCs w:val="20"/>
+      <w:lang w:val="en-GB" w:eastAsia="en-GB"/>
+    </w:rPr>
+  </w:style>
 </w:styles>
 </file>
 

</xml_diff>

<commit_message>
Update DataDictionary.docx and common.css for image display and interaction
</commit_message>
<xml_diff>
--- a/doc/toStudent(Phase1)/DataDictionary.docx
+++ b/doc/toStudent(Phase1)/DataDictionary.docx
@@ -7,8 +7,13 @@
         <w:pStyle w:val="4"/>
       </w:pPr>
       <w:r>
-        <w:t>Data Dictionary :</w:t>
+        <w:t xml:space="preserve">Data </w:t>
       </w:r>
+      <w:proofErr w:type="gramStart"/>
+      <w:r>
+        <w:t>Dictionary :</w:t>
+      </w:r>
+      <w:proofErr w:type="gramEnd"/>
     </w:p>
     <w:tbl>
       <w:tblPr>
@@ -99,9 +104,11 @@
               <w:pStyle w:val="TableHeader"/>
               <w:spacing w:before="0" w:after="0"/>
             </w:pPr>
+            <w:proofErr w:type="spellStart"/>
             <w:r>
               <w:t>DataType</w:t>
             </w:r>
+            <w:proofErr w:type="spellEnd"/>
           </w:p>
         </w:tc>
         <w:tc>
@@ -178,6 +185,7 @@
               <w:pStyle w:val="TableContent"/>
               <w:spacing w:before="0" w:after="0"/>
             </w:pPr>
+            <w:proofErr w:type="spellStart"/>
             <w:r>
               <w:rPr>
                 <w:rFonts w:ascii="Aptos Narrow" w:hAnsi="Aptos Narrow"/>
@@ -185,6 +193,7 @@
               </w:rPr>
               <w:t>dealerID</w:t>
             </w:r>
+            <w:proofErr w:type="spellEnd"/>
           </w:p>
         </w:tc>
         <w:tc>
@@ -204,12 +213,21 @@
               <w:pStyle w:val="TableContent"/>
               <w:spacing w:before="0" w:after="0"/>
             </w:pPr>
-            <w:r>
-              <w:rPr>
-                <w:rFonts w:ascii="Aptos Narrow" w:hAnsi="Aptos Narrow"/>
-                <w:color w:val="000000"/>
-              </w:rPr>
-              <w:t>integer(10)</w:t>
+            <w:proofErr w:type="gramStart"/>
+            <w:r>
+              <w:rPr>
+                <w:rFonts w:ascii="Aptos Narrow" w:hAnsi="Aptos Narrow"/>
+                <w:color w:val="000000"/>
+              </w:rPr>
+              <w:t>integer(</w:t>
+            </w:r>
+            <w:proofErr w:type="gramEnd"/>
+            <w:r>
+              <w:rPr>
+                <w:rFonts w:ascii="Aptos Narrow" w:hAnsi="Aptos Narrow"/>
+                <w:color w:val="000000"/>
+              </w:rPr>
+              <w:t>10)</w:t>
             </w:r>
           </w:p>
         </w:tc>
@@ -301,12 +319,21 @@
               <w:pStyle w:val="TableContent"/>
               <w:spacing w:before="0" w:after="0"/>
             </w:pPr>
-            <w:r>
-              <w:rPr>
-                <w:rFonts w:ascii="Aptos Narrow" w:hAnsi="Aptos Narrow"/>
-                <w:color w:val="000000"/>
-              </w:rPr>
-              <w:t>varchar(50)</w:t>
+            <w:proofErr w:type="gramStart"/>
+            <w:r>
+              <w:rPr>
+                <w:rFonts w:ascii="Aptos Narrow" w:hAnsi="Aptos Narrow"/>
+                <w:color w:val="000000"/>
+              </w:rPr>
+              <w:t>varchar(</w:t>
+            </w:r>
+            <w:proofErr w:type="gramEnd"/>
+            <w:r>
+              <w:rPr>
+                <w:rFonts w:ascii="Aptos Narrow" w:hAnsi="Aptos Narrow"/>
+                <w:color w:val="000000"/>
+              </w:rPr>
+              <w:t>50)</w:t>
             </w:r>
           </w:p>
         </w:tc>
@@ -382,6 +409,7 @@
               <w:pStyle w:val="TableContent"/>
               <w:spacing w:before="0" w:after="0"/>
             </w:pPr>
+            <w:proofErr w:type="spellStart"/>
             <w:r>
               <w:rPr>
                 <w:rFonts w:ascii="Aptos Narrow" w:hAnsi="Aptos Narrow"/>
@@ -389,6 +417,7 @@
               </w:rPr>
               <w:t>dealerName</w:t>
             </w:r>
+            <w:proofErr w:type="spellEnd"/>
           </w:p>
         </w:tc>
         <w:tc>
@@ -408,12 +437,21 @@
               <w:pStyle w:val="TableContent"/>
               <w:spacing w:before="0" w:after="0"/>
             </w:pPr>
-            <w:r>
-              <w:rPr>
-                <w:rFonts w:ascii="Aptos Narrow" w:hAnsi="Aptos Narrow"/>
-                <w:color w:val="000000"/>
-              </w:rPr>
-              <w:t>varchar(100)</w:t>
+            <w:proofErr w:type="gramStart"/>
+            <w:r>
+              <w:rPr>
+                <w:rFonts w:ascii="Aptos Narrow" w:hAnsi="Aptos Narrow"/>
+                <w:color w:val="000000"/>
+              </w:rPr>
+              <w:t>varchar(</w:t>
+            </w:r>
+            <w:proofErr w:type="gramEnd"/>
+            <w:r>
+              <w:rPr>
+                <w:rFonts w:ascii="Aptos Narrow" w:hAnsi="Aptos Narrow"/>
+                <w:color w:val="000000"/>
+              </w:rPr>
+              <w:t>100)</w:t>
             </w:r>
           </w:p>
         </w:tc>
@@ -490,6 +528,7 @@
               <w:pStyle w:val="TableContent"/>
               <w:spacing w:before="0" w:after="0"/>
             </w:pPr>
+            <w:proofErr w:type="spellStart"/>
             <w:r>
               <w:rPr>
                 <w:rFonts w:ascii="Aptos Narrow" w:hAnsi="Aptos Narrow"/>
@@ -497,6 +536,7 @@
               </w:rPr>
               <w:t>contactName</w:t>
             </w:r>
+            <w:proofErr w:type="spellEnd"/>
           </w:p>
         </w:tc>
         <w:tc>
@@ -516,12 +556,21 @@
               <w:pStyle w:val="TableContent"/>
               <w:spacing w:before="0" w:after="0"/>
             </w:pPr>
-            <w:r>
-              <w:rPr>
-                <w:rFonts w:ascii="Aptos Narrow" w:hAnsi="Aptos Narrow"/>
-                <w:color w:val="000000"/>
-              </w:rPr>
-              <w:t>varchar(100)</w:t>
+            <w:proofErr w:type="gramStart"/>
+            <w:r>
+              <w:rPr>
+                <w:rFonts w:ascii="Aptos Narrow" w:hAnsi="Aptos Narrow"/>
+                <w:color w:val="000000"/>
+              </w:rPr>
+              <w:t>varchar(</w:t>
+            </w:r>
+            <w:proofErr w:type="gramEnd"/>
+            <w:r>
+              <w:rPr>
+                <w:rFonts w:ascii="Aptos Narrow" w:hAnsi="Aptos Narrow"/>
+                <w:color w:val="000000"/>
+              </w:rPr>
+              <w:t>100)</w:t>
             </w:r>
           </w:p>
         </w:tc>
@@ -587,6 +636,7 @@
               <w:pStyle w:val="TableContent"/>
               <w:spacing w:before="0" w:after="0"/>
             </w:pPr>
+            <w:proofErr w:type="spellStart"/>
             <w:r>
               <w:rPr>
                 <w:rFonts w:ascii="Aptos Narrow" w:hAnsi="Aptos Narrow"/>
@@ -594,6 +644,7 @@
               </w:rPr>
               <w:t>contactNumber</w:t>
             </w:r>
+            <w:proofErr w:type="spellEnd"/>
           </w:p>
         </w:tc>
         <w:tc>
@@ -613,12 +664,21 @@
               <w:pStyle w:val="TableContent"/>
               <w:spacing w:before="0" w:after="0"/>
             </w:pPr>
-            <w:r>
-              <w:rPr>
-                <w:rFonts w:ascii="Aptos Narrow" w:hAnsi="Aptos Narrow"/>
-                <w:color w:val="000000"/>
-              </w:rPr>
-              <w:t>integer(30)</w:t>
+            <w:proofErr w:type="gramStart"/>
+            <w:r>
+              <w:rPr>
+                <w:rFonts w:ascii="Aptos Narrow" w:hAnsi="Aptos Narrow"/>
+                <w:color w:val="000000"/>
+              </w:rPr>
+              <w:t>integer(</w:t>
+            </w:r>
+            <w:proofErr w:type="gramEnd"/>
+            <w:r>
+              <w:rPr>
+                <w:rFonts w:ascii="Aptos Narrow" w:hAnsi="Aptos Narrow"/>
+                <w:color w:val="000000"/>
+              </w:rPr>
+              <w:t>30)</w:t>
             </w:r>
           </w:p>
         </w:tc>
@@ -684,6 +744,7 @@
               <w:pStyle w:val="TableContent"/>
               <w:spacing w:before="0" w:after="0"/>
             </w:pPr>
+            <w:proofErr w:type="spellStart"/>
             <w:r>
               <w:rPr>
                 <w:rFonts w:ascii="Aptos Narrow" w:hAnsi="Aptos Narrow"/>
@@ -691,6 +752,7 @@
               </w:rPr>
               <w:t>faxNumber</w:t>
             </w:r>
+            <w:proofErr w:type="spellEnd"/>
           </w:p>
         </w:tc>
         <w:tc>
@@ -710,12 +772,21 @@
               <w:pStyle w:val="TableContent"/>
               <w:spacing w:before="0" w:after="0"/>
             </w:pPr>
-            <w:r>
-              <w:rPr>
-                <w:rFonts w:ascii="Aptos Narrow" w:hAnsi="Aptos Narrow"/>
-                <w:color w:val="000000"/>
-              </w:rPr>
-              <w:t>integer(30)</w:t>
+            <w:proofErr w:type="gramStart"/>
+            <w:r>
+              <w:rPr>
+                <w:rFonts w:ascii="Aptos Narrow" w:hAnsi="Aptos Narrow"/>
+                <w:color w:val="000000"/>
+              </w:rPr>
+              <w:t>integer(</w:t>
+            </w:r>
+            <w:proofErr w:type="gramEnd"/>
+            <w:r>
+              <w:rPr>
+                <w:rFonts w:ascii="Aptos Narrow" w:hAnsi="Aptos Narrow"/>
+                <w:color w:val="000000"/>
+              </w:rPr>
+              <w:t>30)</w:t>
             </w:r>
           </w:p>
         </w:tc>
@@ -782,6 +853,7 @@
               <w:pStyle w:val="TableContent"/>
               <w:spacing w:before="0" w:after="0"/>
             </w:pPr>
+            <w:proofErr w:type="spellStart"/>
             <w:r>
               <w:rPr>
                 <w:rFonts w:ascii="Aptos Narrow" w:hAnsi="Aptos Narrow"/>
@@ -789,6 +861,7 @@
               </w:rPr>
               <w:t>deliveryAddress</w:t>
             </w:r>
+            <w:proofErr w:type="spellEnd"/>
           </w:p>
         </w:tc>
         <w:tc>
@@ -808,12 +881,21 @@
               <w:pStyle w:val="TableContent"/>
               <w:spacing w:before="0" w:after="0"/>
             </w:pPr>
-            <w:r>
-              <w:rPr>
-                <w:rFonts w:ascii="Aptos Narrow" w:hAnsi="Aptos Narrow"/>
-                <w:color w:val="000000"/>
-              </w:rPr>
-              <w:t>varchar(255)</w:t>
+            <w:proofErr w:type="gramStart"/>
+            <w:r>
+              <w:rPr>
+                <w:rFonts w:ascii="Aptos Narrow" w:hAnsi="Aptos Narrow"/>
+                <w:color w:val="000000"/>
+              </w:rPr>
+              <w:t>varchar(</w:t>
+            </w:r>
+            <w:proofErr w:type="gramEnd"/>
+            <w:r>
+              <w:rPr>
+                <w:rFonts w:ascii="Aptos Narrow" w:hAnsi="Aptos Narrow"/>
+                <w:color w:val="000000"/>
+              </w:rPr>
+              <w:t>255)</w:t>
             </w:r>
           </w:p>
         </w:tc>
@@ -861,6 +943,7 @@
                 <w:lang w:eastAsia="zh-TW"/>
               </w:rPr>
             </w:pPr>
+            <w:proofErr w:type="spellStart"/>
             <w:r>
               <w:rPr>
                 <w:rFonts w:ascii="PMingLiU" w:eastAsia="PMingLiU" w:hAnsi="PMingLiU" w:cs="PMingLiU" w:hint="eastAsia"/>
@@ -869,6 +952,7 @@
               </w:rPr>
               <w:t>saleManager</w:t>
             </w:r>
+            <w:proofErr w:type="spellEnd"/>
           </w:p>
         </w:tc>
         <w:tc>
@@ -888,6 +972,7 @@
               <w:pStyle w:val="TableContent"/>
               <w:spacing w:before="0" w:after="0"/>
             </w:pPr>
+            <w:proofErr w:type="spellStart"/>
             <w:r>
               <w:rPr>
                 <w:rFonts w:ascii="Aptos Narrow" w:hAnsi="Aptos Narrow"/>
@@ -895,6 +980,7 @@
               </w:rPr>
               <w:t>salesManagerID</w:t>
             </w:r>
+            <w:proofErr w:type="spellEnd"/>
           </w:p>
         </w:tc>
         <w:tc>
@@ -914,12 +1000,21 @@
               <w:pStyle w:val="TableContent"/>
               <w:spacing w:before="0" w:after="0"/>
             </w:pPr>
-            <w:r>
-              <w:rPr>
-                <w:rFonts w:ascii="Aptos Narrow" w:hAnsi="Aptos Narrow"/>
-                <w:color w:val="000000"/>
-              </w:rPr>
-              <w:t>integer(10)</w:t>
+            <w:proofErr w:type="gramStart"/>
+            <w:r>
+              <w:rPr>
+                <w:rFonts w:ascii="Aptos Narrow" w:hAnsi="Aptos Narrow"/>
+                <w:color w:val="000000"/>
+              </w:rPr>
+              <w:t>integer(</w:t>
+            </w:r>
+            <w:proofErr w:type="gramEnd"/>
+            <w:r>
+              <w:rPr>
+                <w:rFonts w:ascii="Aptos Narrow" w:hAnsi="Aptos Narrow"/>
+                <w:color w:val="000000"/>
+              </w:rPr>
+              <w:t>10)</w:t>
             </w:r>
           </w:p>
         </w:tc>
@@ -1008,12 +1103,21 @@
               <w:pStyle w:val="TableContent"/>
               <w:spacing w:before="0" w:after="0"/>
             </w:pPr>
-            <w:r>
-              <w:rPr>
-                <w:rFonts w:ascii="Aptos Narrow" w:hAnsi="Aptos Narrow"/>
-                <w:color w:val="000000"/>
-              </w:rPr>
-              <w:t>varchar(50)</w:t>
+            <w:proofErr w:type="gramStart"/>
+            <w:r>
+              <w:rPr>
+                <w:rFonts w:ascii="Aptos Narrow" w:hAnsi="Aptos Narrow"/>
+                <w:color w:val="000000"/>
+              </w:rPr>
+              <w:t>varchar(</w:t>
+            </w:r>
+            <w:proofErr w:type="gramEnd"/>
+            <w:r>
+              <w:rPr>
+                <w:rFonts w:ascii="Aptos Narrow" w:hAnsi="Aptos Narrow"/>
+                <w:color w:val="000000"/>
+              </w:rPr>
+              <w:t>50)</w:t>
             </w:r>
           </w:p>
         </w:tc>
@@ -1083,6 +1187,7 @@
               <w:pStyle w:val="TableContent"/>
               <w:spacing w:before="0" w:after="0"/>
             </w:pPr>
+            <w:proofErr w:type="spellStart"/>
             <w:r>
               <w:rPr>
                 <w:rFonts w:ascii="Aptos Narrow" w:hAnsi="Aptos Narrow"/>
@@ -1090,6 +1195,7 @@
               </w:rPr>
               <w:t>managerName</w:t>
             </w:r>
+            <w:proofErr w:type="spellEnd"/>
           </w:p>
         </w:tc>
         <w:tc>
@@ -1108,12 +1214,21 @@
               <w:pStyle w:val="TableContent"/>
               <w:spacing w:before="0" w:after="0"/>
             </w:pPr>
-            <w:r>
-              <w:rPr>
-                <w:rFonts w:ascii="Aptos Narrow" w:hAnsi="Aptos Narrow"/>
-                <w:color w:val="000000"/>
-              </w:rPr>
-              <w:t>varchar(100)</w:t>
+            <w:proofErr w:type="gramStart"/>
+            <w:r>
+              <w:rPr>
+                <w:rFonts w:ascii="Aptos Narrow" w:hAnsi="Aptos Narrow"/>
+                <w:color w:val="000000"/>
+              </w:rPr>
+              <w:t>varchar(</w:t>
+            </w:r>
+            <w:proofErr w:type="gramEnd"/>
+            <w:r>
+              <w:rPr>
+                <w:rFonts w:ascii="Aptos Narrow" w:hAnsi="Aptos Narrow"/>
+                <w:color w:val="000000"/>
+              </w:rPr>
+              <w:t>100)</w:t>
             </w:r>
           </w:p>
         </w:tc>
@@ -1183,6 +1298,7 @@
               <w:pStyle w:val="TableContent"/>
               <w:spacing w:before="0" w:after="0"/>
             </w:pPr>
+            <w:proofErr w:type="spellStart"/>
             <w:r>
               <w:rPr>
                 <w:rFonts w:ascii="Aptos Narrow" w:hAnsi="Aptos Narrow"/>
@@ -1190,6 +1306,7 @@
               </w:rPr>
               <w:t>contactName</w:t>
             </w:r>
+            <w:proofErr w:type="spellEnd"/>
           </w:p>
         </w:tc>
         <w:tc>
@@ -1208,12 +1325,21 @@
               <w:pStyle w:val="TableContent"/>
               <w:spacing w:before="0" w:after="0"/>
             </w:pPr>
-            <w:r>
-              <w:rPr>
-                <w:rFonts w:ascii="Aptos Narrow" w:hAnsi="Aptos Narrow"/>
-                <w:color w:val="000000"/>
-              </w:rPr>
-              <w:t>varchar(100)</w:t>
+            <w:proofErr w:type="gramStart"/>
+            <w:r>
+              <w:rPr>
+                <w:rFonts w:ascii="Aptos Narrow" w:hAnsi="Aptos Narrow"/>
+                <w:color w:val="000000"/>
+              </w:rPr>
+              <w:t>varchar(</w:t>
+            </w:r>
+            <w:proofErr w:type="gramEnd"/>
+            <w:r>
+              <w:rPr>
+                <w:rFonts w:ascii="Aptos Narrow" w:hAnsi="Aptos Narrow"/>
+                <w:color w:val="000000"/>
+              </w:rPr>
+              <w:t>100)</w:t>
             </w:r>
           </w:p>
         </w:tc>
@@ -1277,6 +1403,7 @@
               <w:pStyle w:val="TableContent"/>
               <w:spacing w:before="0" w:after="0"/>
             </w:pPr>
+            <w:proofErr w:type="spellStart"/>
             <w:r>
               <w:rPr>
                 <w:rFonts w:ascii="Aptos Narrow" w:hAnsi="Aptos Narrow"/>
@@ -1284,6 +1411,7 @@
               </w:rPr>
               <w:t>contactNumber</w:t>
             </w:r>
+            <w:proofErr w:type="spellEnd"/>
           </w:p>
         </w:tc>
         <w:tc>
@@ -1302,12 +1430,21 @@
               <w:pStyle w:val="TableContent"/>
               <w:spacing w:before="0" w:after="0"/>
             </w:pPr>
-            <w:r>
-              <w:rPr>
-                <w:rFonts w:ascii="Aptos Narrow" w:hAnsi="Aptos Narrow"/>
-                <w:color w:val="000000"/>
-              </w:rPr>
-              <w:t>integer(30)</w:t>
+            <w:proofErr w:type="gramStart"/>
+            <w:r>
+              <w:rPr>
+                <w:rFonts w:ascii="Aptos Narrow" w:hAnsi="Aptos Narrow"/>
+                <w:color w:val="000000"/>
+              </w:rPr>
+              <w:t>integer(</w:t>
+            </w:r>
+            <w:proofErr w:type="gramEnd"/>
+            <w:r>
+              <w:rPr>
+                <w:rFonts w:ascii="Aptos Narrow" w:hAnsi="Aptos Narrow"/>
+                <w:color w:val="000000"/>
+              </w:rPr>
+              <w:t>30)</w:t>
             </w:r>
           </w:p>
         </w:tc>
@@ -1381,6 +1518,7 @@
               <w:pStyle w:val="TableContent"/>
               <w:spacing w:before="0" w:after="0"/>
             </w:pPr>
+            <w:proofErr w:type="spellStart"/>
             <w:r>
               <w:rPr>
                 <w:rFonts w:ascii="Aptos Narrow" w:hAnsi="Aptos Narrow"/>
@@ -1388,6 +1526,7 @@
               </w:rPr>
               <w:t>orderID</w:t>
             </w:r>
+            <w:proofErr w:type="spellEnd"/>
           </w:p>
         </w:tc>
         <w:tc>
@@ -1407,12 +1546,21 @@
               <w:pStyle w:val="TableContent"/>
               <w:spacing w:before="0" w:after="0"/>
             </w:pPr>
-            <w:r>
-              <w:rPr>
-                <w:rFonts w:ascii="Aptos Narrow" w:hAnsi="Aptos Narrow"/>
-                <w:color w:val="000000"/>
-              </w:rPr>
-              <w:t>integer(10)</w:t>
+            <w:proofErr w:type="gramStart"/>
+            <w:r>
+              <w:rPr>
+                <w:rFonts w:ascii="Aptos Narrow" w:hAnsi="Aptos Narrow"/>
+                <w:color w:val="000000"/>
+              </w:rPr>
+              <w:t>integer(</w:t>
+            </w:r>
+            <w:proofErr w:type="gramEnd"/>
+            <w:r>
+              <w:rPr>
+                <w:rFonts w:ascii="Aptos Narrow" w:hAnsi="Aptos Narrow"/>
+                <w:color w:val="000000"/>
+              </w:rPr>
+              <w:t>10)</w:t>
             </w:r>
           </w:p>
         </w:tc>
@@ -1484,6 +1632,7 @@
               <w:pStyle w:val="TableContent"/>
               <w:spacing w:before="0" w:after="0"/>
             </w:pPr>
+            <w:proofErr w:type="spellStart"/>
             <w:r>
               <w:rPr>
                 <w:rFonts w:ascii="Aptos Narrow" w:hAnsi="Aptos Narrow"/>
@@ -1491,6 +1640,7 @@
               </w:rPr>
               <w:t>orderDateTime</w:t>
             </w:r>
+            <w:proofErr w:type="spellEnd"/>
           </w:p>
         </w:tc>
         <w:tc>
@@ -1577,6 +1727,7 @@
               <w:pStyle w:val="TableContent"/>
               <w:spacing w:before="0" w:after="0"/>
             </w:pPr>
+            <w:proofErr w:type="spellStart"/>
             <w:r>
               <w:rPr>
                 <w:rFonts w:ascii="Aptos Narrow" w:hAnsi="Aptos Narrow"/>
@@ -1584,6 +1735,7 @@
               </w:rPr>
               <w:t>deliveryAddress</w:t>
             </w:r>
+            <w:proofErr w:type="spellEnd"/>
           </w:p>
         </w:tc>
         <w:tc>
@@ -1602,12 +1754,21 @@
               <w:pStyle w:val="TableContent"/>
               <w:spacing w:before="0" w:after="0"/>
             </w:pPr>
-            <w:r>
-              <w:rPr>
-                <w:rFonts w:ascii="Aptos Narrow" w:hAnsi="Aptos Narrow"/>
-                <w:color w:val="000000"/>
-              </w:rPr>
-              <w:t>varchar(255)</w:t>
+            <w:proofErr w:type="gramStart"/>
+            <w:r>
+              <w:rPr>
+                <w:rFonts w:ascii="Aptos Narrow" w:hAnsi="Aptos Narrow"/>
+                <w:color w:val="000000"/>
+              </w:rPr>
+              <w:t>varchar(</w:t>
+            </w:r>
+            <w:proofErr w:type="gramEnd"/>
+            <w:r>
+              <w:rPr>
+                <w:rFonts w:ascii="Aptos Narrow" w:hAnsi="Aptos Narrow"/>
+                <w:color w:val="000000"/>
+              </w:rPr>
+              <w:t>255)</w:t>
             </w:r>
           </w:p>
         </w:tc>
@@ -1670,6 +1831,7 @@
               <w:pStyle w:val="TableContent"/>
               <w:spacing w:before="0" w:after="0"/>
             </w:pPr>
+            <w:proofErr w:type="spellStart"/>
             <w:r>
               <w:rPr>
                 <w:rFonts w:ascii="Aptos Narrow" w:hAnsi="Aptos Narrow"/>
@@ -1677,6 +1839,7 @@
               </w:rPr>
               <w:t>deliveryDate</w:t>
             </w:r>
+            <w:proofErr w:type="spellEnd"/>
           </w:p>
         </w:tc>
         <w:tc>
@@ -1767,6 +1930,7 @@
                 <w:color w:val="000000"/>
               </w:rPr>
             </w:pPr>
+            <w:proofErr w:type="spellStart"/>
             <w:r>
               <w:rPr>
                 <w:rFonts w:ascii="Aptos Narrow" w:hAnsi="Aptos Narrow"/>
@@ -1774,6 +1938,7 @@
               </w:rPr>
               <w:t>salesManagerID</w:t>
             </w:r>
+            <w:proofErr w:type="spellEnd"/>
           </w:p>
         </w:tc>
         <w:tc>
@@ -1796,12 +1961,21 @@
                 <w:color w:val="000000"/>
               </w:rPr>
             </w:pPr>
-            <w:r>
-              <w:rPr>
-                <w:rFonts w:ascii="Aptos Narrow" w:hAnsi="Aptos Narrow"/>
-                <w:color w:val="000000"/>
-              </w:rPr>
-              <w:t>integer(10)</w:t>
+            <w:proofErr w:type="gramStart"/>
+            <w:r>
+              <w:rPr>
+                <w:rFonts w:ascii="Aptos Narrow" w:hAnsi="Aptos Narrow"/>
+                <w:color w:val="000000"/>
+              </w:rPr>
+              <w:t>integer(</w:t>
+            </w:r>
+            <w:proofErr w:type="gramEnd"/>
+            <w:r>
+              <w:rPr>
+                <w:rFonts w:ascii="Aptos Narrow" w:hAnsi="Aptos Narrow"/>
+                <w:color w:val="000000"/>
+              </w:rPr>
+              <w:t>10)</w:t>
             </w:r>
           </w:p>
         </w:tc>
@@ -1879,6 +2053,7 @@
                 <w:color w:val="000000"/>
               </w:rPr>
             </w:pPr>
+            <w:proofErr w:type="spellStart"/>
             <w:r>
               <w:rPr>
                 <w:rFonts w:ascii="Aptos Narrow" w:hAnsi="Aptos Narrow"/>
@@ -1886,6 +2061,7 @@
               </w:rPr>
               <w:t>dealerID</w:t>
             </w:r>
+            <w:proofErr w:type="spellEnd"/>
           </w:p>
         </w:tc>
         <w:tc>
@@ -1908,12 +2084,21 @@
                 <w:color w:val="000000"/>
               </w:rPr>
             </w:pPr>
-            <w:r>
-              <w:rPr>
-                <w:rFonts w:ascii="Aptos Narrow" w:hAnsi="Aptos Narrow"/>
-                <w:color w:val="000000"/>
-              </w:rPr>
-              <w:t>integer(10)</w:t>
+            <w:proofErr w:type="gramStart"/>
+            <w:r>
+              <w:rPr>
+                <w:rFonts w:ascii="Aptos Narrow" w:hAnsi="Aptos Narrow"/>
+                <w:color w:val="000000"/>
+              </w:rPr>
+              <w:t>integer(</w:t>
+            </w:r>
+            <w:proofErr w:type="gramEnd"/>
+            <w:r>
+              <w:rPr>
+                <w:rFonts w:ascii="Aptos Narrow" w:hAnsi="Aptos Narrow"/>
+                <w:color w:val="000000"/>
+              </w:rPr>
+              <w:t>10)</w:t>
             </w:r>
           </w:p>
         </w:tc>
@@ -1981,6 +2166,7 @@
                 <w:lang w:eastAsia="zh-TW"/>
               </w:rPr>
             </w:pPr>
+            <w:proofErr w:type="spellStart"/>
             <w:r>
               <w:rPr>
                 <w:rFonts w:ascii="Aptos Narrow" w:eastAsia="PMingLiU" w:hAnsi="Aptos Narrow" w:hint="eastAsia"/>
@@ -1989,6 +2175,7 @@
               </w:rPr>
               <w:t>orderItemNumber</w:t>
             </w:r>
+            <w:proofErr w:type="spellEnd"/>
           </w:p>
         </w:tc>
         <w:tc>
@@ -2012,13 +2199,23 @@
                 <w:lang w:eastAsia="zh-TW"/>
               </w:rPr>
             </w:pPr>
+            <w:proofErr w:type="gramStart"/>
             <w:r>
               <w:rPr>
                 <w:rFonts w:ascii="Aptos Narrow" w:eastAsia="PMingLiU" w:hAnsi="Aptos Narrow" w:hint="eastAsia"/>
                 <w:color w:val="000000"/>
                 <w:lang w:eastAsia="zh-TW"/>
               </w:rPr>
-              <w:t>integer(10)</w:t>
+              <w:t>integer(</w:t>
+            </w:r>
+            <w:proofErr w:type="gramEnd"/>
+            <w:r>
+              <w:rPr>
+                <w:rFonts w:ascii="Aptos Narrow" w:eastAsia="PMingLiU" w:hAnsi="Aptos Narrow" w:hint="eastAsia"/>
+                <w:color w:val="000000"/>
+                <w:lang w:eastAsia="zh-TW"/>
+              </w:rPr>
+              <w:t>10)</w:t>
             </w:r>
           </w:p>
         </w:tc>
@@ -2086,6 +2283,7 @@
                 <w:lang w:eastAsia="zh-TW"/>
               </w:rPr>
             </w:pPr>
+            <w:proofErr w:type="spellStart"/>
             <w:r>
               <w:rPr>
                 <w:rFonts w:ascii="Aptos Narrow" w:eastAsia="PMingLiU" w:hAnsi="Aptos Narrow" w:hint="eastAsia"/>
@@ -2094,6 +2292,7 @@
               </w:rPr>
               <w:t>TotalAmount</w:t>
             </w:r>
+            <w:proofErr w:type="spellEnd"/>
           </w:p>
         </w:tc>
         <w:tc>
@@ -2191,6 +2390,7 @@
                 <w:lang w:eastAsia="zh-TW"/>
               </w:rPr>
             </w:pPr>
+            <w:proofErr w:type="spellStart"/>
             <w:r>
               <w:rPr>
                 <w:rFonts w:ascii="Aptos Narrow" w:eastAsia="PMingLiU" w:hAnsi="Aptos Narrow" w:hint="eastAsia"/>
@@ -2199,6 +2399,7 @@
               </w:rPr>
               <w:t>shipCost</w:t>
             </w:r>
+            <w:proofErr w:type="spellEnd"/>
           </w:p>
         </w:tc>
         <w:tc>
@@ -2323,26 +2524,36 @@
               <w:pStyle w:val="TableContent"/>
               <w:spacing w:before="0" w:after="0"/>
               <w:rPr>
+                <w:rFonts w:ascii="Aptos Narrow" w:eastAsia="PMingLiU" w:hAnsi="Aptos Narrow"/>
+                <w:color w:val="000000"/>
+                <w:lang w:eastAsia="zh-TW"/>
+              </w:rPr>
+            </w:pPr>
+            <w:proofErr w:type="gramStart"/>
+            <w:r>
+              <w:rPr>
                 <w:rFonts w:ascii="Aptos Narrow" w:eastAsia="PMingLiU" w:hAnsi="Aptos Narrow" w:hint="eastAsia"/>
                 <w:color w:val="000000"/>
                 <w:lang w:eastAsia="zh-TW"/>
               </w:rPr>
-            </w:pPr>
+              <w:t>char</w:t>
+            </w:r>
             <w:r>
               <w:rPr>
                 <w:rFonts w:ascii="Aptos Narrow" w:eastAsia="PMingLiU" w:hAnsi="Aptos Narrow" w:hint="eastAsia"/>
                 <w:color w:val="000000"/>
                 <w:lang w:eastAsia="zh-TW"/>
               </w:rPr>
-              <w:t>char</w:t>
-            </w:r>
+              <w:t>(</w:t>
+            </w:r>
+            <w:proofErr w:type="gramEnd"/>
             <w:r>
               <w:rPr>
                 <w:rFonts w:ascii="Aptos Narrow" w:eastAsia="PMingLiU" w:hAnsi="Aptos Narrow" w:hint="eastAsia"/>
                 <w:color w:val="000000"/>
                 <w:lang w:eastAsia="zh-TW"/>
               </w:rPr>
-              <w:t>(1)</w:t>
+              <w:t>1)</w:t>
             </w:r>
           </w:p>
         </w:tc>
@@ -2428,6 +2639,29 @@
                 <w:lang w:eastAsia="zh-TW"/>
               </w:rPr>
               <w:t>ejected</w:t>
+            </w:r>
+          </w:p>
+          <w:p>
+            <w:pPr>
+              <w:pStyle w:val="TableContent"/>
+              <w:rPr>
+                <w:rFonts w:eastAsia="PMingLiU" w:hint="eastAsia"/>
+                <w:lang w:eastAsia="zh-TW"/>
+              </w:rPr>
+            </w:pPr>
+            <w:r>
+              <w:rPr>
+                <w:rFonts w:eastAsia="PMingLiU" w:hint="eastAsia"/>
+                <w:lang w:eastAsia="zh-TW"/>
+              </w:rPr>
+              <w:t xml:space="preserve">T = In </w:t>
+            </w:r>
+            <w:r>
+              <w:rPr>
+                <w:rFonts w:eastAsia="PMingLiU"/>
+                <w:lang w:eastAsia="zh-TW"/>
+              </w:rPr>
+              <w:t>Transmit</w:t>
             </w:r>
           </w:p>
           <w:p>
@@ -2504,6 +2738,7 @@
               <w:pStyle w:val="TableContent"/>
               <w:spacing w:before="0" w:after="0"/>
             </w:pPr>
+            <w:proofErr w:type="spellStart"/>
             <w:r>
               <w:rPr>
                 <w:rFonts w:ascii="Aptos Narrow" w:hAnsi="Aptos Narrow"/>
@@ -2511,6 +2746,7 @@
               </w:rPr>
               <w:t>sparePartNum</w:t>
             </w:r>
+            <w:proofErr w:type="spellEnd"/>
           </w:p>
         </w:tc>
         <w:tc>
@@ -2530,12 +2766,21 @@
               <w:pStyle w:val="TableContent"/>
               <w:spacing w:before="0" w:after="0"/>
             </w:pPr>
-            <w:r>
-              <w:rPr>
-                <w:rFonts w:ascii="Aptos Narrow" w:hAnsi="Aptos Narrow"/>
-                <w:color w:val="000000"/>
-              </w:rPr>
-              <w:t>integer(10)</w:t>
+            <w:proofErr w:type="gramStart"/>
+            <w:r>
+              <w:rPr>
+                <w:rFonts w:ascii="Aptos Narrow" w:hAnsi="Aptos Narrow"/>
+                <w:color w:val="000000"/>
+              </w:rPr>
+              <w:t>integer(</w:t>
+            </w:r>
+            <w:proofErr w:type="gramEnd"/>
+            <w:r>
+              <w:rPr>
+                <w:rFonts w:ascii="Aptos Narrow" w:hAnsi="Aptos Narrow"/>
+                <w:color w:val="000000"/>
+              </w:rPr>
+              <w:t>10)</w:t>
             </w:r>
           </w:p>
         </w:tc>
@@ -2640,6 +2885,7 @@
                 <w:color w:val="000000"/>
               </w:rPr>
             </w:pPr>
+            <w:proofErr w:type="spellStart"/>
             <w:r>
               <w:rPr>
                 <w:rFonts w:ascii="Palatino Linotype" w:eastAsia="PMingLiU" w:hAnsi="Palatino Linotype" w:hint="eastAsia"/>
@@ -2657,6 +2903,7 @@
               </w:rPr>
               <w:t>ategory</w:t>
             </w:r>
+            <w:proofErr w:type="spellEnd"/>
           </w:p>
         </w:tc>
         <w:tc>
@@ -2729,6 +2976,7 @@
               <w:pStyle w:val="TableContent"/>
               <w:spacing w:before="0" w:after="0"/>
             </w:pPr>
+            <w:proofErr w:type="spellStart"/>
             <w:r>
               <w:rPr>
                 <w:rFonts w:ascii="Aptos Narrow" w:hAnsi="Aptos Narrow"/>
@@ -2736,6 +2984,7 @@
               </w:rPr>
               <w:t>sparePartName</w:t>
             </w:r>
+            <w:proofErr w:type="spellEnd"/>
           </w:p>
         </w:tc>
         <w:tc>
@@ -2754,12 +3003,21 @@
               <w:pStyle w:val="TableContent"/>
               <w:spacing w:before="0" w:after="0"/>
             </w:pPr>
-            <w:r>
-              <w:rPr>
-                <w:rFonts w:ascii="Aptos Narrow" w:hAnsi="Aptos Narrow"/>
-                <w:color w:val="000000"/>
-              </w:rPr>
-              <w:t>varchar(255)</w:t>
+            <w:proofErr w:type="gramStart"/>
+            <w:r>
+              <w:rPr>
+                <w:rFonts w:ascii="Aptos Narrow" w:hAnsi="Aptos Narrow"/>
+                <w:color w:val="000000"/>
+              </w:rPr>
+              <w:t>varchar(</w:t>
+            </w:r>
+            <w:proofErr w:type="gramEnd"/>
+            <w:r>
+              <w:rPr>
+                <w:rFonts w:ascii="Aptos Narrow" w:hAnsi="Aptos Narrow"/>
+                <w:color w:val="000000"/>
+              </w:rPr>
+              <w:t>255)</w:t>
             </w:r>
           </w:p>
         </w:tc>
@@ -2822,6 +3080,7 @@
               <w:pStyle w:val="TableContent"/>
               <w:spacing w:before="0" w:after="0"/>
             </w:pPr>
+            <w:proofErr w:type="spellStart"/>
             <w:r>
               <w:rPr>
                 <w:rFonts w:ascii="Aptos Narrow" w:hAnsi="Aptos Narrow"/>
@@ -2829,6 +3088,7 @@
               </w:rPr>
               <w:t>sparePartImage</w:t>
             </w:r>
+            <w:proofErr w:type="spellEnd"/>
           </w:p>
         </w:tc>
         <w:tc>
@@ -2847,12 +3107,21 @@
               <w:pStyle w:val="TableContent"/>
               <w:spacing w:before="0" w:after="0"/>
             </w:pPr>
-            <w:r>
-              <w:rPr>
-                <w:rFonts w:ascii="Aptos Narrow" w:hAnsi="Aptos Narrow"/>
-                <w:color w:val="000000"/>
-              </w:rPr>
-              <w:t>varchar(100)</w:t>
+            <w:proofErr w:type="gramStart"/>
+            <w:r>
+              <w:rPr>
+                <w:rFonts w:ascii="Aptos Narrow" w:hAnsi="Aptos Narrow"/>
+                <w:color w:val="000000"/>
+              </w:rPr>
+              <w:t>varchar(</w:t>
+            </w:r>
+            <w:proofErr w:type="gramEnd"/>
+            <w:r>
+              <w:rPr>
+                <w:rFonts w:ascii="Aptos Narrow" w:hAnsi="Aptos Narrow"/>
+                <w:color w:val="000000"/>
+              </w:rPr>
+              <w:t>100)</w:t>
             </w:r>
           </w:p>
         </w:tc>
@@ -2876,6 +3145,7 @@
                 <w:lang w:eastAsia="zh-TW"/>
               </w:rPr>
             </w:pPr>
+            <w:proofErr w:type="spellStart"/>
             <w:r>
               <w:rPr>
                 <w:rFonts w:eastAsia="PMingLiU" w:hint="eastAsia"/>
@@ -2883,6 +3153,7 @@
               </w:rPr>
               <w:t>url</w:t>
             </w:r>
+            <w:proofErr w:type="spellEnd"/>
           </w:p>
         </w:tc>
       </w:tr>
@@ -2926,6 +3197,7 @@
               <w:pStyle w:val="TableContent"/>
               <w:spacing w:before="0" w:after="0"/>
             </w:pPr>
+            <w:proofErr w:type="spellStart"/>
             <w:r>
               <w:rPr>
                 <w:rFonts w:ascii="Aptos Narrow" w:hAnsi="Aptos Narrow"/>
@@ -2933,6 +3205,7 @@
               </w:rPr>
               <w:t>sparePartDescription</w:t>
             </w:r>
+            <w:proofErr w:type="spellEnd"/>
           </w:p>
         </w:tc>
         <w:tc>
@@ -3248,13 +3521,23 @@
                 <w:color w:val="000000"/>
               </w:rPr>
             </w:pPr>
+            <w:proofErr w:type="gramStart"/>
             <w:r>
               <w:rPr>
                 <w:rFonts w:ascii="Aptos Narrow" w:eastAsia="PMingLiU" w:hAnsi="Aptos Narrow" w:hint="eastAsia"/>
                 <w:color w:val="000000"/>
                 <w:lang w:eastAsia="zh-TW"/>
               </w:rPr>
-              <w:t>char(1)</w:t>
+              <w:t>char(</w:t>
+            </w:r>
+            <w:proofErr w:type="gramEnd"/>
+            <w:r>
+              <w:rPr>
+                <w:rFonts w:ascii="Aptos Narrow" w:eastAsia="PMingLiU" w:hAnsi="Aptos Narrow" w:hint="eastAsia"/>
+                <w:color w:val="000000"/>
+                <w:lang w:eastAsia="zh-TW"/>
+              </w:rPr>
+              <w:t>1)</w:t>
             </w:r>
           </w:p>
         </w:tc>
@@ -3278,20 +3561,29 @@
                 <w:lang w:eastAsia="zh-TW"/>
               </w:rPr>
             </w:pPr>
+            <w:proofErr w:type="gramStart"/>
             <w:r>
               <w:rPr>
                 <w:rFonts w:eastAsia="PMingLiU" w:hint="eastAsia"/>
                 <w:lang w:eastAsia="zh-TW"/>
               </w:rPr>
-              <w:t>N  = Normal</w:t>
-            </w:r>
-          </w:p>
-          <w:p>
-            <w:pPr>
-              <w:pStyle w:val="TableContent"/>
-              <w:spacing w:before="0" w:after="0"/>
+              <w:t>N  =</w:t>
+            </w:r>
+            <w:proofErr w:type="gramEnd"/>
+            <w:r>
               <w:rPr>
                 <w:rFonts w:eastAsia="PMingLiU" w:hint="eastAsia"/>
+                <w:lang w:eastAsia="zh-TW"/>
+              </w:rPr>
+              <w:t xml:space="preserve"> Normal</w:t>
+            </w:r>
+          </w:p>
+          <w:p>
+            <w:pPr>
+              <w:pStyle w:val="TableContent"/>
+              <w:spacing w:before="0" w:after="0"/>
+              <w:rPr>
+                <w:rFonts w:eastAsia="PMingLiU"/>
                 <w:lang w:eastAsia="zh-TW"/>
               </w:rPr>
             </w:pPr>
@@ -3329,6 +3621,7 @@
                 <w:lang w:eastAsia="zh-TW"/>
               </w:rPr>
             </w:pPr>
+            <w:proofErr w:type="spellStart"/>
             <w:r>
               <w:rPr>
                 <w:rFonts w:ascii="Aptos Narrow" w:eastAsia="PMingLiU" w:hAnsi="Aptos Narrow" w:hint="eastAsia"/>
@@ -3337,6 +3630,7 @@
               </w:rPr>
               <w:t>spareQty</w:t>
             </w:r>
+            <w:proofErr w:type="spellEnd"/>
           </w:p>
         </w:tc>
         <w:tc>
@@ -3356,6 +3650,7 @@
               <w:pStyle w:val="TableContent"/>
               <w:spacing w:before="0" w:after="0"/>
             </w:pPr>
+            <w:proofErr w:type="spellStart"/>
             <w:r>
               <w:rPr>
                 <w:rFonts w:ascii="Aptos Narrow" w:hAnsi="Aptos Narrow"/>
@@ -3363,6 +3658,7 @@
               </w:rPr>
               <w:t>sparePartNum</w:t>
             </w:r>
+            <w:proofErr w:type="spellEnd"/>
           </w:p>
         </w:tc>
         <w:tc>
@@ -3382,12 +3678,21 @@
               <w:pStyle w:val="TableContent"/>
               <w:spacing w:before="0" w:after="0"/>
             </w:pPr>
-            <w:r>
-              <w:rPr>
-                <w:rFonts w:ascii="Aptos Narrow" w:hAnsi="Aptos Narrow"/>
-                <w:color w:val="000000"/>
-              </w:rPr>
-              <w:t>integer(10)</w:t>
+            <w:proofErr w:type="gramStart"/>
+            <w:r>
+              <w:rPr>
+                <w:rFonts w:ascii="Aptos Narrow" w:hAnsi="Aptos Narrow"/>
+                <w:color w:val="000000"/>
+              </w:rPr>
+              <w:t>integer(</w:t>
+            </w:r>
+            <w:proofErr w:type="gramEnd"/>
+            <w:r>
+              <w:rPr>
+                <w:rFonts w:ascii="Aptos Narrow" w:hAnsi="Aptos Narrow"/>
+                <w:color w:val="000000"/>
+              </w:rPr>
+              <w:t>10)</w:t>
             </w:r>
           </w:p>
         </w:tc>
@@ -3452,6 +3757,7 @@
               <w:pStyle w:val="TableContent"/>
               <w:spacing w:before="0" w:after="0"/>
             </w:pPr>
+            <w:proofErr w:type="spellStart"/>
             <w:r>
               <w:rPr>
                 <w:rFonts w:ascii="Aptos Narrow" w:hAnsi="Aptos Narrow"/>
@@ -3459,6 +3765,7 @@
               </w:rPr>
               <w:t>stockItemQty</w:t>
             </w:r>
+            <w:proofErr w:type="spellEnd"/>
           </w:p>
         </w:tc>
         <w:tc>
@@ -3477,12 +3784,21 @@
               <w:pStyle w:val="TableContent"/>
               <w:spacing w:before="0" w:after="0"/>
             </w:pPr>
-            <w:r>
-              <w:rPr>
-                <w:rFonts w:ascii="Aptos Narrow" w:hAnsi="Aptos Narrow"/>
-                <w:color w:val="000000"/>
-              </w:rPr>
-              <w:t>integer(10)</w:t>
+            <w:proofErr w:type="gramStart"/>
+            <w:r>
+              <w:rPr>
+                <w:rFonts w:ascii="Aptos Narrow" w:hAnsi="Aptos Narrow"/>
+                <w:color w:val="000000"/>
+              </w:rPr>
+              <w:t>integer(</w:t>
+            </w:r>
+            <w:proofErr w:type="gramEnd"/>
+            <w:r>
+              <w:rPr>
+                <w:rFonts w:ascii="Aptos Narrow" w:hAnsi="Aptos Narrow"/>
+                <w:color w:val="000000"/>
+              </w:rPr>
+              <w:t>10)</w:t>
             </w:r>
           </w:p>
         </w:tc>
@@ -3529,6 +3845,7 @@
                 <w:lang w:eastAsia="zh-TW"/>
               </w:rPr>
             </w:pPr>
+            <w:proofErr w:type="spellStart"/>
             <w:r>
               <w:rPr>
                 <w:rFonts w:ascii="Aptos Narrow" w:eastAsia="PMingLiU" w:hAnsi="Aptos Narrow" w:hint="eastAsia"/>
@@ -3537,6 +3854,7 @@
               </w:rPr>
               <w:t>orderSpare</w:t>
             </w:r>
+            <w:proofErr w:type="spellEnd"/>
           </w:p>
         </w:tc>
         <w:tc>
@@ -3560,6 +3878,7 @@
                 <w:color w:val="000000"/>
               </w:rPr>
             </w:pPr>
+            <w:proofErr w:type="spellStart"/>
             <w:r>
               <w:rPr>
                 <w:rFonts w:ascii="Aptos Narrow" w:hAnsi="Aptos Narrow"/>
@@ -3567,6 +3886,7 @@
               </w:rPr>
               <w:t>sparePartNum</w:t>
             </w:r>
+            <w:proofErr w:type="spellEnd"/>
           </w:p>
         </w:tc>
         <w:tc>
@@ -3590,12 +3910,21 @@
                 <w:color w:val="000000"/>
               </w:rPr>
             </w:pPr>
-            <w:r>
-              <w:rPr>
-                <w:rFonts w:ascii="Aptos Narrow" w:hAnsi="Aptos Narrow"/>
-                <w:color w:val="000000"/>
-              </w:rPr>
-              <w:t>integer(10)</w:t>
+            <w:proofErr w:type="gramStart"/>
+            <w:r>
+              <w:rPr>
+                <w:rFonts w:ascii="Aptos Narrow" w:hAnsi="Aptos Narrow"/>
+                <w:color w:val="000000"/>
+              </w:rPr>
+              <w:t>integer(</w:t>
+            </w:r>
+            <w:proofErr w:type="gramEnd"/>
+            <w:r>
+              <w:rPr>
+                <w:rFonts w:ascii="Aptos Narrow" w:hAnsi="Aptos Narrow"/>
+                <w:color w:val="000000"/>
+              </w:rPr>
+              <w:t>10)</w:t>
             </w:r>
           </w:p>
         </w:tc>
@@ -3666,6 +3995,7 @@
                 <w:color w:val="000000"/>
               </w:rPr>
             </w:pPr>
+            <w:proofErr w:type="spellStart"/>
             <w:r>
               <w:rPr>
                 <w:rFonts w:ascii="Aptos Narrow" w:hAnsi="Aptos Narrow"/>
@@ -3673,6 +4003,7 @@
               </w:rPr>
               <w:t>orderID</w:t>
             </w:r>
+            <w:proofErr w:type="spellEnd"/>
           </w:p>
         </w:tc>
         <w:tc>
@@ -3696,12 +4027,21 @@
                 <w:color w:val="000000"/>
               </w:rPr>
             </w:pPr>
-            <w:r>
-              <w:rPr>
-                <w:rFonts w:ascii="Aptos Narrow" w:hAnsi="Aptos Narrow"/>
-                <w:color w:val="000000"/>
-              </w:rPr>
-              <w:t>integer(10)</w:t>
+            <w:proofErr w:type="gramStart"/>
+            <w:r>
+              <w:rPr>
+                <w:rFonts w:ascii="Aptos Narrow" w:hAnsi="Aptos Narrow"/>
+                <w:color w:val="000000"/>
+              </w:rPr>
+              <w:t>integer(</w:t>
+            </w:r>
+            <w:proofErr w:type="gramEnd"/>
+            <w:r>
+              <w:rPr>
+                <w:rFonts w:ascii="Aptos Narrow" w:hAnsi="Aptos Narrow"/>
+                <w:color w:val="000000"/>
+              </w:rPr>
+              <w:t>10)</w:t>
             </w:r>
           </w:p>
         </w:tc>
@@ -3770,6 +4110,7 @@
                 <w:color w:val="000000"/>
               </w:rPr>
             </w:pPr>
+            <w:proofErr w:type="spellStart"/>
             <w:r>
               <w:rPr>
                 <w:rFonts w:ascii="Aptos Narrow" w:hAnsi="Aptos Narrow"/>
@@ -3777,6 +4118,7 @@
               </w:rPr>
               <w:t>orderQty</w:t>
             </w:r>
+            <w:proofErr w:type="spellEnd"/>
           </w:p>
         </w:tc>
         <w:tc>
@@ -3799,12 +4141,21 @@
                 <w:color w:val="000000"/>
               </w:rPr>
             </w:pPr>
-            <w:r>
-              <w:rPr>
-                <w:rFonts w:ascii="Aptos Narrow" w:hAnsi="Aptos Narrow"/>
-                <w:color w:val="000000"/>
-              </w:rPr>
-              <w:t>integer(10)</w:t>
+            <w:proofErr w:type="gramStart"/>
+            <w:r>
+              <w:rPr>
+                <w:rFonts w:ascii="Aptos Narrow" w:hAnsi="Aptos Narrow"/>
+                <w:color w:val="000000"/>
+              </w:rPr>
+              <w:t>integer(</w:t>
+            </w:r>
+            <w:proofErr w:type="gramEnd"/>
+            <w:r>
+              <w:rPr>
+                <w:rFonts w:ascii="Aptos Narrow" w:hAnsi="Aptos Narrow"/>
+                <w:color w:val="000000"/>
+              </w:rPr>
+              <w:t>10)</w:t>
             </w:r>
           </w:p>
         </w:tc>
@@ -3873,6 +4224,7 @@
                 <w:color w:val="000000"/>
               </w:rPr>
             </w:pPr>
+            <w:proofErr w:type="spellStart"/>
             <w:r>
               <w:rPr>
                 <w:rFonts w:ascii="Aptos Narrow" w:hAnsi="Aptos Narrow"/>
@@ -3880,6 +4232,7 @@
               </w:rPr>
               <w:t>sparePartOrderPrice</w:t>
             </w:r>
+            <w:proofErr w:type="spellEnd"/>
           </w:p>
         </w:tc>
         <w:tc>

</xml_diff>